<commit_message>
add pdf to web and more summary
</commit_message>
<xml_diff>
--- a/文档.docx
+++ b/文档.docx
@@ -84,22 +84,16 @@
     <w:p>
       <w:pPr>
         <w:spacing w:line="360" w:lineRule="auto"/>
+      </w:pPr>
+    </w:p>
+    <w:p>
+      <w:pPr>
+        <w:spacing w:line="360" w:lineRule="auto"/>
+      </w:pPr>
+      <w:r>
         <w:rPr>
           <w:rFonts w:hint="eastAsia"/>
         </w:rPr>
-      </w:pPr>
-    </w:p>
-    <w:p>
-      <w:pPr>
-        <w:spacing w:line="360" w:lineRule="auto"/>
-        <w:rPr>
-          <w:rFonts w:hint="eastAsia"/>
-        </w:rPr>
-      </w:pPr>
-      <w:r>
-        <w:rPr>
-          <w:rFonts w:hint="eastAsia"/>
-        </w:rPr>
         <w:t xml:space="preserve"> </w:t>
       </w:r>
       <w:r>
@@ -108,8 +102,6 @@
       <w:r>
         <w:t>发送方的传输层从发送方的应用层接收到报文，从中建立一个分组并发送它。接收方的传输层从网络层接收到这个分组，从分组中提取报文并传递到应用层。发送方和接收方的传输层都为应用层提供传输服务。</w:t>
       </w:r>
-      <w:bookmarkStart w:id="0" w:name="_GoBack"/>
-      <w:bookmarkEnd w:id="0"/>
     </w:p>
     <w:p>
       <w:pPr>
@@ -150,41 +142,40 @@
       <w:pPr>
         <w:spacing w:line="360" w:lineRule="auto"/>
         <w:rPr>
+          <w:shd w:val="clear" w:color="auto" w:fill="FFFFFF"/>
+        </w:rPr>
+      </w:pPr>
+      <w:r>
+        <w:rPr>
           <w:rFonts w:hint="eastAsia"/>
           <w:shd w:val="clear" w:color="auto" w:fill="FFFFFF"/>
         </w:rPr>
-      </w:pPr>
+        <w:t xml:space="preserve"> </w:t>
+      </w:r>
+      <w:r>
+        <w:rPr>
+          <w:shd w:val="clear" w:color="auto" w:fill="FFFFFF"/>
+        </w:rPr>
+        <w:t xml:space="preserve">   </w:t>
+      </w:r>
       <w:r>
         <w:rPr>
           <w:rFonts w:hint="eastAsia"/>
           <w:shd w:val="clear" w:color="auto" w:fill="FFFFFF"/>
         </w:rPr>
-        <w:t xml:space="preserve"> </w:t>
-      </w:r>
-      <w:r>
-        <w:rPr>
-          <w:shd w:val="clear" w:color="auto" w:fill="FFFFFF"/>
-        </w:rPr>
-        <w:t xml:space="preserve">   </w:t>
+        <w:t>有错停等协议</w:t>
+      </w:r>
+      <w:r>
+        <w:rPr>
+          <w:shd w:val="clear" w:color="auto" w:fill="FFFFFF"/>
+        </w:rPr>
+        <w:t>，它使用</w:t>
       </w:r>
       <w:r>
         <w:rPr>
           <w:rFonts w:hint="eastAsia"/>
           <w:shd w:val="clear" w:color="auto" w:fill="FFFFFF"/>
         </w:rPr>
-        <w:t>有错停等协议</w:t>
-      </w:r>
-      <w:r>
-        <w:rPr>
-          <w:shd w:val="clear" w:color="auto" w:fill="FFFFFF"/>
-        </w:rPr>
-        <w:t>，它使用</w:t>
-      </w:r>
-      <w:r>
-        <w:rPr>
-          <w:rFonts w:hint="eastAsia"/>
-          <w:shd w:val="clear" w:color="auto" w:fill="FFFFFF"/>
-        </w:rPr>
         <w:t>了</w:t>
       </w:r>
       <w:r>
@@ -199,10 +190,7 @@
         <w:spacing w:line="360" w:lineRule="auto"/>
       </w:pPr>
       <w:r>
-        <w:t xml:space="preserve">    </w:t>
-      </w:r>
-      <w:r>
-        <w:t>协议使用序号和确认号来防止重复分组。一个字段被加入分组头部来保存那个分组的序号。一件需要着重考虑的事情就是序号的范围。由于想使分组大小最小化，所以我们寻找能提供无歧义通信的最小的序号范围。让我们来讨论一下所需要的序号范围。假设我们使用x作为序号；我们只需要在之后使用x + 1，不需要x + 2。</w:t>
+        <w:t xml:space="preserve">    协议使用序号和确认号来防止重复分组。一个字段被加入分组头部来保存那个分组的序号。一件需要着重考虑的事情就是序号的范围。由于想使分组大小最小化，所以我们寻找能提供无歧义通信的最小的序号范围。让我们来讨论一下所需要的序号范围。假设我们使用x作为序号；我们只需要在之后使用x + 1，不需要x + 2。</w:t>
       </w:r>
     </w:p>
     <w:p>
@@ -280,17 +268,208 @@
         <w:t xml:space="preserve"> </w:t>
       </w:r>
       <w:r>
+        <w:t xml:space="preserve">   我们可以看到，由于接收方需要区分情况1和3，因此需要序号x和x + 1。但是不需要一个编号为x + 2的分组。在情况1中，分组可以再次被编号x，由于分组x和x + 1被确认，两端都不会产生歧义。在情况2和3中，新的分组是x + 1而不是x + 2。如果仅仅需要x和x + 1，我们可以令x = 0且x + 1 = 1。这意味着序号是0、1、0、1、0，等等。这称为模2运算。</w:t>
+      </w:r>
+    </w:p>
+    <w:p>
+      <w:pPr>
+        <w:spacing w:line="360" w:lineRule="auto"/>
+      </w:pPr>
+      <w:r>
+        <w:t>确认号</w:t>
+      </w:r>
+    </w:p>
+    <w:p>
+      <w:pPr>
+        <w:spacing w:line="360" w:lineRule="auto"/>
+      </w:pPr>
+      <w:r>
+        <w:rPr>
+          <w:rFonts w:hint="eastAsia"/>
+        </w:rPr>
+        <w:t xml:space="preserve"> </w:t>
+      </w:r>
+      <w:r>
+        <w:t xml:space="preserve">   由于序号必须适合于数据分组和确认，因此我们使用这种惯例：确认号总声明接收方预期接收的下一个分组（next packet expected）序号。例如，如果0号分组已经安全完整到达，接收方发送一个确认号为1的ACK（意味着1号分组是预期接收的下一个分组）。如果1号分组已经安全完整到达，接收方发送一个确认号为0的ACK（意味着0号分组是预期接收的下一个分组）。</w:t>
+      </w:r>
+    </w:p>
+    <w:p>
+      <w:pPr>
+        <w:pStyle w:val="a5"/>
+      </w:pPr>
+      <w:r>
+        <w:t>3 回退N帧协议</w:t>
+      </w:r>
+    </w:p>
+    <w:p>
+      <w:pPr>
+        <w:spacing w:line="360" w:lineRule="auto"/>
+      </w:pPr>
+      <w:r>
+        <w:rPr>
+          <w:rFonts w:ascii="微软雅黑" w:hAnsi="微软雅黑" w:hint="eastAsia"/>
+          <w:color w:val="333333"/>
+          <w:shd w:val="clear" w:color="auto" w:fill="FFFFFF"/>
+        </w:rPr>
+        <w:t xml:space="preserve"> </w:t>
+      </w:r>
+      <w:r>
+        <w:rPr>
+          <w:rFonts w:ascii="微软雅黑" w:hAnsi="微软雅黑"/>
+          <w:color w:val="333333"/>
+          <w:shd w:val="clear" w:color="auto" w:fill="FFFFFF"/>
+        </w:rPr>
         <w:t xml:space="preserve">   </w:t>
       </w:r>
       <w:r>
-        <w:t>我们可以看到，由于接收方需要区分情况1和3，因此需要序号x和x + 1。但是不需要一个编号为x + 2的分组。在情况1中，分组可以再次被编号x，由于分组x和x + 1被确认，两端都不会产生歧义。在情况2和3中，新的分组是x + 1而不是x + 2。如果仅仅需要x和x + 1，我们可以令x = 0且x + 1 = 1。这意味着序号是0、1、0、1、0，等等。这称为模2运算。</w:t>
-      </w:r>
-    </w:p>
-    <w:p>
-      <w:pPr>
-        <w:spacing w:line="360" w:lineRule="auto"/>
-      </w:pPr>
-      <w:r>
+        <w:rPr>
+          <w:rFonts w:ascii="微软雅黑" w:hAnsi="微软雅黑"/>
+          <w:color w:val="333333"/>
+          <w:shd w:val="clear" w:color="auto" w:fill="FFFFFF"/>
+        </w:rPr>
+        <w:t>为了提高传输效率，当发送端等待确认时，必须传输多个分组。换言之，当发送端等待确认时，我们需要让不止一个分组处于未完成状态，以此确保信道忙碌。</w:t>
+      </w:r>
+      <w:r>
+        <w:rPr>
+          <w:rFonts w:ascii="微软雅黑" w:hAnsi="微软雅黑" w:hint="eastAsia"/>
+          <w:color w:val="333333"/>
+          <w:shd w:val="clear" w:color="auto" w:fill="FFFFFF"/>
+        </w:rPr>
+        <w:t>为此有两种协议。</w:t>
+      </w:r>
+      <w:r>
+        <w:rPr>
+          <w:rFonts w:ascii="微软雅黑" w:hAnsi="微软雅黑"/>
+          <w:color w:val="333333"/>
+          <w:shd w:val="clear" w:color="auto" w:fill="FFFFFF"/>
+        </w:rPr>
+        <w:t>第一个协议称为回退</w:t>
+      </w:r>
+      <w:r>
+        <w:rPr>
+          <w:rFonts w:ascii="微软雅黑" w:hAnsi="微软雅黑"/>
+          <w:color w:val="333333"/>
+          <w:shd w:val="clear" w:color="auto" w:fill="FFFFFF"/>
+        </w:rPr>
+        <w:t>N</w:t>
+      </w:r>
+      <w:r>
+        <w:rPr>
+          <w:rFonts w:ascii="微软雅黑" w:hAnsi="微软雅黑"/>
+          <w:color w:val="333333"/>
+          <w:shd w:val="clear" w:color="auto" w:fill="FFFFFF"/>
+        </w:rPr>
+        <w:t>帧协议（</w:t>
+      </w:r>
+      <w:r>
+        <w:rPr>
+          <w:rFonts w:ascii="微软雅黑" w:hAnsi="微软雅黑"/>
+          <w:color w:val="333333"/>
+          <w:shd w:val="clear" w:color="auto" w:fill="FFFFFF"/>
+        </w:rPr>
+        <w:t>Go-Back-N</w:t>
+      </w:r>
+      <w:r>
+        <w:rPr>
+          <w:rFonts w:ascii="微软雅黑" w:hAnsi="微软雅黑"/>
+          <w:color w:val="333333"/>
+          <w:shd w:val="clear" w:color="auto" w:fill="FFFFFF"/>
+        </w:rPr>
+        <w:t>，</w:t>
+      </w:r>
+      <w:r>
+        <w:rPr>
+          <w:rFonts w:ascii="微软雅黑" w:hAnsi="微软雅黑"/>
+          <w:color w:val="333333"/>
+          <w:shd w:val="clear" w:color="auto" w:fill="FFFFFF"/>
+        </w:rPr>
+        <w:t>GBN</w:t>
+      </w:r>
+      <w:r>
+        <w:rPr>
+          <w:rFonts w:ascii="微软雅黑" w:hAnsi="微软雅黑"/>
+          <w:color w:val="333333"/>
+          <w:shd w:val="clear" w:color="auto" w:fill="FFFFFF"/>
+        </w:rPr>
+        <w:t>）。回退</w:t>
+      </w:r>
+      <w:r>
+        <w:rPr>
+          <w:rFonts w:ascii="微软雅黑" w:hAnsi="微软雅黑"/>
+          <w:color w:val="333333"/>
+          <w:shd w:val="clear" w:color="auto" w:fill="FFFFFF"/>
+        </w:rPr>
+        <w:t>N</w:t>
+      </w:r>
+      <w:r>
+        <w:rPr>
+          <w:rFonts w:ascii="微软雅黑" w:hAnsi="微软雅黑"/>
+          <w:color w:val="333333"/>
+          <w:shd w:val="clear" w:color="auto" w:fill="FFFFFF"/>
+        </w:rPr>
+        <w:t>帧的关键是我们在接收到确认之前，可以发送多个分组，但是接收</w:t>
+      </w:r>
+      <w:proofErr w:type="gramStart"/>
+      <w:r>
+        <w:rPr>
+          <w:rFonts w:ascii="微软雅黑" w:hAnsi="微软雅黑"/>
+          <w:color w:val="333333"/>
+          <w:shd w:val="clear" w:color="auto" w:fill="FFFFFF"/>
+        </w:rPr>
+        <w:t>端只能</w:t>
+      </w:r>
+      <w:proofErr w:type="gramEnd"/>
+      <w:r>
+        <w:rPr>
+          <w:rFonts w:ascii="微软雅黑" w:hAnsi="微软雅黑"/>
+          <w:color w:val="333333"/>
+          <w:shd w:val="clear" w:color="auto" w:fill="FFFFFF"/>
+        </w:rPr>
+        <w:t>缓冲一个分组。我们保存被发送分组的副本直到确认到达。注意，很多数据分组以及确认可以同时处于信道中。</w:t>
+      </w:r>
+    </w:p>
+    <w:p>
+      <w:pPr>
+        <w:spacing w:line="360" w:lineRule="auto"/>
+        <w:rPr>
+          <w:rStyle w:val="a4"/>
+        </w:rPr>
+      </w:pPr>
+      <w:r>
+        <w:rPr>
+          <w:rStyle w:val="a4"/>
+        </w:rPr>
+        <w:t>序号</w:t>
+      </w:r>
+    </w:p>
+    <w:p>
+      <w:pPr>
+        <w:spacing w:line="360" w:lineRule="auto"/>
+      </w:pPr>
+      <w:r>
+        <w:rPr>
+          <w:rFonts w:hint="eastAsia"/>
+        </w:rPr>
+        <w:t xml:space="preserve"> </w:t>
+      </w:r>
+      <w:r>
+        <w:t xml:space="preserve">   </w:t>
+      </w:r>
+      <w:r>
+        <w:t>如前所述，序号是模2m的，这里m是序号字段的大小，单位是比特（位）。</w:t>
+      </w:r>
+    </w:p>
+    <w:p>
+      <w:pPr>
+        <w:spacing w:line="360" w:lineRule="auto"/>
+        <w:rPr>
+          <w:rStyle w:val="a4"/>
+        </w:rPr>
+      </w:pPr>
+      <w:r>
+        <w:rPr>
+          <w:rStyle w:val="a4"/>
+        </w:rPr>
         <w:t>确认号</w:t>
       </w:r>
     </w:p>
@@ -308,7 +487,297 @@
         <w:t xml:space="preserve">   </w:t>
       </w:r>
       <w:r>
-        <w:t>由于序号必须适合于数据分组和确认，因此我们使用这种惯例：确认号总声明接收方预期接收的下一个分组（next packet expected）序号。例如，如果0号分组已经安全完整到达，接收方发送一个确认号为1的ACK（意味着1号分组是预期接收的下一个分组）。如果1号分组已经安全完整到达，接收方发送一个确认号为0的ACK（意味着0号分组是预期接收的下一个分组）。</w:t>
+        <w:t>这个协议中的确认号是累积的，并且定义了预期接收的下一个分组序号。例如，如果确认号（</w:t>
+      </w:r>
+      <w:proofErr w:type="spellStart"/>
+      <w:r>
+        <w:t>ackNo</w:t>
+      </w:r>
+      <w:proofErr w:type="spellEnd"/>
+      <w:r>
+        <w:t>）是7，这意味着序号在6以内的分组都已经安全完整到达，并且接收方等待序号为7的分组。</w:t>
+      </w:r>
+    </w:p>
+    <w:p>
+      <w:pPr>
+        <w:spacing w:line="360" w:lineRule="auto"/>
+      </w:pPr>
+      <w:r>
+        <w:rPr>
+          <w:rFonts w:hint="eastAsia"/>
+        </w:rPr>
+        <w:t xml:space="preserve"> </w:t>
+      </w:r>
+      <w:r>
+        <w:t xml:space="preserve">   </w:t>
+      </w:r>
+      <w:r>
+        <w:t>在回退N</w:t>
+      </w:r>
+      <w:proofErr w:type="gramStart"/>
+      <w:r>
+        <w:t>帧协议</w:t>
+      </w:r>
+      <w:proofErr w:type="gramEnd"/>
+      <w:r>
+        <w:t>中，确认号是累积的并且定义了预期接收的下一个分组序号。</w:t>
+      </w:r>
+    </w:p>
+    <w:p>
+      <w:pPr>
+        <w:spacing w:line="360" w:lineRule="auto"/>
+        <w:rPr>
+          <w:rStyle w:val="a4"/>
+        </w:rPr>
+      </w:pPr>
+      <w:r>
+        <w:rPr>
+          <w:rStyle w:val="a4"/>
+        </w:rPr>
+        <w:t>发送窗口</w:t>
+      </w:r>
+    </w:p>
+    <w:p>
+      <w:pPr>
+        <w:spacing w:line="360" w:lineRule="auto"/>
+      </w:pPr>
+      <w:r>
+        <w:rPr>
+          <w:rFonts w:hint="eastAsia"/>
+        </w:rPr>
+        <w:t xml:space="preserve"> </w:t>
+      </w:r>
+      <w:r>
+        <w:t xml:space="preserve">   </w:t>
+      </w:r>
+      <w:r>
+        <w:t>发送窗口是一个想象的盒子，它覆盖了处于运送途中的以及可以被发送的数据分组序号。</w:t>
+      </w:r>
+      <w:r>
+        <w:lastRenderedPageBreak/>
+        <w:t>在每个窗口位置，某些序号定义了已经被发送的分组；其他序号定义了可以被发送的分组。窗口最大为2m - 1。</w:t>
+      </w:r>
+      <w:r>
+        <w:rPr>
+          <w:rFonts w:hint="eastAsia"/>
+        </w:rPr>
+        <w:t>协议的窗口大小可以变化。</w:t>
+      </w:r>
+    </w:p>
+    <w:p>
+      <w:pPr>
+        <w:spacing w:line="360" w:lineRule="auto"/>
+        <w:rPr>
+          <w:rFonts w:ascii="微软雅黑" w:hAnsi="微软雅黑" w:hint="eastAsia"/>
+          <w:color w:val="333333"/>
+          <w:shd w:val="clear" w:color="auto" w:fill="FFFFFF"/>
+        </w:rPr>
+      </w:pPr>
+      <w:r>
+        <w:rPr>
+          <w:rFonts w:ascii="微软雅黑" w:hAnsi="微软雅黑" w:hint="eastAsia"/>
+          <w:color w:val="333333"/>
+          <w:shd w:val="clear" w:color="auto" w:fill="FFFFFF"/>
+        </w:rPr>
+        <w:t xml:space="preserve"> </w:t>
+      </w:r>
+      <w:r>
+        <w:rPr>
+          <w:rFonts w:ascii="微软雅黑" w:hAnsi="微软雅黑"/>
+          <w:color w:val="333333"/>
+          <w:shd w:val="clear" w:color="auto" w:fill="FFFFFF"/>
+        </w:rPr>
+        <w:t xml:space="preserve">   </w:t>
+      </w:r>
+      <w:r>
+        <w:rPr>
+          <w:rFonts w:ascii="微软雅黑" w:hAnsi="微软雅黑"/>
+          <w:color w:val="333333"/>
+          <w:shd w:val="clear" w:color="auto" w:fill="FFFFFF"/>
+        </w:rPr>
+        <w:t>在任何时候，发送窗口都可能将序号分成四部分。第一部分，窗口左侧，定义了已经确认的分组的序号。发送方不需要担心这些分组并且不需要保存它们的副本。第二部分，定义了已经被发送的分组的序号，但是这些分组状态未知。发送方需要等待，从而发现这些分组究竟是已经被接收还是丢失。我们把这些分组称为未完成（</w:t>
+      </w:r>
+      <w:r>
+        <w:rPr>
+          <w:rFonts w:ascii="微软雅黑" w:hAnsi="微软雅黑"/>
+          <w:color w:val="333333"/>
+          <w:shd w:val="clear" w:color="auto" w:fill="FFFFFF"/>
+        </w:rPr>
+        <w:t>outstanding</w:t>
+      </w:r>
+      <w:r>
+        <w:rPr>
+          <w:rFonts w:ascii="微软雅黑" w:hAnsi="微软雅黑"/>
+          <w:color w:val="333333"/>
+          <w:shd w:val="clear" w:color="auto" w:fill="FFFFFF"/>
+        </w:rPr>
+        <w:t>）分组。第三部分，定义了可以发送的分组的序号；然而，相应数据还没有从应用层接收到。最后，第四部分，窗口右侧，定义了直到窗口滑动前都不能使用的序号。</w:t>
+      </w:r>
+    </w:p>
+    <w:p>
+      <w:pPr>
+        <w:spacing w:line="360" w:lineRule="auto"/>
+        <w:rPr>
+          <w:rStyle w:val="a4"/>
+          <w:rFonts w:ascii="微软雅黑" w:hAnsi="微软雅黑" w:hint="eastAsia"/>
+          <w:color w:val="333333"/>
+          <w:shd w:val="clear" w:color="auto" w:fill="FFFFFF"/>
+        </w:rPr>
+      </w:pPr>
+      <w:r>
+        <w:rPr>
+          <w:rStyle w:val="a4"/>
+          <w:rFonts w:ascii="微软雅黑" w:hAnsi="微软雅黑"/>
+          <w:color w:val="333333"/>
+          <w:shd w:val="clear" w:color="auto" w:fill="FFFFFF"/>
+        </w:rPr>
+        <w:t>接收窗口</w:t>
+      </w:r>
+    </w:p>
+    <w:p>
+      <w:pPr>
+        <w:spacing w:line="360" w:lineRule="auto"/>
+        <w:rPr>
+          <w:rFonts w:ascii="微软雅黑" w:hAnsi="微软雅黑" w:hint="eastAsia"/>
+          <w:color w:val="333333"/>
+          <w:shd w:val="clear" w:color="auto" w:fill="FFFFFF"/>
+        </w:rPr>
+      </w:pPr>
+      <w:r>
+        <w:rPr>
+          <w:rFonts w:ascii="微软雅黑" w:hAnsi="微软雅黑" w:hint="eastAsia"/>
+          <w:color w:val="333333"/>
+          <w:shd w:val="clear" w:color="auto" w:fill="FFFFFF"/>
+        </w:rPr>
+        <w:t xml:space="preserve"> </w:t>
+      </w:r>
+      <w:r>
+        <w:rPr>
+          <w:rFonts w:ascii="微软雅黑" w:hAnsi="微软雅黑"/>
+          <w:color w:val="333333"/>
+          <w:shd w:val="clear" w:color="auto" w:fill="FFFFFF"/>
+        </w:rPr>
+        <w:t xml:space="preserve">   </w:t>
+      </w:r>
+      <w:r>
+        <w:rPr>
+          <w:rFonts w:ascii="微软雅黑" w:hAnsi="微软雅黑"/>
+          <w:color w:val="333333"/>
+          <w:shd w:val="clear" w:color="auto" w:fill="FFFFFF"/>
+        </w:rPr>
+        <w:t>接收窗口确保正确的数据分组被接收，并且确保正确的确认被发送。在回退</w:t>
+      </w:r>
+      <w:r>
+        <w:rPr>
+          <w:rFonts w:ascii="微软雅黑" w:hAnsi="微软雅黑"/>
+          <w:color w:val="333333"/>
+          <w:shd w:val="clear" w:color="auto" w:fill="FFFFFF"/>
+        </w:rPr>
+        <w:t>N</w:t>
+      </w:r>
+      <w:r>
+        <w:rPr>
+          <w:rFonts w:ascii="微软雅黑" w:hAnsi="微软雅黑"/>
+          <w:color w:val="333333"/>
+          <w:shd w:val="clear" w:color="auto" w:fill="FFFFFF"/>
+        </w:rPr>
+        <w:t>帧中，接收窗口的大小总是</w:t>
+      </w:r>
+      <w:r>
+        <w:rPr>
+          <w:rFonts w:ascii="微软雅黑" w:hAnsi="微软雅黑"/>
+          <w:color w:val="333333"/>
+          <w:shd w:val="clear" w:color="auto" w:fill="FFFFFF"/>
+        </w:rPr>
+        <w:t>1</w:t>
+      </w:r>
+      <w:r>
+        <w:rPr>
+          <w:rFonts w:ascii="微软雅黑" w:hAnsi="微软雅黑"/>
+          <w:color w:val="333333"/>
+          <w:shd w:val="clear" w:color="auto" w:fill="FFFFFF"/>
+        </w:rPr>
+        <w:t>。接收方总是寻找特定分组是否到达。任何失序分组到达都会被丢弃并需要被重发。注意，我们只需要一个变量，即</w:t>
+      </w:r>
+      <w:r>
+        <w:rPr>
+          <w:rFonts w:ascii="微软雅黑" w:hAnsi="微软雅黑"/>
+          <w:color w:val="333333"/>
+          <w:shd w:val="clear" w:color="auto" w:fill="FFFFFF"/>
+        </w:rPr>
+        <w:t>Rn</w:t>
+      </w:r>
+      <w:r>
+        <w:rPr>
+          <w:rFonts w:ascii="微软雅黑" w:hAnsi="微软雅黑"/>
+          <w:color w:val="333333"/>
+          <w:shd w:val="clear" w:color="auto" w:fill="FFFFFF"/>
+        </w:rPr>
+        <w:t>（接收窗口，预期接收的下一个分组），来定义这种抽象窗口。窗口左侧的序号属于已经被接收和确认的分组；窗口右侧的序号定义了不能被接收的分组。任何序号在这两区域中的分组都被丢弃。只有序号符合</w:t>
+      </w:r>
+      <w:r>
+        <w:rPr>
+          <w:rFonts w:ascii="微软雅黑" w:hAnsi="微软雅黑"/>
+          <w:color w:val="333333"/>
+          <w:shd w:val="clear" w:color="auto" w:fill="FFFFFF"/>
+        </w:rPr>
+        <w:t>Rn</w:t>
+      </w:r>
+      <w:r>
+        <w:rPr>
+          <w:rFonts w:ascii="微软雅黑" w:hAnsi="微软雅黑"/>
+          <w:color w:val="333333"/>
+          <w:shd w:val="clear" w:color="auto" w:fill="FFFFFF"/>
+        </w:rPr>
+        <w:t>值的分组才能被接收和确认。接收窗口也滑动，但是一次只滑动一个槽。当正确的分组被接收时，窗口滑动</w:t>
+      </w:r>
+      <w:r>
+        <w:rPr>
+          <w:rFonts w:ascii="微软雅黑" w:hAnsi="微软雅黑"/>
+          <w:color w:val="333333"/>
+          <w:shd w:val="clear" w:color="auto" w:fill="FFFFFF"/>
+        </w:rPr>
+        <w:t>Rn =</w:t>
+      </w:r>
+      <w:r>
+        <w:rPr>
+          <w:rFonts w:ascii="微软雅黑" w:hAnsi="微软雅黑"/>
+          <w:color w:val="333333"/>
+          <w:shd w:val="clear" w:color="auto" w:fill="FFFFFF"/>
+        </w:rPr>
+        <w:t>（</w:t>
+      </w:r>
+      <w:r>
+        <w:rPr>
+          <w:rFonts w:ascii="微软雅黑" w:hAnsi="微软雅黑"/>
+          <w:color w:val="333333"/>
+          <w:shd w:val="clear" w:color="auto" w:fill="FFFFFF"/>
+        </w:rPr>
+        <w:t>Rn + 1</w:t>
+      </w:r>
+      <w:r>
+        <w:rPr>
+          <w:rFonts w:ascii="微软雅黑" w:hAnsi="微软雅黑"/>
+          <w:color w:val="333333"/>
+          <w:shd w:val="clear" w:color="auto" w:fill="FFFFFF"/>
+        </w:rPr>
+        <w:t>）</w:t>
+      </w:r>
+      <w:r>
+        <w:rPr>
+          <w:rFonts w:ascii="微软雅黑" w:hAnsi="微软雅黑"/>
+          <w:color w:val="333333"/>
+          <w:shd w:val="clear" w:color="auto" w:fill="FFFFFF"/>
+        </w:rPr>
+        <w:t>modulo 2m</w:t>
+      </w:r>
+      <w:r>
+        <w:rPr>
+          <w:rFonts w:ascii="微软雅黑" w:hAnsi="微软雅黑"/>
+          <w:color w:val="333333"/>
+          <w:shd w:val="clear" w:color="auto" w:fill="FFFFFF"/>
+        </w:rPr>
+        <w:t>。</w:t>
       </w:r>
     </w:p>
     <w:p>
@@ -316,16 +785,30 @@
         <w:pStyle w:val="a5"/>
       </w:pPr>
       <w:r>
-        <w:t>3 回退N帧协议</w:t>
-      </w:r>
-    </w:p>
-    <w:p>
-      <w:pPr>
-        <w:spacing w:line="360" w:lineRule="auto"/>
-      </w:pPr>
-      <w:r>
-        <w:rPr>
-          <w:rFonts w:ascii="Microsoft Yahei" w:hAnsi="Microsoft Yahei" w:hint="eastAsia"/>
+        <w:t>4 选择性</w:t>
+      </w:r>
+      <w:r>
+        <w:rPr>
+          <w:rFonts w:hint="eastAsia"/>
+        </w:rPr>
+        <w:t>回传</w:t>
+      </w:r>
+      <w:r>
+        <w:t>协议</w:t>
+      </w:r>
+    </w:p>
+    <w:p>
+      <w:pPr>
+        <w:spacing w:line="360" w:lineRule="auto"/>
+        <w:rPr>
+          <w:rFonts w:ascii="微软雅黑" w:hAnsi="微软雅黑" w:hint="eastAsia"/>
+          <w:color w:val="333333"/>
+          <w:shd w:val="clear" w:color="auto" w:fill="FFFFFF"/>
+        </w:rPr>
+      </w:pPr>
+      <w:r>
+        <w:rPr>
+          <w:rFonts w:ascii="微软雅黑" w:hAnsi="微软雅黑" w:hint="eastAsia"/>
           <w:color w:val="333333"/>
           <w:shd w:val="clear" w:color="auto" w:fill="FFFFFF"/>
         </w:rPr>
@@ -333,7 +816,7 @@
       </w:r>
       <w:r>
         <w:rPr>
-          <w:rFonts w:ascii="Microsoft Yahei" w:hAnsi="Microsoft Yahei"/>
+          <w:rFonts w:ascii="微软雅黑" w:hAnsi="微软雅黑"/>
           <w:color w:val="333333"/>
           <w:shd w:val="clear" w:color="auto" w:fill="FFFFFF"/>
         </w:rPr>
@@ -341,117 +824,286 @@
       </w:r>
       <w:r>
         <w:rPr>
-          <w:rFonts w:ascii="Microsoft Yahei" w:hAnsi="Microsoft Yahei"/>
-          <w:color w:val="333333"/>
-          <w:shd w:val="clear" w:color="auto" w:fill="FFFFFF"/>
-        </w:rPr>
-        <w:t>为了提高传输效率</w:t>
-      </w:r>
-      <w:r>
-        <w:rPr>
-          <w:rFonts w:ascii="Microsoft Yahei" w:hAnsi="Microsoft Yahei"/>
-          <w:color w:val="333333"/>
-          <w:shd w:val="clear" w:color="auto" w:fill="FFFFFF"/>
-        </w:rPr>
-        <w:t>，当发送端等待确认时，必须传输多个分组。换言之，当发送端等待确认时，我们需要让不止一个分组处于未完成状态，以此确保信道忙碌。</w:t>
-      </w:r>
-      <w:r>
-        <w:rPr>
-          <w:rFonts w:ascii="Microsoft Yahei" w:hAnsi="Microsoft Yahei" w:hint="eastAsia"/>
-          <w:color w:val="333333"/>
-          <w:shd w:val="clear" w:color="auto" w:fill="FFFFFF"/>
-        </w:rPr>
-        <w:t>为此有两种协议。</w:t>
-      </w:r>
-      <w:r>
-        <w:rPr>
-          <w:rFonts w:ascii="Microsoft Yahei" w:hAnsi="Microsoft Yahei"/>
-          <w:color w:val="333333"/>
-          <w:shd w:val="clear" w:color="auto" w:fill="FFFFFF"/>
-        </w:rPr>
-        <w:t>第一个协议称为回退</w:t>
-      </w:r>
-      <w:r>
-        <w:rPr>
-          <w:rFonts w:ascii="Microsoft Yahei" w:hAnsi="Microsoft Yahei"/>
+          <w:rFonts w:ascii="微软雅黑" w:hAnsi="微软雅黑"/>
+          <w:color w:val="333333"/>
+          <w:shd w:val="clear" w:color="auto" w:fill="FFFFFF"/>
+        </w:rPr>
+        <w:t>回退</w:t>
+      </w:r>
+      <w:r>
+        <w:rPr>
+          <w:rFonts w:ascii="微软雅黑" w:hAnsi="微软雅黑"/>
           <w:color w:val="333333"/>
           <w:shd w:val="clear" w:color="auto" w:fill="FFFFFF"/>
         </w:rPr>
         <w:t>N</w:t>
       </w:r>
-      <w:r>
-        <w:rPr>
-          <w:rFonts w:ascii="Microsoft Yahei" w:hAnsi="Microsoft Yahei"/>
-          <w:color w:val="333333"/>
-          <w:shd w:val="clear" w:color="auto" w:fill="FFFFFF"/>
-        </w:rPr>
-        <w:t>帧协议（</w:t>
-      </w:r>
-      <w:r>
-        <w:rPr>
-          <w:rFonts w:ascii="Microsoft Yahei" w:hAnsi="Microsoft Yahei"/>
-          <w:color w:val="333333"/>
-          <w:shd w:val="clear" w:color="auto" w:fill="FFFFFF"/>
-        </w:rPr>
-        <w:t>Go-Back-N</w:t>
-      </w:r>
-      <w:r>
-        <w:rPr>
-          <w:rFonts w:ascii="Microsoft Yahei" w:hAnsi="Microsoft Yahei"/>
-          <w:color w:val="333333"/>
-          <w:shd w:val="clear" w:color="auto" w:fill="FFFFFF"/>
-        </w:rPr>
-        <w:t>，</w:t>
-      </w:r>
-      <w:r>
-        <w:rPr>
-          <w:rFonts w:ascii="Microsoft Yahei" w:hAnsi="Microsoft Yahei"/>
-          <w:color w:val="333333"/>
-          <w:shd w:val="clear" w:color="auto" w:fill="FFFFFF"/>
-        </w:rPr>
-        <w:t>GBN</w:t>
-      </w:r>
-      <w:r>
-        <w:rPr>
-          <w:rFonts w:ascii="Microsoft Yahei" w:hAnsi="Microsoft Yahei"/>
-          <w:color w:val="333333"/>
-          <w:shd w:val="clear" w:color="auto" w:fill="FFFFFF"/>
-        </w:rPr>
-        <w:t>）。回退</w:t>
-      </w:r>
-      <w:r>
-        <w:rPr>
-          <w:rFonts w:ascii="Microsoft Yahei" w:hAnsi="Microsoft Yahei"/>
+      <w:proofErr w:type="gramStart"/>
+      <w:r>
+        <w:rPr>
+          <w:rFonts w:ascii="微软雅黑" w:hAnsi="微软雅黑"/>
+          <w:color w:val="333333"/>
+          <w:shd w:val="clear" w:color="auto" w:fill="FFFFFF"/>
+        </w:rPr>
+        <w:t>帧协议</w:t>
+      </w:r>
+      <w:proofErr w:type="gramEnd"/>
+      <w:r>
+        <w:rPr>
+          <w:rFonts w:ascii="微软雅黑" w:hAnsi="微软雅黑"/>
+          <w:color w:val="333333"/>
+          <w:shd w:val="clear" w:color="auto" w:fill="FFFFFF"/>
+        </w:rPr>
+        <w:t>简化了接收方的进程。接收方只记录一个变量，没有必要缓冲失序分组；它们被简单地丢弃。然而，如果下层网络层丢失很多分组，那么这个协议是低效的。每当一个分组丢失或被破坏，发送方要重新发送所有未完成分组，即使有些失序分组已经被安全完整地接收了。如果网络层由于网络拥塞，丢失了很多分组，那么重发所有这些未完成分组将会使得拥塞更严重，最终更多的分组丢失。这具有雪崩效应，可能导致网络全部瘫痪。另一个协议，称为选择性</w:t>
+      </w:r>
+      <w:r>
+        <w:rPr>
+          <w:rFonts w:ascii="微软雅黑" w:hAnsi="微软雅黑" w:hint="eastAsia"/>
+          <w:color w:val="333333"/>
+          <w:shd w:val="clear" w:color="auto" w:fill="FFFFFF"/>
+        </w:rPr>
+        <w:t>回传</w:t>
+      </w:r>
+      <w:r>
+        <w:rPr>
+          <w:rFonts w:ascii="微软雅黑" w:hAnsi="微软雅黑"/>
+          <w:color w:val="333333"/>
+          <w:shd w:val="clear" w:color="auto" w:fill="FFFFFF"/>
+        </w:rPr>
+        <w:t>协议（</w:t>
+      </w:r>
+      <w:r>
+        <w:rPr>
+          <w:rFonts w:ascii="微软雅黑" w:hAnsi="微软雅黑"/>
+          <w:color w:val="333333"/>
+          <w:shd w:val="clear" w:color="auto" w:fill="FFFFFF"/>
+        </w:rPr>
+        <w:t>Selective-Repeat</w:t>
+      </w:r>
+      <w:r>
+        <w:rPr>
+          <w:rFonts w:ascii="微软雅黑" w:hAnsi="微软雅黑"/>
+          <w:color w:val="333333"/>
+          <w:shd w:val="clear" w:color="auto" w:fill="FFFFFF"/>
+        </w:rPr>
+        <w:t>（</w:t>
+      </w:r>
+      <w:r>
+        <w:rPr>
+          <w:rFonts w:ascii="微软雅黑" w:hAnsi="微软雅黑"/>
+          <w:color w:val="333333"/>
+          <w:shd w:val="clear" w:color="auto" w:fill="FFFFFF"/>
+        </w:rPr>
+        <w:t>SR</w:t>
+      </w:r>
+      <w:r>
+        <w:rPr>
+          <w:rFonts w:ascii="微软雅黑" w:hAnsi="微软雅黑"/>
+          <w:color w:val="333333"/>
+          <w:shd w:val="clear" w:color="auto" w:fill="FFFFFF"/>
+        </w:rPr>
+        <w:t>）</w:t>
+      </w:r>
+      <w:r>
+        <w:rPr>
+          <w:rFonts w:ascii="微软雅黑" w:hAnsi="微软雅黑"/>
+          <w:color w:val="333333"/>
+          <w:shd w:val="clear" w:color="auto" w:fill="FFFFFF"/>
+        </w:rPr>
+        <w:t>protocol</w:t>
+      </w:r>
+      <w:r>
+        <w:rPr>
+          <w:rFonts w:ascii="微软雅黑" w:hAnsi="微软雅黑"/>
+          <w:color w:val="333333"/>
+          <w:shd w:val="clear" w:color="auto" w:fill="FFFFFF"/>
+        </w:rPr>
+        <w:t>），已经被设计出来，正如其名字所示，只是选择性重发分组，即那些确实丢失的分组。</w:t>
+      </w:r>
+    </w:p>
+    <w:p>
+      <w:pPr>
+        <w:spacing w:line="360" w:lineRule="auto"/>
+        <w:rPr>
+          <w:rFonts w:ascii="微软雅黑" w:hAnsi="微软雅黑" w:hint="eastAsia"/>
+          <w:color w:val="333333"/>
+          <w:shd w:val="clear" w:color="auto" w:fill="FFFFFF"/>
+        </w:rPr>
+      </w:pPr>
+      <w:r>
+        <w:rPr>
+          <w:rFonts w:ascii="微软雅黑" w:hAnsi="微软雅黑" w:hint="eastAsia"/>
+          <w:color w:val="333333"/>
+          <w:shd w:val="clear" w:color="auto" w:fill="FFFFFF"/>
+        </w:rPr>
+        <w:t xml:space="preserve"> </w:t>
+      </w:r>
+      <w:r>
+        <w:rPr>
+          <w:rFonts w:ascii="微软雅黑" w:hAnsi="微软雅黑"/>
+          <w:color w:val="333333"/>
+          <w:shd w:val="clear" w:color="auto" w:fill="FFFFFF"/>
+        </w:rPr>
+        <w:t xml:space="preserve">   </w:t>
+      </w:r>
+      <w:r>
+        <w:rPr>
+          <w:rFonts w:ascii="微软雅黑" w:hAnsi="微软雅黑" w:hint="eastAsia"/>
+          <w:color w:val="333333"/>
+          <w:shd w:val="clear" w:color="auto" w:fill="FFFFFF"/>
+        </w:rPr>
+        <w:t>选择性回传协议</w:t>
+      </w:r>
+      <w:r>
+        <w:rPr>
+          <w:rFonts w:ascii="微软雅黑" w:hAnsi="微软雅黑"/>
+          <w:color w:val="333333"/>
+          <w:shd w:val="clear" w:color="auto" w:fill="FFFFFF"/>
+        </w:rPr>
+        <w:t>也使用两个窗口：一个发送窗口和一个接收窗口。然而，这些窗口与回退</w:t>
+      </w:r>
+      <w:r>
+        <w:rPr>
+          <w:rFonts w:ascii="微软雅黑" w:hAnsi="微软雅黑"/>
           <w:color w:val="333333"/>
           <w:shd w:val="clear" w:color="auto" w:fill="FFFFFF"/>
         </w:rPr>
         <w:t>N</w:t>
       </w:r>
-      <w:r>
-        <w:rPr>
-          <w:rFonts w:ascii="Microsoft Yahei" w:hAnsi="Microsoft Yahei"/>
-          <w:color w:val="333333"/>
-          <w:shd w:val="clear" w:color="auto" w:fill="FFFFFF"/>
-        </w:rPr>
-        <w:t>帧的关键是我们在接收到确认之前，可以发送多个分组，但是接收</w:t>
-      </w:r>
       <w:proofErr w:type="gramStart"/>
       <w:r>
         <w:rPr>
-          <w:rFonts w:ascii="Microsoft Yahei" w:hAnsi="Microsoft Yahei"/>
-          <w:color w:val="333333"/>
-          <w:shd w:val="clear" w:color="auto" w:fill="FFFFFF"/>
-        </w:rPr>
-        <w:t>端只能</w:t>
+          <w:rFonts w:ascii="微软雅黑" w:hAnsi="微软雅黑"/>
+          <w:color w:val="333333"/>
+          <w:shd w:val="clear" w:color="auto" w:fill="FFFFFF"/>
+        </w:rPr>
+        <w:t>帧中的</w:t>
       </w:r>
       <w:proofErr w:type="gramEnd"/>
       <w:r>
         <w:rPr>
-          <w:rFonts w:ascii="Microsoft Yahei" w:hAnsi="Microsoft Yahei"/>
-          <w:color w:val="333333"/>
-          <w:shd w:val="clear" w:color="auto" w:fill="FFFFFF"/>
-        </w:rPr>
-        <w:t>缓冲一个分组。我们保存被发送分组的副本直到确认到达。注意，很多数据分组以及确认可以同时处于信道中。</w:t>
+          <w:rFonts w:ascii="微软雅黑" w:hAnsi="微软雅黑"/>
+          <w:color w:val="333333"/>
+          <w:shd w:val="clear" w:color="auto" w:fill="FFFFFF"/>
+        </w:rPr>
+        <w:t>不同。首先，发送窗口的最大值更小；它是</w:t>
+      </w:r>
+      <w:r>
+        <w:rPr>
+          <w:rFonts w:ascii="微软雅黑" w:hAnsi="微软雅黑"/>
+          <w:color w:val="333333"/>
+          <w:shd w:val="clear" w:color="auto" w:fill="FFFFFF"/>
+        </w:rPr>
+        <w:t>2m -1</w:t>
+      </w:r>
+      <w:r>
+        <w:rPr>
+          <w:rFonts w:ascii="微软雅黑" w:hAnsi="微软雅黑"/>
+          <w:color w:val="333333"/>
+          <w:shd w:val="clear" w:color="auto" w:fill="FFFFFF"/>
+        </w:rPr>
+        <w:t>。</w:t>
+      </w:r>
+    </w:p>
+    <w:p>
+      <w:pPr>
+        <w:spacing w:line="360" w:lineRule="auto"/>
+        <w:rPr>
+          <w:rFonts w:ascii="微软雅黑" w:hAnsi="微软雅黑" w:hint="eastAsia"/>
+          <w:color w:val="333333"/>
+          <w:shd w:val="clear" w:color="auto" w:fill="FFFFFF"/>
+        </w:rPr>
+      </w:pPr>
+      <w:r>
+        <w:rPr>
+          <w:rFonts w:ascii="微软雅黑" w:hAnsi="微软雅黑" w:hint="eastAsia"/>
+          <w:color w:val="333333"/>
+          <w:shd w:val="clear" w:color="auto" w:fill="FFFFFF"/>
+        </w:rPr>
+        <w:lastRenderedPageBreak/>
+        <w:t xml:space="preserve"> </w:t>
+      </w:r>
+      <w:r>
+        <w:rPr>
+          <w:rFonts w:ascii="微软雅黑" w:hAnsi="微软雅黑"/>
+          <w:color w:val="333333"/>
+          <w:shd w:val="clear" w:color="auto" w:fill="FFFFFF"/>
+        </w:rPr>
+        <w:t xml:space="preserve">   </w:t>
+      </w:r>
+      <w:r>
+        <w:rPr>
+          <w:rFonts w:ascii="微软雅黑" w:hAnsi="微软雅黑" w:hint="eastAsia"/>
+          <w:color w:val="333333"/>
+          <w:shd w:val="clear" w:color="auto" w:fill="FFFFFF"/>
+        </w:rPr>
+        <w:t>选择性回传协议</w:t>
+      </w:r>
+      <w:r>
+        <w:rPr>
+          <w:rFonts w:ascii="微软雅黑" w:hAnsi="微软雅黑"/>
+          <w:color w:val="333333"/>
+          <w:shd w:val="clear" w:color="auto" w:fill="FFFFFF"/>
+        </w:rPr>
+        <w:t>接收窗口与回退</w:t>
+      </w:r>
+      <w:r>
+        <w:rPr>
+          <w:rFonts w:ascii="微软雅黑" w:hAnsi="微软雅黑"/>
+          <w:color w:val="333333"/>
+          <w:shd w:val="clear" w:color="auto" w:fill="FFFFFF"/>
+        </w:rPr>
+        <w:t>N</w:t>
+      </w:r>
+      <w:proofErr w:type="gramStart"/>
+      <w:r>
+        <w:rPr>
+          <w:rFonts w:ascii="微软雅黑" w:hAnsi="微软雅黑"/>
+          <w:color w:val="333333"/>
+          <w:shd w:val="clear" w:color="auto" w:fill="FFFFFF"/>
+        </w:rPr>
+        <w:t>帧中的</w:t>
+      </w:r>
+      <w:proofErr w:type="gramEnd"/>
+      <w:r>
+        <w:rPr>
+          <w:rFonts w:ascii="微软雅黑" w:hAnsi="微软雅黑"/>
+          <w:color w:val="333333"/>
+          <w:shd w:val="clear" w:color="auto" w:fill="FFFFFF"/>
+        </w:rPr>
+        <w:t>接收窗口完全不同。接收窗口的大小和发送窗口等大（最大</w:t>
+      </w:r>
+      <w:r>
+        <w:rPr>
+          <w:rFonts w:ascii="微软雅黑" w:hAnsi="微软雅黑"/>
+          <w:color w:val="333333"/>
+          <w:shd w:val="clear" w:color="auto" w:fill="FFFFFF"/>
+        </w:rPr>
+        <w:t>2m - 1</w:t>
+      </w:r>
+      <w:r>
+        <w:rPr>
+          <w:rFonts w:ascii="微软雅黑" w:hAnsi="微软雅黑"/>
+          <w:color w:val="333333"/>
+          <w:shd w:val="clear" w:color="auto" w:fill="FFFFFF"/>
+        </w:rPr>
+        <w:t>）。选择性</w:t>
+      </w:r>
+      <w:r>
+        <w:rPr>
+          <w:rFonts w:ascii="微软雅黑" w:hAnsi="微软雅黑" w:hint="eastAsia"/>
+          <w:color w:val="333333"/>
+          <w:shd w:val="clear" w:color="auto" w:fill="FFFFFF"/>
+        </w:rPr>
+        <w:t>回传</w:t>
+      </w:r>
+      <w:r>
+        <w:rPr>
+          <w:rFonts w:ascii="微软雅黑" w:hAnsi="微软雅黑"/>
+          <w:color w:val="333333"/>
+          <w:shd w:val="clear" w:color="auto" w:fill="FFFFFF"/>
+        </w:rPr>
+        <w:t>协议允许和接收窗口一样多的分组失序到来并被存储，直到有一组连续分组被传递到应用层。因为发送窗口和接收窗口的大小是相同的，在发送窗口的所有分组可以失序到达并被存储，直到它们可以被传递。然而，我们需要强调的是，在可靠协议中，接收方从不向应用层传递失序分组。</w:t>
       </w:r>
     </w:p>
     <w:p>
@@ -459,717 +1111,15 @@
         <w:spacing w:line="360" w:lineRule="auto"/>
         <w:rPr>
           <w:rStyle w:val="a4"/>
+          <w:rFonts w:ascii="微软雅黑" w:hAnsi="微软雅黑" w:hint="eastAsia"/>
+          <w:color w:val="333333"/>
+          <w:shd w:val="clear" w:color="auto" w:fill="FFFFFF"/>
         </w:rPr>
       </w:pPr>
       <w:r>
         <w:rPr>
           <w:rStyle w:val="a4"/>
-        </w:rPr>
-        <w:t>序号</w:t>
-      </w:r>
-    </w:p>
-    <w:p>
-      <w:pPr>
-        <w:spacing w:line="360" w:lineRule="auto"/>
-      </w:pPr>
-      <w:r>
-        <w:rPr>
-          <w:rFonts w:hint="eastAsia"/>
-        </w:rPr>
-        <w:t xml:space="preserve"> </w:t>
-      </w:r>
-      <w:r>
-        <w:t xml:space="preserve">   </w:t>
-      </w:r>
-      <w:r>
-        <w:t>如前所述，序号是模2m的，这里m是序号字段的大小，单位是比特（位）。</w:t>
-      </w:r>
-    </w:p>
-    <w:p>
-      <w:pPr>
-        <w:spacing w:line="360" w:lineRule="auto"/>
-        <w:rPr>
-          <w:rStyle w:val="a4"/>
-        </w:rPr>
-      </w:pPr>
-      <w:r>
-        <w:rPr>
-          <w:rStyle w:val="a4"/>
-        </w:rPr>
-        <w:t>确认号</w:t>
-      </w:r>
-    </w:p>
-    <w:p>
-      <w:pPr>
-        <w:spacing w:line="360" w:lineRule="auto"/>
-      </w:pPr>
-      <w:r>
-        <w:rPr>
-          <w:rFonts w:hint="eastAsia"/>
-        </w:rPr>
-        <w:t xml:space="preserve"> </w:t>
-      </w:r>
-      <w:r>
-        <w:t xml:space="preserve">   </w:t>
-      </w:r>
-      <w:r>
-        <w:t>这个协议中的确认号是累积的，并且定义了预期接收的下一个分组序号。例如，如果确认号（</w:t>
-      </w:r>
-      <w:proofErr w:type="spellStart"/>
-      <w:r>
-        <w:t>ackNo</w:t>
-      </w:r>
-      <w:proofErr w:type="spellEnd"/>
-      <w:r>
-        <w:t>）是7，这意味着序号在6以内的分组都已经安全完整到达，并且接收方等待序号为7的分组。</w:t>
-      </w:r>
-    </w:p>
-    <w:p>
-      <w:pPr>
-        <w:spacing w:line="360" w:lineRule="auto"/>
-      </w:pPr>
-      <w:r>
-        <w:rPr>
-          <w:rFonts w:hint="eastAsia"/>
-        </w:rPr>
-        <w:t xml:space="preserve"> </w:t>
-      </w:r>
-      <w:r>
-        <w:t xml:space="preserve">   </w:t>
-      </w:r>
-      <w:r>
-        <w:t>在回退N</w:t>
-      </w:r>
-      <w:proofErr w:type="gramStart"/>
-      <w:r>
-        <w:t>帧协议</w:t>
-      </w:r>
-      <w:proofErr w:type="gramEnd"/>
-      <w:r>
-        <w:t>中，确认号是累积的并且定义了预期接收的下一个分组序号。</w:t>
-      </w:r>
-    </w:p>
-    <w:p>
-      <w:pPr>
-        <w:spacing w:line="360" w:lineRule="auto"/>
-        <w:rPr>
-          <w:rStyle w:val="a4"/>
-        </w:rPr>
-      </w:pPr>
-      <w:r>
-        <w:rPr>
-          <w:rStyle w:val="a4"/>
-        </w:rPr>
-        <w:t>发送窗口</w:t>
-      </w:r>
-    </w:p>
-    <w:p>
-      <w:pPr>
-        <w:spacing w:line="360" w:lineRule="auto"/>
-      </w:pPr>
-      <w:r>
-        <w:rPr>
-          <w:rFonts w:hint="eastAsia"/>
-        </w:rPr>
-        <w:t xml:space="preserve"> </w:t>
-      </w:r>
-      <w:r>
-        <w:t xml:space="preserve">   </w:t>
-      </w:r>
-      <w:r>
-        <w:t>发送窗口是一个想象的盒子，它覆盖了处于运送途中的以及可以被发送的数据分组序号。在每个窗口位置，某些序号定义了已经被发送的分组；其他序号定义了可以被发送的分组。</w:t>
-      </w:r>
-      <w:r>
-        <w:lastRenderedPageBreak/>
-        <w:t>窗口最大为2m - 1。</w:t>
-      </w:r>
-      <w:r>
-        <w:rPr>
-          <w:rFonts w:hint="eastAsia"/>
-        </w:rPr>
-        <w:t>协议的窗口大小可以变化。</w:t>
-      </w:r>
-    </w:p>
-    <w:p>
-      <w:pPr>
-        <w:spacing w:line="360" w:lineRule="auto"/>
-        <w:rPr>
-          <w:rFonts w:ascii="Microsoft Yahei" w:hAnsi="Microsoft Yahei"/>
-          <w:color w:val="333333"/>
-          <w:shd w:val="clear" w:color="auto" w:fill="FFFFFF"/>
-        </w:rPr>
-      </w:pPr>
-      <w:r>
-        <w:rPr>
-          <w:rFonts w:ascii="Microsoft Yahei" w:hAnsi="Microsoft Yahei" w:hint="eastAsia"/>
-          <w:color w:val="333333"/>
-          <w:shd w:val="clear" w:color="auto" w:fill="FFFFFF"/>
-        </w:rPr>
-        <w:t xml:space="preserve"> </w:t>
-      </w:r>
-      <w:r>
-        <w:rPr>
-          <w:rFonts w:ascii="Microsoft Yahei" w:hAnsi="Microsoft Yahei"/>
-          <w:color w:val="333333"/>
-          <w:shd w:val="clear" w:color="auto" w:fill="FFFFFF"/>
-        </w:rPr>
-        <w:t xml:space="preserve">   </w:t>
-      </w:r>
-      <w:r>
-        <w:rPr>
-          <w:rFonts w:ascii="Microsoft Yahei" w:hAnsi="Microsoft Yahei"/>
-          <w:color w:val="333333"/>
-          <w:shd w:val="clear" w:color="auto" w:fill="FFFFFF"/>
-        </w:rPr>
-        <w:t>在任何时候，发送窗口都可能将序号分成四部分。第一部分，窗口左侧，定义了已经确认的分组的序</w:t>
-      </w:r>
-      <w:r>
-        <w:rPr>
-          <w:rFonts w:ascii="Microsoft Yahei" w:hAnsi="Microsoft Yahei"/>
-          <w:color w:val="333333"/>
-          <w:shd w:val="clear" w:color="auto" w:fill="FFFFFF"/>
-        </w:rPr>
-        <w:t>号。发送方不需要担心这些分组并且不需要保存它们的副本。第二部分</w:t>
-      </w:r>
-      <w:r>
-        <w:rPr>
-          <w:rFonts w:ascii="Microsoft Yahei" w:hAnsi="Microsoft Yahei"/>
-          <w:color w:val="333333"/>
-          <w:shd w:val="clear" w:color="auto" w:fill="FFFFFF"/>
-        </w:rPr>
-        <w:t>，定义了已经被发送的分组的序号，但是这些分组状态未知。发送方需要等待，从而发现这些分组究竟是已经被接收还是丢失。我们把这些分组称为未完成（</w:t>
-      </w:r>
-      <w:r>
-        <w:rPr>
-          <w:rFonts w:ascii="Microsoft Yahei" w:hAnsi="Microsoft Yahei"/>
-          <w:color w:val="333333"/>
-          <w:shd w:val="clear" w:color="auto" w:fill="FFFFFF"/>
-        </w:rPr>
-        <w:t>outstanding</w:t>
-      </w:r>
-      <w:r>
-        <w:rPr>
-          <w:rFonts w:ascii="Microsoft Yahei" w:hAnsi="Microsoft Yahei"/>
-          <w:color w:val="333333"/>
-          <w:shd w:val="clear" w:color="auto" w:fill="FFFFFF"/>
-        </w:rPr>
-        <w:t>）分组。第三部分，定义了可以发送的分组的序号；然而，相应数据还没有从应用层接收到。最后，第四部分，窗口右侧，定义了直到窗口滑动前都不能使用的序号。</w:t>
-      </w:r>
-    </w:p>
-    <w:p>
-      <w:pPr>
-        <w:spacing w:line="360" w:lineRule="auto"/>
-        <w:rPr>
-          <w:rStyle w:val="a4"/>
-          <w:rFonts w:ascii="Microsoft Yahei" w:hAnsi="Microsoft Yahei"/>
-          <w:color w:val="333333"/>
-          <w:shd w:val="clear" w:color="auto" w:fill="FFFFFF"/>
-        </w:rPr>
-      </w:pPr>
-      <w:r>
-        <w:rPr>
-          <w:rStyle w:val="a4"/>
-          <w:rFonts w:ascii="Microsoft Yahei" w:hAnsi="Microsoft Yahei"/>
-          <w:color w:val="333333"/>
-          <w:shd w:val="clear" w:color="auto" w:fill="FFFFFF"/>
-        </w:rPr>
-        <w:t>接收窗口</w:t>
-      </w:r>
-    </w:p>
-    <w:p>
-      <w:pPr>
-        <w:spacing w:line="360" w:lineRule="auto"/>
-        <w:rPr>
-          <w:rFonts w:ascii="Microsoft Yahei" w:hAnsi="Microsoft Yahei"/>
-          <w:color w:val="333333"/>
-          <w:shd w:val="clear" w:color="auto" w:fill="FFFFFF"/>
-        </w:rPr>
-      </w:pPr>
-      <w:r>
-        <w:rPr>
-          <w:rFonts w:ascii="Microsoft Yahei" w:hAnsi="Microsoft Yahei" w:hint="eastAsia"/>
-          <w:color w:val="333333"/>
-          <w:shd w:val="clear" w:color="auto" w:fill="FFFFFF"/>
-        </w:rPr>
-        <w:t xml:space="preserve"> </w:t>
-      </w:r>
-      <w:r>
-        <w:rPr>
-          <w:rFonts w:ascii="Microsoft Yahei" w:hAnsi="Microsoft Yahei"/>
-          <w:color w:val="333333"/>
-          <w:shd w:val="clear" w:color="auto" w:fill="FFFFFF"/>
-        </w:rPr>
-        <w:t xml:space="preserve">   </w:t>
-      </w:r>
-      <w:r>
-        <w:rPr>
-          <w:rFonts w:ascii="Microsoft Yahei" w:hAnsi="Microsoft Yahei"/>
-          <w:color w:val="333333"/>
-          <w:shd w:val="clear" w:color="auto" w:fill="FFFFFF"/>
-        </w:rPr>
-        <w:t>接收窗口确保正确的数据分组被接收，并且确保正确的确认被发送。在回退</w:t>
-      </w:r>
-      <w:r>
-        <w:rPr>
-          <w:rFonts w:ascii="Microsoft Yahei" w:hAnsi="Microsoft Yahei"/>
-          <w:color w:val="333333"/>
-          <w:shd w:val="clear" w:color="auto" w:fill="FFFFFF"/>
-        </w:rPr>
-        <w:t>N</w:t>
-      </w:r>
-      <w:r>
-        <w:rPr>
-          <w:rFonts w:ascii="Microsoft Yahei" w:hAnsi="Microsoft Yahei"/>
-          <w:color w:val="333333"/>
-          <w:shd w:val="clear" w:color="auto" w:fill="FFFFFF"/>
-        </w:rPr>
-        <w:t>帧中，接收窗口的大小总是</w:t>
-      </w:r>
-      <w:r>
-        <w:rPr>
-          <w:rFonts w:ascii="Microsoft Yahei" w:hAnsi="Microsoft Yahei"/>
-          <w:color w:val="333333"/>
-          <w:shd w:val="clear" w:color="auto" w:fill="FFFFFF"/>
-        </w:rPr>
-        <w:t>1</w:t>
-      </w:r>
-      <w:r>
-        <w:rPr>
-          <w:rFonts w:ascii="Microsoft Yahei" w:hAnsi="Microsoft Yahei"/>
-          <w:color w:val="333333"/>
-          <w:shd w:val="clear" w:color="auto" w:fill="FFFFFF"/>
-        </w:rPr>
-        <w:t>。接收方总是寻找特定分组是否到达。任何失序分组到达都会被丢弃并需要被重发。注意，我们只需要一个变量，即</w:t>
-      </w:r>
-      <w:r>
-        <w:rPr>
-          <w:rFonts w:ascii="Microsoft Yahei" w:hAnsi="Microsoft Yahei"/>
-          <w:color w:val="333333"/>
-          <w:shd w:val="clear" w:color="auto" w:fill="FFFFFF"/>
-        </w:rPr>
-        <w:t>Rn</w:t>
-      </w:r>
-      <w:r>
-        <w:rPr>
-          <w:rFonts w:ascii="Microsoft Yahei" w:hAnsi="Microsoft Yahei"/>
-          <w:color w:val="333333"/>
-          <w:shd w:val="clear" w:color="auto" w:fill="FFFFFF"/>
-        </w:rPr>
-        <w:t>（接收窗口，预期接收的下一个分组），来定义这种抽象窗口。窗口左侧的序号属于已经被接收和确认的分组；窗口右侧的序号定义了不能被接收的分组。任何序号在这两区域中的分组都被丢弃。只有序号符合</w:t>
-      </w:r>
-      <w:r>
-        <w:rPr>
-          <w:rFonts w:ascii="Microsoft Yahei" w:hAnsi="Microsoft Yahei"/>
-          <w:color w:val="333333"/>
-          <w:shd w:val="clear" w:color="auto" w:fill="FFFFFF"/>
-        </w:rPr>
-        <w:t>Rn</w:t>
-      </w:r>
-      <w:r>
-        <w:rPr>
-          <w:rFonts w:ascii="Microsoft Yahei" w:hAnsi="Microsoft Yahei"/>
-          <w:color w:val="333333"/>
-          <w:shd w:val="clear" w:color="auto" w:fill="FFFFFF"/>
-        </w:rPr>
-        <w:t>值的分组才能被接收和确认。接收窗口也滑动，但是一次只滑动一个槽。当正确的分组被接收时，窗口滑动</w:t>
-      </w:r>
-      <w:r>
-        <w:rPr>
-          <w:rFonts w:ascii="Microsoft Yahei" w:hAnsi="Microsoft Yahei"/>
-          <w:color w:val="333333"/>
-          <w:shd w:val="clear" w:color="auto" w:fill="FFFFFF"/>
-        </w:rPr>
-        <w:t>Rn =</w:t>
-      </w:r>
-      <w:r>
-        <w:rPr>
-          <w:rFonts w:ascii="Microsoft Yahei" w:hAnsi="Microsoft Yahei"/>
-          <w:color w:val="333333"/>
-          <w:shd w:val="clear" w:color="auto" w:fill="FFFFFF"/>
-        </w:rPr>
-        <w:t>（</w:t>
-      </w:r>
-      <w:r>
-        <w:rPr>
-          <w:rFonts w:ascii="Microsoft Yahei" w:hAnsi="Microsoft Yahei"/>
-          <w:color w:val="333333"/>
-          <w:shd w:val="clear" w:color="auto" w:fill="FFFFFF"/>
-        </w:rPr>
-        <w:t>Rn + 1</w:t>
-      </w:r>
-      <w:r>
-        <w:rPr>
-          <w:rFonts w:ascii="Microsoft Yahei" w:hAnsi="Microsoft Yahei"/>
-          <w:color w:val="333333"/>
-          <w:shd w:val="clear" w:color="auto" w:fill="FFFFFF"/>
-        </w:rPr>
-        <w:t>）</w:t>
-      </w:r>
-      <w:r>
-        <w:rPr>
-          <w:rFonts w:ascii="Microsoft Yahei" w:hAnsi="Microsoft Yahei"/>
-          <w:color w:val="333333"/>
-          <w:shd w:val="clear" w:color="auto" w:fill="FFFFFF"/>
-        </w:rPr>
-        <w:t>modulo 2m</w:t>
-      </w:r>
-      <w:r>
-        <w:rPr>
-          <w:rFonts w:ascii="Microsoft Yahei" w:hAnsi="Microsoft Yahei"/>
-          <w:color w:val="333333"/>
-          <w:shd w:val="clear" w:color="auto" w:fill="FFFFFF"/>
-        </w:rPr>
-        <w:t>。</w:t>
-      </w:r>
-    </w:p>
-    <w:p>
-      <w:pPr>
-        <w:pStyle w:val="a5"/>
-      </w:pPr>
-      <w:r>
-        <w:t>4 选择性</w:t>
-      </w:r>
-      <w:r>
-        <w:rPr>
-          <w:rFonts w:hint="eastAsia"/>
-        </w:rPr>
-        <w:t>回传</w:t>
-      </w:r>
-      <w:r>
-        <w:t>协议</w:t>
-      </w:r>
-    </w:p>
-    <w:p>
-      <w:pPr>
-        <w:spacing w:line="360" w:lineRule="auto"/>
-        <w:rPr>
-          <w:rFonts w:ascii="Microsoft Yahei" w:hAnsi="Microsoft Yahei"/>
-          <w:color w:val="333333"/>
-          <w:shd w:val="clear" w:color="auto" w:fill="FFFFFF"/>
-        </w:rPr>
-      </w:pPr>
-      <w:r>
-        <w:rPr>
-          <w:rFonts w:ascii="Microsoft Yahei" w:hAnsi="Microsoft Yahei" w:hint="eastAsia"/>
-          <w:color w:val="333333"/>
-          <w:shd w:val="clear" w:color="auto" w:fill="FFFFFF"/>
-        </w:rPr>
-        <w:t xml:space="preserve"> </w:t>
-      </w:r>
-      <w:r>
-        <w:rPr>
-          <w:rFonts w:ascii="Microsoft Yahei" w:hAnsi="Microsoft Yahei"/>
-          <w:color w:val="333333"/>
-          <w:shd w:val="clear" w:color="auto" w:fill="FFFFFF"/>
-        </w:rPr>
-        <w:t xml:space="preserve">   </w:t>
-      </w:r>
-      <w:r>
-        <w:rPr>
-          <w:rFonts w:ascii="Microsoft Yahei" w:hAnsi="Microsoft Yahei"/>
-          <w:color w:val="333333"/>
-          <w:shd w:val="clear" w:color="auto" w:fill="FFFFFF"/>
-        </w:rPr>
-        <w:t>回退</w:t>
-      </w:r>
-      <w:r>
-        <w:rPr>
-          <w:rFonts w:ascii="Microsoft Yahei" w:hAnsi="Microsoft Yahei"/>
-          <w:color w:val="333333"/>
-          <w:shd w:val="clear" w:color="auto" w:fill="FFFFFF"/>
-        </w:rPr>
-        <w:t>N</w:t>
-      </w:r>
-      <w:proofErr w:type="gramStart"/>
-      <w:r>
-        <w:rPr>
-          <w:rFonts w:ascii="Microsoft Yahei" w:hAnsi="Microsoft Yahei"/>
-          <w:color w:val="333333"/>
-          <w:shd w:val="clear" w:color="auto" w:fill="FFFFFF"/>
-        </w:rPr>
-        <w:t>帧协议</w:t>
-      </w:r>
-      <w:proofErr w:type="gramEnd"/>
-      <w:r>
-        <w:rPr>
-          <w:rFonts w:ascii="Microsoft Yahei" w:hAnsi="Microsoft Yahei"/>
-          <w:color w:val="333333"/>
-          <w:shd w:val="clear" w:color="auto" w:fill="FFFFFF"/>
-        </w:rPr>
-        <w:t>简化了接收方的进程。接收方只记录一个变量，没有必要缓冲失序分组；它们被简单地丢弃。然而，如果下层网络层丢失很多分组，那么这个协议是低效的。每当一个分组丢失或被破坏，发送方要重新发送所有未完成分组，即使有些失序分组已经被安全完整地接收了。如果网络层由于网络拥塞，丢失了很多分组，那么重发所有这些未完成分组将会使得拥塞更严重，最终更多的分组丢失。这具有雪崩效应，可能导致网络全部瘫痪。另一个协议，称为选择性</w:t>
-      </w:r>
-      <w:r>
-        <w:rPr>
-          <w:rFonts w:ascii="Microsoft Yahei" w:hAnsi="Microsoft Yahei" w:hint="eastAsia"/>
-          <w:color w:val="333333"/>
-          <w:shd w:val="clear" w:color="auto" w:fill="FFFFFF"/>
-        </w:rPr>
-        <w:t>回传</w:t>
-      </w:r>
-      <w:r>
-        <w:rPr>
-          <w:rFonts w:ascii="Microsoft Yahei" w:hAnsi="Microsoft Yahei"/>
-          <w:color w:val="333333"/>
-          <w:shd w:val="clear" w:color="auto" w:fill="FFFFFF"/>
-        </w:rPr>
-        <w:t>协议（</w:t>
-      </w:r>
-      <w:r>
-        <w:rPr>
-          <w:rFonts w:ascii="Microsoft Yahei" w:hAnsi="Microsoft Yahei"/>
-          <w:color w:val="333333"/>
-          <w:shd w:val="clear" w:color="auto" w:fill="FFFFFF"/>
-        </w:rPr>
-        <w:t>Selective-Repeat</w:t>
-      </w:r>
-      <w:r>
-        <w:rPr>
-          <w:rFonts w:ascii="Microsoft Yahei" w:hAnsi="Microsoft Yahei"/>
-          <w:color w:val="333333"/>
-          <w:shd w:val="clear" w:color="auto" w:fill="FFFFFF"/>
-        </w:rPr>
-        <w:t>（</w:t>
-      </w:r>
-      <w:r>
-        <w:rPr>
-          <w:rFonts w:ascii="Microsoft Yahei" w:hAnsi="Microsoft Yahei"/>
-          <w:color w:val="333333"/>
-          <w:shd w:val="clear" w:color="auto" w:fill="FFFFFF"/>
-        </w:rPr>
-        <w:t>SR</w:t>
-      </w:r>
-      <w:r>
-        <w:rPr>
-          <w:rFonts w:ascii="Microsoft Yahei" w:hAnsi="Microsoft Yahei"/>
-          <w:color w:val="333333"/>
-          <w:shd w:val="clear" w:color="auto" w:fill="FFFFFF"/>
-        </w:rPr>
-        <w:t>）</w:t>
-      </w:r>
-      <w:r>
-        <w:rPr>
-          <w:rFonts w:ascii="Microsoft Yahei" w:hAnsi="Microsoft Yahei"/>
-          <w:color w:val="333333"/>
-          <w:shd w:val="clear" w:color="auto" w:fill="FFFFFF"/>
-        </w:rPr>
-        <w:t>protocol</w:t>
-      </w:r>
-      <w:r>
-        <w:rPr>
-          <w:rFonts w:ascii="Microsoft Yahei" w:hAnsi="Microsoft Yahei"/>
-          <w:color w:val="333333"/>
-          <w:shd w:val="clear" w:color="auto" w:fill="FFFFFF"/>
-        </w:rPr>
-        <w:t>），已经被设计出来，正如其名字所示，只是选择性重发分组，即那些确实丢失的分组。</w:t>
-      </w:r>
-    </w:p>
-    <w:p>
-      <w:pPr>
-        <w:spacing w:line="360" w:lineRule="auto"/>
-        <w:rPr>
-          <w:rFonts w:ascii="Microsoft Yahei" w:hAnsi="Microsoft Yahei"/>
-          <w:color w:val="333333"/>
-          <w:shd w:val="clear" w:color="auto" w:fill="FFFFFF"/>
-        </w:rPr>
-      </w:pPr>
-      <w:r>
-        <w:rPr>
-          <w:rFonts w:ascii="Microsoft Yahei" w:hAnsi="Microsoft Yahei" w:hint="eastAsia"/>
-          <w:color w:val="333333"/>
-          <w:shd w:val="clear" w:color="auto" w:fill="FFFFFF"/>
-        </w:rPr>
-        <w:t xml:space="preserve"> </w:t>
-      </w:r>
-      <w:r>
-        <w:rPr>
-          <w:rFonts w:ascii="Microsoft Yahei" w:hAnsi="Microsoft Yahei"/>
-          <w:color w:val="333333"/>
-          <w:shd w:val="clear" w:color="auto" w:fill="FFFFFF"/>
-        </w:rPr>
-        <w:t xml:space="preserve">   </w:t>
-      </w:r>
-      <w:r>
-        <w:rPr>
-          <w:rFonts w:ascii="Microsoft Yahei" w:hAnsi="Microsoft Yahei" w:hint="eastAsia"/>
-          <w:color w:val="333333"/>
-          <w:shd w:val="clear" w:color="auto" w:fill="FFFFFF"/>
-        </w:rPr>
-        <w:t>选择性回传协议</w:t>
-      </w:r>
-      <w:r>
-        <w:rPr>
-          <w:rFonts w:ascii="Microsoft Yahei" w:hAnsi="Microsoft Yahei"/>
-          <w:color w:val="333333"/>
-          <w:shd w:val="clear" w:color="auto" w:fill="FFFFFF"/>
-        </w:rPr>
-        <w:t>也使用两个窗口：一个发送窗口和一个接收窗口。然而，这些窗口与回退</w:t>
-      </w:r>
-      <w:r>
-        <w:rPr>
-          <w:rFonts w:ascii="Microsoft Yahei" w:hAnsi="Microsoft Yahei"/>
-          <w:color w:val="333333"/>
-          <w:shd w:val="clear" w:color="auto" w:fill="FFFFFF"/>
-        </w:rPr>
-        <w:t>N</w:t>
-      </w:r>
-      <w:proofErr w:type="gramStart"/>
-      <w:r>
-        <w:rPr>
-          <w:rFonts w:ascii="Microsoft Yahei" w:hAnsi="Microsoft Yahei"/>
-          <w:color w:val="333333"/>
-          <w:shd w:val="clear" w:color="auto" w:fill="FFFFFF"/>
-        </w:rPr>
-        <w:t>帧中的</w:t>
-      </w:r>
-      <w:proofErr w:type="gramEnd"/>
-      <w:r>
-        <w:rPr>
-          <w:rFonts w:ascii="Microsoft Yahei" w:hAnsi="Microsoft Yahei"/>
-          <w:color w:val="333333"/>
-          <w:shd w:val="clear" w:color="auto" w:fill="FFFFFF"/>
-        </w:rPr>
-        <w:t>不同。首先，发送窗口的最大值更小；它是</w:t>
-      </w:r>
-      <w:r>
-        <w:rPr>
-          <w:rFonts w:ascii="Microsoft Yahei" w:hAnsi="Microsoft Yahei"/>
-          <w:color w:val="333333"/>
-          <w:shd w:val="clear" w:color="auto" w:fill="FFFFFF"/>
-        </w:rPr>
-        <w:t>2m -1</w:t>
-      </w:r>
-      <w:r>
-        <w:rPr>
-          <w:rFonts w:ascii="Microsoft Yahei" w:hAnsi="Microsoft Yahei"/>
-          <w:color w:val="333333"/>
-          <w:shd w:val="clear" w:color="auto" w:fill="FFFFFF"/>
-        </w:rPr>
-        <w:t>。</w:t>
-      </w:r>
-    </w:p>
-    <w:p>
-      <w:pPr>
-        <w:spacing w:line="360" w:lineRule="auto"/>
-        <w:rPr>
-          <w:rFonts w:ascii="Microsoft Yahei" w:hAnsi="Microsoft Yahei"/>
-          <w:color w:val="333333"/>
-          <w:shd w:val="clear" w:color="auto" w:fill="FFFFFF"/>
-        </w:rPr>
-      </w:pPr>
-      <w:r>
-        <w:rPr>
-          <w:rFonts w:ascii="Microsoft Yahei" w:hAnsi="Microsoft Yahei" w:hint="eastAsia"/>
-          <w:color w:val="333333"/>
-          <w:shd w:val="clear" w:color="auto" w:fill="FFFFFF"/>
-        </w:rPr>
-        <w:t xml:space="preserve"> </w:t>
-      </w:r>
-      <w:r>
-        <w:rPr>
-          <w:rFonts w:ascii="Microsoft Yahei" w:hAnsi="Microsoft Yahei"/>
-          <w:color w:val="333333"/>
-          <w:shd w:val="clear" w:color="auto" w:fill="FFFFFF"/>
-        </w:rPr>
-        <w:t xml:space="preserve">   </w:t>
-      </w:r>
-      <w:r>
-        <w:rPr>
-          <w:rFonts w:ascii="Microsoft Yahei" w:hAnsi="Microsoft Yahei" w:hint="eastAsia"/>
-          <w:color w:val="333333"/>
-          <w:shd w:val="clear" w:color="auto" w:fill="FFFFFF"/>
-        </w:rPr>
-        <w:t>选择性回传协议</w:t>
-      </w:r>
-      <w:r>
-        <w:rPr>
-          <w:rFonts w:ascii="Microsoft Yahei" w:hAnsi="Microsoft Yahei"/>
-          <w:color w:val="333333"/>
-          <w:shd w:val="clear" w:color="auto" w:fill="FFFFFF"/>
-        </w:rPr>
-        <w:t>接收窗口与回退</w:t>
-      </w:r>
-      <w:r>
-        <w:rPr>
-          <w:rFonts w:ascii="Microsoft Yahei" w:hAnsi="Microsoft Yahei"/>
-          <w:color w:val="333333"/>
-          <w:shd w:val="clear" w:color="auto" w:fill="FFFFFF"/>
-        </w:rPr>
-        <w:t>N</w:t>
-      </w:r>
-      <w:proofErr w:type="gramStart"/>
-      <w:r>
-        <w:rPr>
-          <w:rFonts w:ascii="Microsoft Yahei" w:hAnsi="Microsoft Yahei"/>
-          <w:color w:val="333333"/>
-          <w:shd w:val="clear" w:color="auto" w:fill="FFFFFF"/>
-        </w:rPr>
-        <w:t>帧中的</w:t>
-      </w:r>
-      <w:proofErr w:type="gramEnd"/>
-      <w:r>
-        <w:rPr>
-          <w:rFonts w:ascii="Microsoft Yahei" w:hAnsi="Microsoft Yahei"/>
-          <w:color w:val="333333"/>
-          <w:shd w:val="clear" w:color="auto" w:fill="FFFFFF"/>
-        </w:rPr>
-        <w:t>接收窗口完全不同。接收窗口的大小和发送窗口等大（最大</w:t>
-      </w:r>
-      <w:r>
-        <w:rPr>
-          <w:rFonts w:ascii="Microsoft Yahei" w:hAnsi="Microsoft Yahei"/>
-          <w:color w:val="333333"/>
-          <w:shd w:val="clear" w:color="auto" w:fill="FFFFFF"/>
-        </w:rPr>
-        <w:t>2m - 1</w:t>
-      </w:r>
-      <w:r>
-        <w:rPr>
-          <w:rFonts w:ascii="Microsoft Yahei" w:hAnsi="Microsoft Yahei"/>
-          <w:color w:val="333333"/>
-          <w:shd w:val="clear" w:color="auto" w:fill="FFFFFF"/>
-        </w:rPr>
-        <w:t>）。选择性</w:t>
-      </w:r>
-      <w:r>
-        <w:rPr>
-          <w:rFonts w:ascii="Microsoft Yahei" w:hAnsi="Microsoft Yahei" w:hint="eastAsia"/>
-          <w:color w:val="333333"/>
-          <w:shd w:val="clear" w:color="auto" w:fill="FFFFFF"/>
-        </w:rPr>
-        <w:t>回传</w:t>
-      </w:r>
-      <w:r>
-        <w:rPr>
-          <w:rFonts w:ascii="Microsoft Yahei" w:hAnsi="Microsoft Yahei"/>
-          <w:color w:val="333333"/>
-          <w:shd w:val="clear" w:color="auto" w:fill="FFFFFF"/>
-        </w:rPr>
-        <w:t>协议允许和接收窗口一样多的分组失序到来并被存储，直到有一组连续分组被传递到应用层。因为发送窗口和接收窗口的大小是相同的，在发送窗口的所有分组可以失序到达并被存储，直到它们可以被传递。然而，我们需要强调的是，在</w:t>
-      </w:r>
-      <w:r>
-        <w:rPr>
-          <w:rFonts w:ascii="Microsoft Yahei" w:hAnsi="Microsoft Yahei"/>
-          <w:color w:val="333333"/>
-          <w:shd w:val="clear" w:color="auto" w:fill="FFFFFF"/>
-        </w:rPr>
-        <w:lastRenderedPageBreak/>
-        <w:t>可靠协议中，接收方从不向应用层传递失序分组。</w:t>
-      </w:r>
-    </w:p>
-    <w:p>
-      <w:pPr>
-        <w:spacing w:line="360" w:lineRule="auto"/>
-        <w:rPr>
-          <w:rStyle w:val="a4"/>
-          <w:rFonts w:ascii="Microsoft Yahei" w:hAnsi="Microsoft Yahei"/>
-          <w:color w:val="333333"/>
-          <w:shd w:val="clear" w:color="auto" w:fill="FFFFFF"/>
-        </w:rPr>
-      </w:pPr>
-      <w:r>
-        <w:rPr>
-          <w:rStyle w:val="a4"/>
-          <w:rFonts w:ascii="Microsoft Yahei" w:hAnsi="Microsoft Yahei"/>
+          <w:rFonts w:ascii="微软雅黑" w:hAnsi="微软雅黑"/>
           <w:color w:val="333333"/>
           <w:shd w:val="clear" w:color="auto" w:fill="FFFFFF"/>
         </w:rPr>
@@ -1183,17 +1133,17 @@
         <w:spacing w:before="0" w:beforeAutospacing="0" w:after="0" w:afterAutospacing="0" w:line="450" w:lineRule="atLeast"/>
         <w:jc w:val="both"/>
         <w:rPr>
-          <w:rFonts w:ascii="Microsoft Yahei" w:eastAsiaTheme="minorEastAsia" w:hAnsi="Microsoft Yahei" w:cstheme="minorBidi"/>
-          <w:color w:val="333333"/>
-          <w:kern w:val="2"/>
-          <w:sz w:val="21"/>
-          <w:szCs w:val="22"/>
-          <w:shd w:val="clear" w:color="auto" w:fill="FFFFFF"/>
-        </w:rPr>
-      </w:pPr>
-      <w:r>
-        <w:rPr>
-          <w:rFonts w:ascii="Microsoft Yahei" w:eastAsiaTheme="minorEastAsia" w:hAnsi="Microsoft Yahei" w:cstheme="minorBidi" w:hint="eastAsia"/>
+          <w:rFonts w:ascii="微软雅黑" w:eastAsiaTheme="minorEastAsia" w:hAnsi="微软雅黑" w:cstheme="minorBidi" w:hint="eastAsia"/>
+          <w:color w:val="333333"/>
+          <w:kern w:val="2"/>
+          <w:sz w:val="21"/>
+          <w:szCs w:val="22"/>
+          <w:shd w:val="clear" w:color="auto" w:fill="FFFFFF"/>
+        </w:rPr>
+      </w:pPr>
+      <w:r>
+        <w:rPr>
+          <w:rFonts w:ascii="微软雅黑" w:eastAsiaTheme="minorEastAsia" w:hAnsi="微软雅黑" w:cstheme="minorBidi" w:hint="eastAsia"/>
           <w:color w:val="333333"/>
           <w:kern w:val="2"/>
           <w:sz w:val="21"/>
@@ -1204,7 +1154,7 @@
       </w:r>
       <w:r>
         <w:rPr>
-          <w:rFonts w:ascii="Microsoft Yahei" w:eastAsiaTheme="minorEastAsia" w:hAnsi="Microsoft Yahei" w:cstheme="minorBidi"/>
+          <w:rFonts w:ascii="微软雅黑" w:eastAsiaTheme="minorEastAsia" w:hAnsi="微软雅黑" w:cstheme="minorBidi"/>
           <w:color w:val="333333"/>
           <w:kern w:val="2"/>
           <w:sz w:val="21"/>
@@ -1215,7 +1165,7 @@
       </w:r>
       <w:r>
         <w:rPr>
-          <w:rFonts w:ascii="Microsoft Yahei" w:eastAsiaTheme="minorEastAsia" w:hAnsi="Microsoft Yahei" w:cstheme="minorBidi"/>
+          <w:rFonts w:ascii="微软雅黑" w:eastAsiaTheme="minorEastAsia" w:hAnsi="微软雅黑" w:cstheme="minorBidi"/>
           <w:color w:val="333333"/>
           <w:kern w:val="2"/>
           <w:sz w:val="21"/>
@@ -1226,7 +1176,7 @@
       </w:r>
       <w:r>
         <w:rPr>
-          <w:rFonts w:ascii="Microsoft Yahei" w:eastAsiaTheme="minorEastAsia" w:hAnsi="Microsoft Yahei" w:cstheme="minorBidi"/>
+          <w:rFonts w:ascii="微软雅黑" w:eastAsiaTheme="minorEastAsia" w:hAnsi="微软雅黑" w:cstheme="minorBidi"/>
           <w:color w:val="333333"/>
           <w:kern w:val="2"/>
           <w:sz w:val="21"/>
@@ -1237,7 +1187,7 @@
       </w:r>
       <w:r>
         <w:rPr>
-          <w:rFonts w:ascii="Microsoft Yahei" w:eastAsiaTheme="minorEastAsia" w:hAnsi="Microsoft Yahei" w:cstheme="minorBidi"/>
+          <w:rFonts w:ascii="微软雅黑" w:eastAsiaTheme="minorEastAsia" w:hAnsi="微软雅黑" w:cstheme="minorBidi"/>
           <w:color w:val="333333"/>
           <w:kern w:val="2"/>
           <w:sz w:val="21"/>
@@ -1248,7 +1198,7 @@
       </w:r>
       <w:r>
         <w:rPr>
-          <w:rFonts w:ascii="Microsoft Yahei" w:eastAsiaTheme="minorEastAsia" w:hAnsi="Microsoft Yahei" w:cstheme="minorBidi"/>
+          <w:rFonts w:ascii="微软雅黑" w:eastAsiaTheme="minorEastAsia" w:hAnsi="微软雅黑" w:cstheme="minorBidi"/>
           <w:color w:val="333333"/>
           <w:kern w:val="2"/>
           <w:sz w:val="21"/>
@@ -1259,7 +1209,7 @@
       </w:r>
       <w:r>
         <w:rPr>
-          <w:rFonts w:ascii="Microsoft Yahei" w:eastAsiaTheme="minorEastAsia" w:hAnsi="Microsoft Yahei" w:cstheme="minorBidi"/>
+          <w:rFonts w:ascii="微软雅黑" w:eastAsiaTheme="minorEastAsia" w:hAnsi="微软雅黑" w:cstheme="minorBidi"/>
           <w:color w:val="333333"/>
           <w:kern w:val="2"/>
           <w:sz w:val="21"/>
@@ -1271,7 +1221,7 @@
       <w:proofErr w:type="gramStart"/>
       <w:r>
         <w:rPr>
-          <w:rFonts w:ascii="Microsoft Yahei" w:eastAsiaTheme="minorEastAsia" w:hAnsi="Microsoft Yahei" w:cstheme="minorBidi"/>
+          <w:rFonts w:ascii="微软雅黑" w:eastAsiaTheme="minorEastAsia" w:hAnsi="微软雅黑" w:cstheme="minorBidi"/>
           <w:color w:val="333333"/>
           <w:kern w:val="2"/>
           <w:sz w:val="21"/>
@@ -1283,7 +1233,7 @@
       <w:proofErr w:type="gramEnd"/>
       <w:r>
         <w:rPr>
-          <w:rFonts w:ascii="Microsoft Yahei" w:eastAsiaTheme="minorEastAsia" w:hAnsi="Microsoft Yahei" w:cstheme="minorBidi"/>
+          <w:rFonts w:ascii="微软雅黑" w:eastAsiaTheme="minorEastAsia" w:hAnsi="微软雅黑" w:cstheme="minorBidi"/>
           <w:color w:val="333333"/>
           <w:kern w:val="2"/>
           <w:sz w:val="21"/>
@@ -1294,7 +1244,7 @@
       </w:r>
       <w:r>
         <w:rPr>
-          <w:rFonts w:ascii="Microsoft Yahei" w:eastAsiaTheme="minorEastAsia" w:hAnsi="Microsoft Yahei" w:cstheme="minorBidi"/>
+          <w:rFonts w:ascii="微软雅黑" w:eastAsiaTheme="minorEastAsia" w:hAnsi="微软雅黑" w:cstheme="minorBidi"/>
           <w:color w:val="333333"/>
           <w:kern w:val="2"/>
           <w:sz w:val="21"/>
@@ -1305,7 +1255,7 @@
       </w:r>
       <w:r>
         <w:rPr>
-          <w:rFonts w:ascii="Microsoft Yahei" w:eastAsiaTheme="minorEastAsia" w:hAnsi="Microsoft Yahei" w:cstheme="minorBidi"/>
+          <w:rFonts w:ascii="微软雅黑" w:eastAsiaTheme="minorEastAsia" w:hAnsi="微软雅黑" w:cstheme="minorBidi"/>
           <w:color w:val="333333"/>
           <w:kern w:val="2"/>
           <w:sz w:val="21"/>
@@ -1316,7 +1266,7 @@
       </w:r>
       <w:r>
         <w:rPr>
-          <w:rFonts w:ascii="Microsoft Yahei" w:eastAsiaTheme="minorEastAsia" w:hAnsi="Microsoft Yahei" w:cstheme="minorBidi"/>
+          <w:rFonts w:ascii="微软雅黑" w:eastAsiaTheme="minorEastAsia" w:hAnsi="微软雅黑" w:cstheme="minorBidi"/>
           <w:color w:val="333333"/>
           <w:kern w:val="2"/>
           <w:sz w:val="21"/>
@@ -1327,7 +1277,7 @@
       </w:r>
       <w:r>
         <w:rPr>
-          <w:rFonts w:ascii="Microsoft Yahei" w:eastAsiaTheme="minorEastAsia" w:hAnsi="Microsoft Yahei" w:cstheme="minorBidi"/>
+          <w:rFonts w:ascii="微软雅黑" w:eastAsiaTheme="minorEastAsia" w:hAnsi="微软雅黑" w:cstheme="minorBidi"/>
           <w:color w:val="333333"/>
           <w:kern w:val="2"/>
           <w:sz w:val="21"/>
@@ -1339,7 +1289,7 @@
       <w:proofErr w:type="gramStart"/>
       <w:r>
         <w:rPr>
-          <w:rFonts w:ascii="Microsoft Yahei" w:eastAsiaTheme="minorEastAsia" w:hAnsi="Microsoft Yahei" w:cstheme="minorBidi"/>
+          <w:rFonts w:ascii="微软雅黑" w:eastAsiaTheme="minorEastAsia" w:hAnsi="微软雅黑" w:cstheme="minorBidi"/>
           <w:color w:val="333333"/>
           <w:kern w:val="2"/>
           <w:sz w:val="21"/>
@@ -1351,7 +1301,7 @@
       <w:proofErr w:type="gramEnd"/>
       <w:r>
         <w:rPr>
-          <w:rFonts w:ascii="Microsoft Yahei" w:eastAsiaTheme="minorEastAsia" w:hAnsi="Microsoft Yahei" w:cstheme="minorBidi"/>
+          <w:rFonts w:ascii="微软雅黑" w:eastAsiaTheme="minorEastAsia" w:hAnsi="微软雅黑" w:cstheme="minorBidi"/>
           <w:color w:val="333333"/>
           <w:kern w:val="2"/>
           <w:sz w:val="21"/>
@@ -1366,7 +1316,7 @@
         <w:spacing w:line="360" w:lineRule="auto"/>
         <w:rPr>
           <w:rStyle w:val="a4"/>
-          <w:rFonts w:ascii="Microsoft Yahei" w:hAnsi="Microsoft Yahei"/>
+          <w:rFonts w:ascii="微软雅黑" w:hAnsi="微软雅黑" w:hint="eastAsia"/>
           <w:color w:val="333333"/>
           <w:shd w:val="clear" w:color="auto" w:fill="FFFFFF"/>
         </w:rPr>
@@ -1374,7 +1324,7 @@
       <w:r>
         <w:rPr>
           <w:rStyle w:val="a4"/>
-          <w:rFonts w:ascii="Microsoft Yahei" w:hAnsi="Microsoft Yahei"/>
+          <w:rFonts w:ascii="微软雅黑" w:hAnsi="微软雅黑"/>
           <w:color w:val="333333"/>
           <w:shd w:val="clear" w:color="auto" w:fill="FFFFFF"/>
         </w:rPr>
@@ -1388,17 +1338,17 @@
         <w:spacing w:before="0" w:beforeAutospacing="0" w:after="0" w:afterAutospacing="0" w:line="450" w:lineRule="atLeast"/>
         <w:jc w:val="both"/>
         <w:rPr>
-          <w:rFonts w:ascii="Microsoft Yahei" w:eastAsiaTheme="minorEastAsia" w:hAnsi="Microsoft Yahei" w:cstheme="minorBidi"/>
-          <w:color w:val="333333"/>
-          <w:kern w:val="2"/>
-          <w:sz w:val="21"/>
-          <w:szCs w:val="22"/>
-          <w:shd w:val="clear" w:color="auto" w:fill="FFFFFF"/>
-        </w:rPr>
-      </w:pPr>
-      <w:r>
-        <w:rPr>
-          <w:rFonts w:ascii="Microsoft Yahei" w:eastAsiaTheme="minorEastAsia" w:hAnsi="Microsoft Yahei" w:cstheme="minorBidi" w:hint="eastAsia"/>
+          <w:rFonts w:ascii="微软雅黑" w:eastAsiaTheme="minorEastAsia" w:hAnsi="微软雅黑" w:cstheme="minorBidi" w:hint="eastAsia"/>
+          <w:color w:val="333333"/>
+          <w:kern w:val="2"/>
+          <w:sz w:val="21"/>
+          <w:szCs w:val="22"/>
+          <w:shd w:val="clear" w:color="auto" w:fill="FFFFFF"/>
+        </w:rPr>
+      </w:pPr>
+      <w:r>
+        <w:rPr>
+          <w:rFonts w:ascii="微软雅黑" w:eastAsiaTheme="minorEastAsia" w:hAnsi="微软雅黑" w:cstheme="minorBidi" w:hint="eastAsia"/>
           <w:color w:val="333333"/>
           <w:kern w:val="2"/>
           <w:sz w:val="21"/>
@@ -1409,7 +1359,7 @@
       </w:r>
       <w:r>
         <w:rPr>
-          <w:rFonts w:ascii="Microsoft Yahei" w:eastAsiaTheme="minorEastAsia" w:hAnsi="Microsoft Yahei" w:cstheme="minorBidi"/>
+          <w:rFonts w:ascii="微软雅黑" w:eastAsiaTheme="minorEastAsia" w:hAnsi="微软雅黑" w:cstheme="minorBidi"/>
           <w:color w:val="333333"/>
           <w:kern w:val="2"/>
           <w:sz w:val="21"/>
@@ -1420,7 +1370,7 @@
       </w:r>
       <w:r>
         <w:rPr>
-          <w:rFonts w:ascii="Microsoft Yahei" w:eastAsiaTheme="minorEastAsia" w:hAnsi="Microsoft Yahei" w:cstheme="minorBidi"/>
+          <w:rFonts w:ascii="微软雅黑" w:eastAsiaTheme="minorEastAsia" w:hAnsi="微软雅黑" w:cstheme="minorBidi"/>
           <w:color w:val="333333"/>
           <w:kern w:val="2"/>
           <w:sz w:val="21"/>
@@ -1431,7 +1381,7 @@
       </w:r>
       <w:r>
         <w:rPr>
-          <w:rFonts w:ascii="Microsoft Yahei" w:eastAsiaTheme="minorEastAsia" w:hAnsi="Microsoft Yahei" w:cstheme="minorBidi"/>
+          <w:rFonts w:ascii="微软雅黑" w:eastAsiaTheme="minorEastAsia" w:hAnsi="微软雅黑" w:cstheme="minorBidi"/>
           <w:color w:val="333333"/>
           <w:kern w:val="2"/>
           <w:sz w:val="21"/>
@@ -1442,7 +1392,7 @@
       </w:r>
       <w:r>
         <w:rPr>
-          <w:rFonts w:ascii="Microsoft Yahei" w:eastAsiaTheme="minorEastAsia" w:hAnsi="Microsoft Yahei" w:cstheme="minorBidi"/>
+          <w:rFonts w:ascii="微软雅黑" w:eastAsiaTheme="minorEastAsia" w:hAnsi="微软雅黑" w:cstheme="minorBidi"/>
           <w:color w:val="333333"/>
           <w:kern w:val="2"/>
           <w:sz w:val="21"/>
@@ -1454,7 +1404,7 @@
       <w:proofErr w:type="spellStart"/>
       <w:r>
         <w:rPr>
-          <w:rFonts w:ascii="Microsoft Yahei" w:eastAsiaTheme="minorEastAsia" w:hAnsi="Microsoft Yahei" w:cstheme="minorBidi"/>
+          <w:rFonts w:ascii="微软雅黑" w:eastAsiaTheme="minorEastAsia" w:hAnsi="微软雅黑" w:cstheme="minorBidi"/>
           <w:color w:val="333333"/>
           <w:kern w:val="2"/>
           <w:sz w:val="21"/>
@@ -1466,7 +1416,7 @@
       <w:proofErr w:type="spellEnd"/>
       <w:r>
         <w:rPr>
-          <w:rFonts w:ascii="Microsoft Yahei" w:eastAsiaTheme="minorEastAsia" w:hAnsi="Microsoft Yahei" w:cstheme="minorBidi"/>
+          <w:rFonts w:ascii="微软雅黑" w:eastAsiaTheme="minorEastAsia" w:hAnsi="微软雅黑" w:cstheme="minorBidi"/>
           <w:color w:val="333333"/>
           <w:kern w:val="2"/>
           <w:sz w:val="21"/>
@@ -1477,7 +1427,7 @@
       </w:r>
       <w:r>
         <w:rPr>
-          <w:rFonts w:ascii="Microsoft Yahei" w:eastAsiaTheme="minorEastAsia" w:hAnsi="Microsoft Yahei" w:cstheme="minorBidi"/>
+          <w:rFonts w:ascii="微软雅黑" w:eastAsiaTheme="minorEastAsia" w:hAnsi="微软雅黑" w:cstheme="minorBidi"/>
           <w:color w:val="333333"/>
           <w:kern w:val="2"/>
           <w:sz w:val="21"/>
@@ -1488,7 +1438,7 @@
       </w:r>
       <w:r>
         <w:rPr>
-          <w:rFonts w:ascii="Microsoft Yahei" w:eastAsiaTheme="minorEastAsia" w:hAnsi="Microsoft Yahei" w:cstheme="minorBidi"/>
+          <w:rFonts w:ascii="微软雅黑" w:eastAsiaTheme="minorEastAsia" w:hAnsi="微软雅黑" w:cstheme="minorBidi"/>
           <w:color w:val="333333"/>
           <w:kern w:val="2"/>
           <w:sz w:val="21"/>
@@ -1499,7 +1449,7 @@
       </w:r>
       <w:r>
         <w:rPr>
-          <w:rFonts w:ascii="Microsoft Yahei" w:eastAsiaTheme="minorEastAsia" w:hAnsi="Microsoft Yahei" w:cstheme="minorBidi"/>
+          <w:rFonts w:ascii="微软雅黑" w:eastAsiaTheme="minorEastAsia" w:hAnsi="微软雅黑" w:cstheme="minorBidi"/>
           <w:color w:val="333333"/>
           <w:kern w:val="2"/>
           <w:sz w:val="21"/>
@@ -1510,7 +1460,7 @@
       </w:r>
       <w:r>
         <w:rPr>
-          <w:rFonts w:ascii="Microsoft Yahei" w:eastAsiaTheme="minorEastAsia" w:hAnsi="Microsoft Yahei" w:cstheme="minorBidi"/>
+          <w:rFonts w:ascii="微软雅黑" w:eastAsiaTheme="minorEastAsia" w:hAnsi="微软雅黑" w:cstheme="minorBidi"/>
           <w:color w:val="333333"/>
           <w:kern w:val="2"/>
           <w:sz w:val="21"/>
@@ -1522,7 +1472,7 @@
       <w:proofErr w:type="spellStart"/>
       <w:r>
         <w:rPr>
-          <w:rFonts w:ascii="Microsoft Yahei" w:eastAsiaTheme="minorEastAsia" w:hAnsi="Microsoft Yahei" w:cstheme="minorBidi"/>
+          <w:rFonts w:ascii="微软雅黑" w:eastAsiaTheme="minorEastAsia" w:hAnsi="微软雅黑" w:cstheme="minorBidi"/>
           <w:color w:val="333333"/>
           <w:kern w:val="2"/>
           <w:sz w:val="21"/>
@@ -1534,7 +1484,7 @@
       <w:proofErr w:type="spellEnd"/>
       <w:r>
         <w:rPr>
-          <w:rFonts w:ascii="Microsoft Yahei" w:eastAsiaTheme="minorEastAsia" w:hAnsi="Microsoft Yahei" w:cstheme="minorBidi"/>
+          <w:rFonts w:ascii="微软雅黑" w:eastAsiaTheme="minorEastAsia" w:hAnsi="微软雅黑" w:cstheme="minorBidi"/>
           <w:color w:val="333333"/>
           <w:kern w:val="2"/>
           <w:sz w:val="21"/>
@@ -1555,7 +1505,7 @@
       <w:r>
         <w:rPr>
           <w:rStyle w:val="a4"/>
-          <w:rFonts w:ascii="Microsoft Yahei" w:hAnsi="Microsoft Yahei"/>
+          <w:rFonts w:ascii="微软雅黑" w:hAnsi="微软雅黑"/>
           <w:color w:val="333333"/>
           <w:shd w:val="clear" w:color="auto" w:fill="FFFFFF"/>
         </w:rPr>
@@ -1569,17 +1519,17 @@
         <w:spacing w:before="0" w:beforeAutospacing="0" w:after="0" w:afterAutospacing="0" w:line="450" w:lineRule="atLeast"/>
         <w:jc w:val="both"/>
         <w:rPr>
-          <w:rFonts w:ascii="Microsoft Yahei" w:eastAsiaTheme="minorEastAsia" w:hAnsi="Microsoft Yahei" w:cstheme="minorBidi"/>
-          <w:color w:val="333333"/>
-          <w:kern w:val="2"/>
-          <w:sz w:val="21"/>
-          <w:szCs w:val="22"/>
-          <w:shd w:val="clear" w:color="auto" w:fill="FFFFFF"/>
-        </w:rPr>
-      </w:pPr>
-      <w:r>
-        <w:rPr>
-          <w:rFonts w:ascii="Microsoft Yahei" w:eastAsiaTheme="minorEastAsia" w:hAnsi="Microsoft Yahei" w:cstheme="minorBidi" w:hint="eastAsia"/>
+          <w:rFonts w:ascii="微软雅黑" w:eastAsiaTheme="minorEastAsia" w:hAnsi="微软雅黑" w:cstheme="minorBidi" w:hint="eastAsia"/>
+          <w:color w:val="333333"/>
+          <w:kern w:val="2"/>
+          <w:sz w:val="21"/>
+          <w:szCs w:val="22"/>
+          <w:shd w:val="clear" w:color="auto" w:fill="FFFFFF"/>
+        </w:rPr>
+      </w:pPr>
+      <w:r>
+        <w:rPr>
+          <w:rFonts w:ascii="微软雅黑" w:eastAsiaTheme="minorEastAsia" w:hAnsi="微软雅黑" w:cstheme="minorBidi" w:hint="eastAsia"/>
           <w:color w:val="333333"/>
           <w:kern w:val="2"/>
           <w:sz w:val="21"/>
@@ -1590,7 +1540,7 @@
       </w:r>
       <w:r>
         <w:rPr>
-          <w:rFonts w:ascii="Microsoft Yahei" w:eastAsiaTheme="minorEastAsia" w:hAnsi="Microsoft Yahei" w:cstheme="minorBidi"/>
+          <w:rFonts w:ascii="微软雅黑" w:eastAsiaTheme="minorEastAsia" w:hAnsi="微软雅黑" w:cstheme="minorBidi"/>
           <w:color w:val="333333"/>
           <w:kern w:val="2"/>
           <w:sz w:val="21"/>
@@ -1601,7 +1551,7 @@
       </w:r>
       <w:r>
         <w:rPr>
-          <w:rFonts w:ascii="Microsoft Yahei" w:eastAsiaTheme="minorEastAsia" w:hAnsi="Microsoft Yahei" w:cstheme="minorBidi"/>
+          <w:rFonts w:ascii="微软雅黑" w:eastAsiaTheme="minorEastAsia" w:hAnsi="微软雅黑" w:cstheme="minorBidi"/>
           <w:color w:val="333333"/>
           <w:kern w:val="2"/>
           <w:sz w:val="21"/>
@@ -1612,7 +1562,7 @@
       </w:r>
       <w:r>
         <w:rPr>
-          <w:rFonts w:ascii="Microsoft Yahei" w:eastAsiaTheme="minorEastAsia" w:hAnsi="Microsoft Yahei" w:cstheme="minorBidi"/>
+          <w:rFonts w:ascii="微软雅黑" w:eastAsiaTheme="minorEastAsia" w:hAnsi="微软雅黑" w:cstheme="minorBidi"/>
           <w:color w:val="333333"/>
           <w:kern w:val="2"/>
           <w:sz w:val="21"/>
@@ -1623,7 +1573,7 @@
       </w:r>
       <w:r>
         <w:rPr>
-          <w:rFonts w:ascii="Microsoft Yahei" w:eastAsiaTheme="minorEastAsia" w:hAnsi="Microsoft Yahei" w:cstheme="minorBidi"/>
+          <w:rFonts w:ascii="微软雅黑" w:eastAsiaTheme="minorEastAsia" w:hAnsi="微软雅黑" w:cstheme="minorBidi"/>
           <w:color w:val="333333"/>
           <w:kern w:val="2"/>
           <w:sz w:val="21"/>
@@ -1634,7 +1584,7 @@
       </w:r>
       <w:r>
         <w:rPr>
-          <w:rFonts w:ascii="Microsoft Yahei" w:eastAsiaTheme="minorEastAsia" w:hAnsi="Microsoft Yahei" w:cstheme="minorBidi"/>
+          <w:rFonts w:ascii="微软雅黑" w:eastAsiaTheme="minorEastAsia" w:hAnsi="微软雅黑" w:cstheme="minorBidi"/>
           <w:color w:val="333333"/>
           <w:kern w:val="2"/>
           <w:sz w:val="21"/>
@@ -1645,7 +1595,7 @@
       </w:r>
       <w:r>
         <w:rPr>
-          <w:rFonts w:ascii="Microsoft Yahei" w:eastAsiaTheme="minorEastAsia" w:hAnsi="Microsoft Yahei" w:cstheme="minorBidi"/>
+          <w:rFonts w:ascii="微软雅黑" w:eastAsiaTheme="minorEastAsia" w:hAnsi="微软雅黑" w:cstheme="minorBidi"/>
           <w:color w:val="333333"/>
           <w:kern w:val="2"/>
           <w:sz w:val="21"/>
@@ -1656,7 +1606,7 @@
       </w:r>
       <w:r>
         <w:rPr>
-          <w:rFonts w:ascii="Microsoft Yahei" w:eastAsiaTheme="minorEastAsia" w:hAnsi="Microsoft Yahei" w:cstheme="minorBidi"/>
+          <w:rFonts w:ascii="微软雅黑" w:eastAsiaTheme="minorEastAsia" w:hAnsi="微软雅黑" w:cstheme="minorBidi"/>
           <w:color w:val="333333"/>
           <w:kern w:val="2"/>
           <w:sz w:val="21"/>
@@ -1667,7 +1617,7 @@
       </w:r>
       <w:r>
         <w:rPr>
-          <w:rFonts w:ascii="Microsoft Yahei" w:eastAsiaTheme="minorEastAsia" w:hAnsi="Microsoft Yahei" w:cstheme="minorBidi"/>
+          <w:rFonts w:ascii="微软雅黑" w:eastAsiaTheme="minorEastAsia" w:hAnsi="微软雅黑" w:cstheme="minorBidi"/>
           <w:color w:val="333333"/>
           <w:kern w:val="2"/>
           <w:sz w:val="21"/>
@@ -1678,7 +1628,7 @@
       </w:r>
       <w:r>
         <w:rPr>
-          <w:rFonts w:ascii="Microsoft Yahei" w:eastAsiaTheme="minorEastAsia" w:hAnsi="Microsoft Yahei" w:cstheme="minorBidi"/>
+          <w:rFonts w:ascii="微软雅黑" w:eastAsiaTheme="minorEastAsia" w:hAnsi="微软雅黑" w:cstheme="minorBidi"/>
           <w:color w:val="333333"/>
           <w:kern w:val="2"/>
           <w:sz w:val="21"/>
@@ -1689,7 +1639,7 @@
       </w:r>
       <w:r>
         <w:rPr>
-          <w:rFonts w:ascii="Microsoft Yahei" w:eastAsiaTheme="minorEastAsia" w:hAnsi="Microsoft Yahei" w:cstheme="minorBidi"/>
+          <w:rFonts w:ascii="微软雅黑" w:eastAsiaTheme="minorEastAsia" w:hAnsi="微软雅黑" w:cstheme="minorBidi"/>
           <w:color w:val="333333"/>
           <w:kern w:val="2"/>
           <w:sz w:val="21"/>
@@ -1700,7 +1650,7 @@
       </w:r>
       <w:r>
         <w:rPr>
-          <w:rFonts w:ascii="Microsoft Yahei" w:eastAsiaTheme="minorEastAsia" w:hAnsi="Microsoft Yahei" w:cstheme="minorBidi"/>
+          <w:rFonts w:ascii="微软雅黑" w:eastAsiaTheme="minorEastAsia" w:hAnsi="微软雅黑" w:cstheme="minorBidi"/>
           <w:color w:val="333333"/>
           <w:kern w:val="2"/>
           <w:sz w:val="21"/>
@@ -1711,7 +1661,7 @@
       </w:r>
       <w:r>
         <w:rPr>
-          <w:rFonts w:ascii="Microsoft Yahei" w:eastAsiaTheme="minorEastAsia" w:hAnsi="Microsoft Yahei" w:cstheme="minorBidi"/>
+          <w:rFonts w:ascii="微软雅黑" w:eastAsiaTheme="minorEastAsia" w:hAnsi="微软雅黑" w:cstheme="minorBidi"/>
           <w:color w:val="333333"/>
           <w:kern w:val="2"/>
           <w:sz w:val="21"/>
@@ -1722,7 +1672,7 @@
       </w:r>
       <w:r>
         <w:rPr>
-          <w:rFonts w:ascii="Microsoft Yahei" w:eastAsiaTheme="minorEastAsia" w:hAnsi="Microsoft Yahei" w:cstheme="minorBidi"/>
+          <w:rFonts w:ascii="微软雅黑" w:eastAsiaTheme="minorEastAsia" w:hAnsi="微软雅黑" w:cstheme="minorBidi"/>
           <w:color w:val="333333"/>
           <w:kern w:val="2"/>
           <w:sz w:val="21"/>
@@ -1733,7 +1683,7 @@
       </w:r>
       <w:r>
         <w:rPr>
-          <w:rFonts w:ascii="Microsoft Yahei" w:eastAsiaTheme="minorEastAsia" w:hAnsi="Microsoft Yahei" w:cstheme="minorBidi"/>
+          <w:rFonts w:ascii="微软雅黑" w:eastAsiaTheme="minorEastAsia" w:hAnsi="微软雅黑" w:cstheme="minorBidi"/>
           <w:color w:val="333333"/>
           <w:kern w:val="2"/>
           <w:sz w:val="21"/>
@@ -1745,7 +1695,7 @@
       <w:proofErr w:type="gramStart"/>
       <w:r>
         <w:rPr>
-          <w:rFonts w:ascii="Microsoft Yahei" w:eastAsiaTheme="minorEastAsia" w:hAnsi="Microsoft Yahei" w:cstheme="minorBidi"/>
+          <w:rFonts w:ascii="微软雅黑" w:eastAsiaTheme="minorEastAsia" w:hAnsi="微软雅黑" w:cstheme="minorBidi"/>
           <w:color w:val="333333"/>
           <w:kern w:val="2"/>
           <w:sz w:val="21"/>
@@ -1757,7 +1707,7 @@
       <w:proofErr w:type="gramEnd"/>
       <w:r>
         <w:rPr>
-          <w:rFonts w:ascii="Microsoft Yahei" w:eastAsiaTheme="minorEastAsia" w:hAnsi="Microsoft Yahei" w:cstheme="minorBidi"/>
+          <w:rFonts w:ascii="微软雅黑" w:eastAsiaTheme="minorEastAsia" w:hAnsi="微软雅黑" w:cstheme="minorBidi"/>
           <w:color w:val="333333"/>
           <w:kern w:val="2"/>
           <w:sz w:val="21"/>
@@ -1768,7 +1718,7 @@
       </w:r>
       <w:r>
         <w:rPr>
-          <w:rFonts w:ascii="Microsoft Yahei" w:eastAsiaTheme="minorEastAsia" w:hAnsi="Microsoft Yahei" w:cstheme="minorBidi"/>
+          <w:rFonts w:ascii="微软雅黑" w:eastAsiaTheme="minorEastAsia" w:hAnsi="微软雅黑" w:cstheme="minorBidi"/>
           <w:color w:val="333333"/>
           <w:kern w:val="2"/>
           <w:sz w:val="21"/>
@@ -1779,18 +1729,31 @@
       </w:r>
       <w:r>
         <w:rPr>
-          <w:rFonts w:ascii="Microsoft Yahei" w:eastAsiaTheme="minorEastAsia" w:hAnsi="Microsoft Yahei" w:cstheme="minorBidi"/>
-          <w:color w:val="333333"/>
-          <w:kern w:val="2"/>
-          <w:sz w:val="21"/>
-          <w:szCs w:val="22"/>
-          <w:shd w:val="clear" w:color="auto" w:fill="FFFFFF"/>
-        </w:rPr>
-        <w:t>被重发，因此这个重复分组被正确地丢弃（序号</w:t>
-      </w:r>
-      <w:r>
-        <w:rPr>
-          <w:rFonts w:ascii="Microsoft Yahei" w:eastAsiaTheme="minorEastAsia" w:hAnsi="Microsoft Yahei" w:cstheme="minorBidi"/>
+          <w:rFonts w:ascii="微软雅黑" w:eastAsiaTheme="minorEastAsia" w:hAnsi="微软雅黑" w:cstheme="minorBidi"/>
+          <w:color w:val="333333"/>
+          <w:kern w:val="2"/>
+          <w:sz w:val="21"/>
+          <w:szCs w:val="22"/>
+          <w:shd w:val="clear" w:color="auto" w:fill="FFFFFF"/>
+        </w:rPr>
+        <w:t>被重发，因此这个重复分组被正确地丢</w:t>
+      </w:r>
+      <w:bookmarkStart w:id="0" w:name="_GoBack"/>
+      <w:bookmarkEnd w:id="0"/>
+      <w:r>
+        <w:rPr>
+          <w:rFonts w:ascii="微软雅黑" w:eastAsiaTheme="minorEastAsia" w:hAnsi="微软雅黑" w:cstheme="minorBidi"/>
+          <w:color w:val="333333"/>
+          <w:kern w:val="2"/>
+          <w:sz w:val="21"/>
+          <w:szCs w:val="22"/>
+          <w:shd w:val="clear" w:color="auto" w:fill="FFFFFF"/>
+        </w:rPr>
+        <w:t>弃（序号</w:t>
+      </w:r>
+      <w:r>
+        <w:rPr>
+          <w:rFonts w:ascii="微软雅黑" w:eastAsiaTheme="minorEastAsia" w:hAnsi="微软雅黑" w:cstheme="minorBidi"/>
           <w:color w:val="333333"/>
           <w:kern w:val="2"/>
           <w:sz w:val="21"/>
@@ -1801,7 +1764,7 @@
       </w:r>
       <w:r>
         <w:rPr>
-          <w:rFonts w:ascii="Microsoft Yahei" w:eastAsiaTheme="minorEastAsia" w:hAnsi="Microsoft Yahei" w:cstheme="minorBidi"/>
+          <w:rFonts w:ascii="微软雅黑" w:eastAsiaTheme="minorEastAsia" w:hAnsi="微软雅黑" w:cstheme="minorBidi"/>
           <w:color w:val="333333"/>
           <w:kern w:val="2"/>
           <w:sz w:val="21"/>
@@ -1812,7 +1775,7 @@
       </w:r>
       <w:r>
         <w:rPr>
-          <w:rFonts w:ascii="Microsoft Yahei" w:eastAsiaTheme="minorEastAsia" w:hAnsi="Microsoft Yahei" w:cstheme="minorBidi"/>
+          <w:rFonts w:ascii="微软雅黑" w:eastAsiaTheme="minorEastAsia" w:hAnsi="微软雅黑" w:cstheme="minorBidi"/>
           <w:color w:val="333333"/>
           <w:kern w:val="2"/>
           <w:sz w:val="21"/>
@@ -1823,7 +1786,7 @@
       </w:r>
       <w:r>
         <w:rPr>
-          <w:rFonts w:ascii="Microsoft Yahei" w:eastAsiaTheme="minorEastAsia" w:hAnsi="Microsoft Yahei" w:cstheme="minorBidi"/>
+          <w:rFonts w:ascii="微软雅黑" w:eastAsiaTheme="minorEastAsia" w:hAnsi="微软雅黑" w:cstheme="minorBidi"/>
           <w:color w:val="333333"/>
           <w:kern w:val="2"/>
           <w:sz w:val="21"/>
@@ -1834,7 +1797,7 @@
       </w:r>
       <w:r>
         <w:rPr>
-          <w:rFonts w:ascii="Microsoft Yahei" w:eastAsiaTheme="minorEastAsia" w:hAnsi="Microsoft Yahei" w:cstheme="minorBidi"/>
+          <w:rFonts w:ascii="微软雅黑" w:eastAsiaTheme="minorEastAsia" w:hAnsi="微软雅黑" w:cstheme="minorBidi"/>
           <w:color w:val="333333"/>
           <w:kern w:val="2"/>
           <w:sz w:val="21"/>
@@ -1845,7 +1808,7 @@
       </w:r>
       <w:r>
         <w:rPr>
-          <w:rFonts w:ascii="Microsoft Yahei" w:eastAsiaTheme="minorEastAsia" w:hAnsi="Microsoft Yahei" w:cstheme="minorBidi"/>
+          <w:rFonts w:ascii="微软雅黑" w:eastAsiaTheme="minorEastAsia" w:hAnsi="微软雅黑" w:cstheme="minorBidi"/>
           <w:color w:val="333333"/>
           <w:kern w:val="2"/>
           <w:sz w:val="21"/>
@@ -1856,7 +1819,7 @@
       </w:r>
       <w:r>
         <w:rPr>
-          <w:rFonts w:ascii="Microsoft Yahei" w:eastAsiaTheme="minorEastAsia" w:hAnsi="Microsoft Yahei" w:cstheme="minorBidi"/>
+          <w:rFonts w:ascii="微软雅黑" w:eastAsiaTheme="minorEastAsia" w:hAnsi="微软雅黑" w:cstheme="minorBidi"/>
           <w:color w:val="333333"/>
           <w:kern w:val="2"/>
           <w:sz w:val="21"/>
@@ -1867,7 +1830,7 @@
       </w:r>
       <w:r>
         <w:rPr>
-          <w:rFonts w:ascii="Microsoft Yahei" w:eastAsiaTheme="minorEastAsia" w:hAnsi="Microsoft Yahei" w:cstheme="minorBidi"/>
+          <w:rFonts w:ascii="微软雅黑" w:eastAsiaTheme="minorEastAsia" w:hAnsi="微软雅黑" w:cstheme="minorBidi"/>
           <w:color w:val="333333"/>
           <w:kern w:val="2"/>
           <w:sz w:val="21"/>
@@ -1878,7 +1841,7 @@
       </w:r>
       <w:r>
         <w:rPr>
-          <w:rFonts w:ascii="Microsoft Yahei" w:eastAsiaTheme="minorEastAsia" w:hAnsi="Microsoft Yahei" w:cstheme="minorBidi"/>
+          <w:rFonts w:ascii="微软雅黑" w:eastAsiaTheme="minorEastAsia" w:hAnsi="微软雅黑" w:cstheme="minorBidi"/>
           <w:color w:val="333333"/>
           <w:kern w:val="2"/>
           <w:sz w:val="21"/>
@@ -1889,7 +1852,7 @@
       </w:r>
       <w:r>
         <w:rPr>
-          <w:rFonts w:ascii="Microsoft Yahei" w:eastAsiaTheme="minorEastAsia" w:hAnsi="Microsoft Yahei" w:cstheme="minorBidi"/>
+          <w:rFonts w:ascii="微软雅黑" w:eastAsiaTheme="minorEastAsia" w:hAnsi="微软雅黑" w:cstheme="minorBidi"/>
           <w:color w:val="333333"/>
           <w:kern w:val="2"/>
           <w:sz w:val="21"/>
@@ -1900,7 +1863,7 @@
       </w:r>
       <w:r>
         <w:rPr>
-          <w:rFonts w:ascii="Microsoft Yahei" w:eastAsiaTheme="minorEastAsia" w:hAnsi="Microsoft Yahei" w:cstheme="minorBidi"/>
+          <w:rFonts w:ascii="微软雅黑" w:eastAsiaTheme="minorEastAsia" w:hAnsi="微软雅黑" w:cstheme="minorBidi"/>
           <w:color w:val="333333"/>
           <w:kern w:val="2"/>
           <w:sz w:val="21"/>
@@ -1911,7 +1874,7 @@
       </w:r>
       <w:r>
         <w:rPr>
-          <w:rFonts w:ascii="Microsoft Yahei" w:eastAsiaTheme="minorEastAsia" w:hAnsi="Microsoft Yahei" w:cstheme="minorBidi"/>
+          <w:rFonts w:ascii="微软雅黑" w:eastAsiaTheme="minorEastAsia" w:hAnsi="微软雅黑" w:cstheme="minorBidi"/>
           <w:color w:val="333333"/>
           <w:kern w:val="2"/>
           <w:sz w:val="21"/>
@@ -1923,7 +1886,7 @@
       <w:proofErr w:type="gramStart"/>
       <w:r>
         <w:rPr>
-          <w:rFonts w:ascii="Microsoft Yahei" w:eastAsiaTheme="minorEastAsia" w:hAnsi="Microsoft Yahei" w:cstheme="minorBidi"/>
+          <w:rFonts w:ascii="微软雅黑" w:eastAsiaTheme="minorEastAsia" w:hAnsi="微软雅黑" w:cstheme="minorBidi"/>
           <w:color w:val="333333"/>
           <w:kern w:val="2"/>
           <w:sz w:val="21"/>
@@ -1935,7 +1898,7 @@
       <w:proofErr w:type="gramEnd"/>
       <w:r>
         <w:rPr>
-          <w:rFonts w:ascii="Microsoft Yahei" w:eastAsiaTheme="minorEastAsia" w:hAnsi="Microsoft Yahei" w:cstheme="minorBidi"/>
+          <w:rFonts w:ascii="微软雅黑" w:eastAsiaTheme="minorEastAsia" w:hAnsi="微软雅黑" w:cstheme="minorBidi"/>
           <w:color w:val="333333"/>
           <w:kern w:val="2"/>
           <w:sz w:val="21"/>
@@ -1946,7 +1909,7 @@
       </w:r>
       <w:r>
         <w:rPr>
-          <w:rFonts w:ascii="Microsoft Yahei" w:eastAsiaTheme="minorEastAsia" w:hAnsi="Microsoft Yahei" w:cstheme="minorBidi" w:hint="eastAsia"/>
+          <w:rFonts w:ascii="微软雅黑" w:eastAsiaTheme="minorEastAsia" w:hAnsi="微软雅黑" w:cstheme="minorBidi" w:hint="eastAsia"/>
           <w:color w:val="333333"/>
           <w:kern w:val="2"/>
           <w:sz w:val="21"/>
@@ -1957,7 +1920,7 @@
       </w:r>
       <w:r>
         <w:rPr>
-          <w:rFonts w:ascii="Microsoft Yahei" w:eastAsiaTheme="minorEastAsia" w:hAnsi="Microsoft Yahei" w:cstheme="minorBidi"/>
+          <w:rFonts w:ascii="微软雅黑" w:eastAsiaTheme="minorEastAsia" w:hAnsi="微软雅黑" w:cstheme="minorBidi"/>
           <w:color w:val="333333"/>
           <w:kern w:val="2"/>
           <w:sz w:val="21"/>
@@ -1968,7 +1931,7 @@
       </w:r>
       <w:r>
         <w:rPr>
-          <w:rFonts w:ascii="Microsoft Yahei" w:eastAsiaTheme="minorEastAsia" w:hAnsi="Microsoft Yahei" w:cstheme="minorBidi"/>
+          <w:rFonts w:ascii="微软雅黑" w:eastAsiaTheme="minorEastAsia" w:hAnsi="微软雅黑" w:cstheme="minorBidi"/>
           <w:color w:val="333333"/>
           <w:kern w:val="2"/>
           <w:sz w:val="21"/>
@@ -1979,7 +1942,7 @@
       </w:r>
       <w:r>
         <w:rPr>
-          <w:rFonts w:ascii="Microsoft Yahei" w:eastAsiaTheme="minorEastAsia" w:hAnsi="Microsoft Yahei" w:cstheme="minorBidi"/>
+          <w:rFonts w:ascii="微软雅黑" w:eastAsiaTheme="minorEastAsia" w:hAnsi="微软雅黑" w:cstheme="minorBidi"/>
           <w:color w:val="333333"/>
           <w:kern w:val="2"/>
           <w:sz w:val="21"/>
@@ -1995,10 +1958,33 @@
           <w:tab w:val="left" w:pos="617"/>
         </w:tabs>
         <w:spacing w:line="360" w:lineRule="auto"/>
-        <w:rPr>
-          <w:rFonts w:hint="eastAsia"/>
-        </w:rPr>
-      </w:pPr>
+      </w:pPr>
+    </w:p>
+    <w:p>
+      <w:pPr>
+        <w:tabs>
+          <w:tab w:val="left" w:pos="617"/>
+        </w:tabs>
+        <w:spacing w:line="360" w:lineRule="auto"/>
+      </w:pPr>
+    </w:p>
+    <w:p>
+      <w:pPr>
+        <w:tabs>
+          <w:tab w:val="left" w:pos="617"/>
+        </w:tabs>
+        <w:spacing w:line="360" w:lineRule="auto"/>
+        <w:jc w:val="right"/>
+        <w:rPr>
+          <w:rStyle w:val="a7"/>
+        </w:rPr>
+      </w:pPr>
+      <w:r>
+        <w:rPr>
+          <w:rStyle w:val="a7"/>
+        </w:rPr>
+        <w:t>参考http://book.51cto.com/art/201212/375302.htm</w:t>
+      </w:r>
     </w:p>
     <w:sectPr>
       <w:pgSz w:w="11906" w:h="16838"/>
@@ -2430,6 +2416,7 @@
   <w:style w:type="character" w:default="1" w:styleId="a0">
     <w:name w:val="Default Paragraph Font"/>
     <w:uiPriority w:val="1"/>
+    <w:semiHidden/>
     <w:unhideWhenUsed/>
   </w:style>
   <w:style w:type="table" w:default="1" w:styleId="a1">
@@ -2558,6 +2545,18 @@
       <w:kern w:val="0"/>
       <w:sz w:val="36"/>
       <w:szCs w:val="36"/>
+    </w:rPr>
+  </w:style>
+  <w:style w:type="character" w:styleId="a7">
+    <w:name w:val="Intense Emphasis"/>
+    <w:basedOn w:val="a0"/>
+    <w:uiPriority w:val="21"/>
+    <w:qFormat/>
+    <w:rsid w:val="00474D50"/>
+    <w:rPr>
+      <w:i/>
+      <w:iCs/>
+      <w:color w:val="4472C4" w:themeColor="accent1"/>
     </w:rPr>
   </w:style>
 </w:styles>

</xml_diff>

<commit_message>
add new video with no corresponding css file; add files for all protocols, leaving video navigator; the video and code don't synchronize
</commit_message>
<xml_diff>
--- a/文档.docx
+++ b/文档.docx
@@ -7,1111 +7,307 @@
         <w:pStyle w:val="a5"/>
       </w:pPr>
       <w:r>
-        <w:rPr>
-          <w:rStyle w:val="a4"/>
-          <w:b/>
-          <w:bCs/>
-        </w:rPr>
-        <w:t>1  简单协议</w:t>
-      </w:r>
-      <w:r>
-        <w:rPr>
-          <w:rStyle w:val="a4"/>
+        <w:t>6</w:t>
+      </w:r>
+      <w:bookmarkStart w:id="0" w:name="_GoBack"/>
+      <w:bookmarkEnd w:id="0"/>
+      <w:r>
+        <w:t xml:space="preserve"> 选择性</w:t>
+      </w:r>
+      <w:r>
+        <w:rPr>
           <w:rFonts w:hint="eastAsia"/>
-          <w:b/>
-          <w:bCs/>
-        </w:rPr>
-        <w:t xml:space="preserve"> —— </w:t>
-      </w:r>
-      <w:r>
-        <w:rPr>
-          <w:rFonts w:hint="eastAsia"/>
-        </w:rPr>
-        <w:t>乌托邦式的单工协议</w:t>
+        </w:rPr>
+        <w:t>回传</w:t>
+      </w:r>
+      <w:r>
+        <w:t>协议</w:t>
       </w:r>
     </w:p>
     <w:p>
       <w:pPr>
         <w:spacing w:line="360" w:lineRule="auto"/>
+        <w:rPr>
+          <w:rFonts w:ascii="微软雅黑" w:hAnsi="微软雅黑"/>
+          <w:color w:val="333333"/>
+          <w:shd w:val="clear" w:color="auto" w:fill="FFFFFF"/>
+        </w:rPr>
       </w:pPr>
       <w:r>
         <w:rPr>
-          <w:rFonts w:hint="eastAsia"/>
+          <w:rFonts w:ascii="微软雅黑" w:hAnsi="微软雅黑" w:hint="eastAsia"/>
+          <w:color w:val="333333"/>
+          <w:shd w:val="clear" w:color="auto" w:fill="FFFFFF"/>
         </w:rPr>
         <w:t xml:space="preserve"> </w:t>
       </w:r>
       <w:r>
+        <w:rPr>
+          <w:rFonts w:ascii="微软雅黑" w:hAnsi="微软雅黑"/>
+          <w:color w:val="333333"/>
+          <w:shd w:val="clear" w:color="auto" w:fill="FFFFFF"/>
+        </w:rPr>
         <w:t xml:space="preserve">   </w:t>
       </w:r>
       <w:r>
         <w:rPr>
-          <w:rFonts w:hint="eastAsia"/>
-        </w:rPr>
-        <w:t>乌托邦式的单工协议</w:t>
-      </w:r>
-      <w:r>
-        <w:t>是一个简单的无连接协议，它既没有流量控制也没有差错控制。我们假设接收方能够立即处理它所收到的任何分组。换言之，接收</w:t>
-      </w:r>
-      <w:proofErr w:type="gramStart"/>
-      <w:r>
-        <w:t>方永远</w:t>
-      </w:r>
-      <w:proofErr w:type="gramEnd"/>
-      <w:r>
-        <w:t>不会被接收到的分组淹没。</w:t>
-      </w:r>
-      <w:r>
-        <w:rPr>
-          <w:shd w:val="clear" w:color="auto" w:fill="FFFFFF"/>
-        </w:rPr>
-        <w:t>它非常简单。发送方一个接一个地发送分组，甚至不用考虑接收</w:t>
-      </w:r>
-      <w:proofErr w:type="gramStart"/>
-      <w:r>
-        <w:rPr>
-          <w:shd w:val="clear" w:color="auto" w:fill="FFFFFF"/>
-        </w:rPr>
-        <w:t>方能否</w:t>
-      </w:r>
-      <w:proofErr w:type="gramEnd"/>
-      <w:r>
-        <w:rPr>
-          <w:shd w:val="clear" w:color="auto" w:fill="FFFFFF"/>
-        </w:rPr>
-        <w:t>承受。</w:t>
+          <w:rFonts w:ascii="微软雅黑" w:hAnsi="微软雅黑"/>
+          <w:color w:val="333333"/>
+          <w:shd w:val="clear" w:color="auto" w:fill="FFFFFF"/>
+        </w:rPr>
+        <w:t>回退</w:t>
+      </w:r>
+      <w:r>
+        <w:rPr>
+          <w:rFonts w:ascii="微软雅黑" w:hAnsi="微软雅黑"/>
+          <w:color w:val="333333"/>
+          <w:shd w:val="clear" w:color="auto" w:fill="FFFFFF"/>
+        </w:rPr>
+        <w:t>N</w:t>
+      </w:r>
+      <w:r>
+        <w:rPr>
+          <w:rFonts w:ascii="微软雅黑" w:hAnsi="微软雅黑"/>
+          <w:color w:val="333333"/>
+          <w:shd w:val="clear" w:color="auto" w:fill="FFFFFF"/>
+        </w:rPr>
+        <w:t>帧协议简化了接收方的进程。接收方只记录一个变量，没有必要缓冲失序分组；它们被简单地丢弃。然而，如果下层网络层丢失很多分组，那么这个协议是低效的。每当一个分组丢失或被破坏，发送方要重新发送所有未完成分组，即使有些失序分组已经被安全完整地接收了。如果网络层由于网络拥塞，丢失了很多分组，那么重发所有这些未完成分组将会使得拥塞更严重，最终更多的分组丢失。这具有雪崩效应，可能导致网络全部瘫痪。另一个协议，称为选择性</w:t>
+      </w:r>
+      <w:r>
+        <w:rPr>
+          <w:rFonts w:ascii="微软雅黑" w:hAnsi="微软雅黑" w:hint="eastAsia"/>
+          <w:color w:val="333333"/>
+          <w:shd w:val="clear" w:color="auto" w:fill="FFFFFF"/>
+        </w:rPr>
+        <w:t>回传</w:t>
+      </w:r>
+      <w:r>
+        <w:rPr>
+          <w:rFonts w:ascii="微软雅黑" w:hAnsi="微软雅黑"/>
+          <w:color w:val="333333"/>
+          <w:shd w:val="clear" w:color="auto" w:fill="FFFFFF"/>
+        </w:rPr>
+        <w:t>协议（</w:t>
+      </w:r>
+      <w:r>
+        <w:rPr>
+          <w:rFonts w:ascii="微软雅黑" w:hAnsi="微软雅黑"/>
+          <w:color w:val="333333"/>
+          <w:shd w:val="clear" w:color="auto" w:fill="FFFFFF"/>
+        </w:rPr>
+        <w:t>Selective-Repeat</w:t>
+      </w:r>
+      <w:r>
+        <w:rPr>
+          <w:rFonts w:ascii="微软雅黑" w:hAnsi="微软雅黑"/>
+          <w:color w:val="333333"/>
+          <w:shd w:val="clear" w:color="auto" w:fill="FFFFFF"/>
+        </w:rPr>
+        <w:t>（</w:t>
+      </w:r>
+      <w:r>
+        <w:rPr>
+          <w:rFonts w:ascii="微软雅黑" w:hAnsi="微软雅黑"/>
+          <w:color w:val="333333"/>
+          <w:shd w:val="clear" w:color="auto" w:fill="FFFFFF"/>
+        </w:rPr>
+        <w:t>SR</w:t>
+      </w:r>
+      <w:r>
+        <w:rPr>
+          <w:rFonts w:ascii="微软雅黑" w:hAnsi="微软雅黑"/>
+          <w:color w:val="333333"/>
+          <w:shd w:val="clear" w:color="auto" w:fill="FFFFFF"/>
+        </w:rPr>
+        <w:t>）</w:t>
+      </w:r>
+      <w:r>
+        <w:rPr>
+          <w:rFonts w:ascii="微软雅黑" w:hAnsi="微软雅黑"/>
+          <w:color w:val="333333"/>
+          <w:shd w:val="clear" w:color="auto" w:fill="FFFFFF"/>
+        </w:rPr>
+        <w:t>protocol</w:t>
+      </w:r>
+      <w:r>
+        <w:rPr>
+          <w:rFonts w:ascii="微软雅黑" w:hAnsi="微软雅黑"/>
+          <w:color w:val="333333"/>
+          <w:shd w:val="clear" w:color="auto" w:fill="FFFFFF"/>
+        </w:rPr>
+        <w:t>），已经被设计出来，正如其名字所示，只是选择性重发分组，即那些确实丢失的分组。</w:t>
       </w:r>
     </w:p>
     <w:p>
       <w:pPr>
         <w:spacing w:line="360" w:lineRule="auto"/>
+        <w:rPr>
+          <w:rFonts w:ascii="微软雅黑" w:hAnsi="微软雅黑"/>
+          <w:color w:val="333333"/>
+          <w:shd w:val="clear" w:color="auto" w:fill="FFFFFF"/>
+        </w:rPr>
       </w:pPr>
+      <w:r>
+        <w:rPr>
+          <w:rFonts w:ascii="微软雅黑" w:hAnsi="微软雅黑" w:hint="eastAsia"/>
+          <w:color w:val="333333"/>
+          <w:shd w:val="clear" w:color="auto" w:fill="FFFFFF"/>
+        </w:rPr>
+        <w:t xml:space="preserve"> </w:t>
+      </w:r>
+      <w:r>
+        <w:rPr>
+          <w:rFonts w:ascii="微软雅黑" w:hAnsi="微软雅黑"/>
+          <w:color w:val="333333"/>
+          <w:shd w:val="clear" w:color="auto" w:fill="FFFFFF"/>
+        </w:rPr>
+        <w:t xml:space="preserve">   </w:t>
+      </w:r>
+      <w:r>
+        <w:rPr>
+          <w:rFonts w:ascii="微软雅黑" w:hAnsi="微软雅黑" w:hint="eastAsia"/>
+          <w:color w:val="333333"/>
+          <w:shd w:val="clear" w:color="auto" w:fill="FFFFFF"/>
+        </w:rPr>
+        <w:t>选择性回传协议</w:t>
+      </w:r>
+      <w:r>
+        <w:rPr>
+          <w:rFonts w:ascii="微软雅黑" w:hAnsi="微软雅黑"/>
+          <w:color w:val="333333"/>
+          <w:shd w:val="clear" w:color="auto" w:fill="FFFFFF"/>
+        </w:rPr>
+        <w:t>也使用两个窗口：一个发送窗口和一个接收窗口。然而，这些窗口与回退</w:t>
+      </w:r>
+      <w:r>
+        <w:rPr>
+          <w:rFonts w:ascii="微软雅黑" w:hAnsi="微软雅黑"/>
+          <w:color w:val="333333"/>
+          <w:shd w:val="clear" w:color="auto" w:fill="FFFFFF"/>
+        </w:rPr>
+        <w:t>N</w:t>
+      </w:r>
+      <w:r>
+        <w:rPr>
+          <w:rFonts w:ascii="微软雅黑" w:hAnsi="微软雅黑"/>
+          <w:color w:val="333333"/>
+          <w:shd w:val="clear" w:color="auto" w:fill="FFFFFF"/>
+        </w:rPr>
+        <w:t>帧中的不同。首先，发送窗口的最大值更小；它是</w:t>
+      </w:r>
+      <w:r>
+        <w:rPr>
+          <w:rFonts w:ascii="微软雅黑" w:hAnsi="微软雅黑"/>
+          <w:color w:val="333333"/>
+          <w:shd w:val="clear" w:color="auto" w:fill="FFFFFF"/>
+        </w:rPr>
+        <w:t>2m -1</w:t>
+      </w:r>
+      <w:r>
+        <w:rPr>
+          <w:rFonts w:ascii="微软雅黑" w:hAnsi="微软雅黑"/>
+          <w:color w:val="333333"/>
+          <w:shd w:val="clear" w:color="auto" w:fill="FFFFFF"/>
+        </w:rPr>
+        <w:t>。</w:t>
+      </w:r>
     </w:p>
     <w:p>
       <w:pPr>
         <w:spacing w:line="360" w:lineRule="auto"/>
+        <w:rPr>
+          <w:rFonts w:ascii="微软雅黑" w:hAnsi="微软雅黑"/>
+          <w:color w:val="333333"/>
+          <w:shd w:val="clear" w:color="auto" w:fill="FFFFFF"/>
+        </w:rPr>
       </w:pPr>
       <w:r>
         <w:rPr>
-          <w:rFonts w:hint="eastAsia"/>
+          <w:rFonts w:ascii="微软雅黑" w:hAnsi="微软雅黑" w:hint="eastAsia"/>
+          <w:color w:val="333333"/>
+          <w:shd w:val="clear" w:color="auto" w:fill="FFFFFF"/>
         </w:rPr>
         <w:t xml:space="preserve"> </w:t>
       </w:r>
       <w:r>
+        <w:rPr>
+          <w:rFonts w:ascii="微软雅黑" w:hAnsi="微软雅黑"/>
+          <w:color w:val="333333"/>
+          <w:shd w:val="clear" w:color="auto" w:fill="FFFFFF"/>
+        </w:rPr>
         <w:t xml:space="preserve">   </w:t>
       </w:r>
       <w:r>
-        <w:t>发送方的传输层从发送方的应用层接收到报文，从中建立一个分组并发送它。接收方的传输层从网络层接收到这个分组，从分组中提取报文并传递到应用层。发送方和接收方的传输层都为应用层提供传输服务。</w:t>
-      </w:r>
-    </w:p>
-    <w:p>
-      <w:pPr>
-        <w:pStyle w:val="a5"/>
-        <w:rPr>
-          <w:rStyle w:val="a4"/>
-          <w:b/>
-          <w:bCs/>
-        </w:rPr>
-      </w:pPr>
-      <w:r>
-        <w:rPr>
-          <w:rStyle w:val="a4"/>
-          <w:b/>
-          <w:bCs/>
-        </w:rPr>
-        <w:t xml:space="preserve">2  </w:t>
-      </w:r>
-      <w:r>
-        <w:rPr>
-          <w:rStyle w:val="a4"/>
-          <w:rFonts w:hint="eastAsia"/>
-          <w:b/>
-          <w:bCs/>
-        </w:rPr>
-        <w:t>有错停等</w:t>
-      </w:r>
-      <w:r>
-        <w:rPr>
-          <w:rStyle w:val="a4"/>
-          <w:b/>
-          <w:bCs/>
-        </w:rPr>
-        <w:t>协议</w:t>
+        <w:rPr>
+          <w:rFonts w:ascii="微软雅黑" w:hAnsi="微软雅黑" w:hint="eastAsia"/>
+          <w:color w:val="333333"/>
+          <w:shd w:val="clear" w:color="auto" w:fill="FFFFFF"/>
+        </w:rPr>
+        <w:t>选择性回传协议</w:t>
+      </w:r>
+      <w:r>
+        <w:rPr>
+          <w:rFonts w:ascii="微软雅黑" w:hAnsi="微软雅黑"/>
+          <w:color w:val="333333"/>
+          <w:shd w:val="clear" w:color="auto" w:fill="FFFFFF"/>
+        </w:rPr>
+        <w:t>接收窗口与回退</w:t>
+      </w:r>
+      <w:r>
+        <w:rPr>
+          <w:rFonts w:ascii="微软雅黑" w:hAnsi="微软雅黑"/>
+          <w:color w:val="333333"/>
+          <w:shd w:val="clear" w:color="auto" w:fill="FFFFFF"/>
+        </w:rPr>
+        <w:t>N</w:t>
+      </w:r>
+      <w:r>
+        <w:rPr>
+          <w:rFonts w:ascii="微软雅黑" w:hAnsi="微软雅黑"/>
+          <w:color w:val="333333"/>
+          <w:shd w:val="clear" w:color="auto" w:fill="FFFFFF"/>
+        </w:rPr>
+        <w:t>帧中的接收窗口完全不同。接收窗口的大小和发送窗口等大（最大</w:t>
+      </w:r>
+      <w:r>
+        <w:rPr>
+          <w:rFonts w:ascii="微软雅黑" w:hAnsi="微软雅黑"/>
+          <w:color w:val="333333"/>
+          <w:shd w:val="clear" w:color="auto" w:fill="FFFFFF"/>
+        </w:rPr>
+        <w:t>2m - 1</w:t>
+      </w:r>
+      <w:r>
+        <w:rPr>
+          <w:rFonts w:ascii="微软雅黑" w:hAnsi="微软雅黑"/>
+          <w:color w:val="333333"/>
+          <w:shd w:val="clear" w:color="auto" w:fill="FFFFFF"/>
+        </w:rPr>
+        <w:t>）。选择性</w:t>
+      </w:r>
+      <w:r>
+        <w:rPr>
+          <w:rFonts w:ascii="微软雅黑" w:hAnsi="微软雅黑" w:hint="eastAsia"/>
+          <w:color w:val="333333"/>
+          <w:shd w:val="clear" w:color="auto" w:fill="FFFFFF"/>
+        </w:rPr>
+        <w:t>回传</w:t>
+      </w:r>
+      <w:r>
+        <w:rPr>
+          <w:rFonts w:ascii="微软雅黑" w:hAnsi="微软雅黑"/>
+          <w:color w:val="333333"/>
+          <w:shd w:val="clear" w:color="auto" w:fill="FFFFFF"/>
+        </w:rPr>
+        <w:t>协议允许和接收窗口一样多的分组失序到来并被存储，直到有一组连续分组被传递到应用层。因为发送窗口和接收窗口的大小是相同的，在发送窗口的所有分组可以失序到达并被存储，直到它们可以被传递。然而，我们需要强调的是，在可靠协议中，接收方从不向应用层传递失序分组。</w:t>
       </w:r>
     </w:p>
     <w:p>
       <w:pPr>
         <w:spacing w:line="360" w:lineRule="auto"/>
         <w:rPr>
-          <w:shd w:val="clear" w:color="auto" w:fill="FFFFFF"/>
-        </w:rPr>
-      </w:pPr>
-      <w:r>
-        <w:rPr>
-          <w:rFonts w:hint="eastAsia"/>
-          <w:shd w:val="clear" w:color="auto" w:fill="FFFFFF"/>
-        </w:rPr>
-        <w:t xml:space="preserve"> </w:t>
-      </w:r>
-      <w:r>
-        <w:rPr>
-          <w:shd w:val="clear" w:color="auto" w:fill="FFFFFF"/>
-        </w:rPr>
-        <w:t xml:space="preserve">   </w:t>
-      </w:r>
-      <w:r>
-        <w:rPr>
-          <w:rFonts w:hint="eastAsia"/>
-          <w:shd w:val="clear" w:color="auto" w:fill="FFFFFF"/>
-        </w:rPr>
-        <w:t>有错停等协议</w:t>
-      </w:r>
-      <w:r>
-        <w:rPr>
-          <w:shd w:val="clear" w:color="auto" w:fill="FFFFFF"/>
-        </w:rPr>
-        <w:t>，它使用</w:t>
-      </w:r>
-      <w:r>
-        <w:rPr>
-          <w:rFonts w:hint="eastAsia"/>
-          <w:shd w:val="clear" w:color="auto" w:fill="FFFFFF"/>
-        </w:rPr>
-        <w:t>了</w:t>
-      </w:r>
-      <w:r>
-        <w:rPr>
-          <w:shd w:val="clear" w:color="auto" w:fill="FFFFFF"/>
-        </w:rPr>
-        <w:t>流量和差错控制。发送方和接收方都使用大小为1的滑动窗口。发送方在某一时刻发送一个分组，并且在发送下一个分组之前等待确认。为了发现被破坏分组，我们需要在每个数据分组中加入校验和。当一个分组到达接收端时，它就被检测。如果校验和不正确，分组就是被破坏的并被悄悄地丢弃。接收方的沉默对发送方来说是一种信号，即那个分组不是被破坏就是丢失了。每当发送方发送一个分组时，它都开启一个计时器。如果在计时器超时之前接收到确认，那么计时器就被关闭并且发送下一个分组（如果它有待发送分组）。如果计时器超时，发送方就认为分组丢失或被破坏，于是重发之前的分组。这意味着在确认到来之前，发送方都需要存储分组的副本。</w:t>
-      </w:r>
-    </w:p>
-    <w:p>
-      <w:pPr>
-        <w:spacing w:line="360" w:lineRule="auto"/>
-      </w:pPr>
-      <w:r>
-        <w:t xml:space="preserve">    协议使用序号和确认号来防止重复分组。一个字段被加入分组头部来保存那个分组的序号。一件需要着重考虑的事情就是序号的范围。由于想使分组大小最小化，所以我们寻找能提供无歧义通信的最小的序号范围。让我们来讨论一下所需要的序号范围。假设我们使用x作为序号；我们只需要在之后使用x + 1，不需要x + 2。</w:t>
-      </w:r>
-    </w:p>
-    <w:p>
-      <w:pPr>
-        <w:spacing w:line="360" w:lineRule="auto"/>
-        <w:rPr>
           <w:rStyle w:val="a4"/>
-        </w:rPr>
-      </w:pPr>
-      <w:r>
-        <w:rPr>
-          <w:rStyle w:val="a4"/>
-        </w:rPr>
-        <w:t>为了表示这种情况，假设发送</w:t>
-      </w:r>
-      <w:proofErr w:type="gramStart"/>
-      <w:r>
-        <w:rPr>
-          <w:rStyle w:val="a4"/>
-        </w:rPr>
-        <w:t>端已经</w:t>
-      </w:r>
-      <w:proofErr w:type="gramEnd"/>
-      <w:r>
-        <w:rPr>
-          <w:rStyle w:val="a4"/>
-        </w:rPr>
-        <w:t>发送了带有序号x的分组。可能发生三件事：</w:t>
-      </w:r>
-    </w:p>
-    <w:p>
-      <w:pPr>
-        <w:spacing w:line="360" w:lineRule="auto"/>
-      </w:pPr>
-      <w:r>
-        <w:t>1．分组安全完整地到达接收端；接收方发送一个确认。确认到达发送端，使发送端发送下一个序号为x + 1的分组。</w:t>
-      </w:r>
-    </w:p>
-    <w:p>
-      <w:pPr>
-        <w:spacing w:line="360" w:lineRule="auto"/>
-      </w:pPr>
-      <w:r>
-        <w:t>2．分组被破坏或未到达接收端；发送方在超时后重新发送分组（序号x）。接收方返回一个确认。</w:t>
-      </w:r>
-    </w:p>
-    <w:p>
-      <w:pPr>
-        <w:spacing w:line="360" w:lineRule="auto"/>
-      </w:pPr>
-      <w:r>
-        <w:t>3．分组安全完整到达接收端；接收方发送一个确认，但是确认被破坏或丢失了。发送方在超时后重传分组（序号x）。注意，这里分组是重复的。接收方可以认出这个事实，因为它等</w:t>
-      </w:r>
-      <w:r>
-        <w:lastRenderedPageBreak/>
-        <w:t>待分组</w:t>
-      </w:r>
-    </w:p>
-    <w:p>
-      <w:pPr>
-        <w:spacing w:line="360" w:lineRule="auto"/>
-      </w:pPr>
-      <w:r>
-        <w:t>x + 1，但是收到了分组x。</w:t>
-      </w:r>
-    </w:p>
-    <w:p>
-      <w:pPr>
-        <w:spacing w:line="360" w:lineRule="auto"/>
-      </w:pPr>
-      <w:r>
-        <w:rPr>
-          <w:rFonts w:hint="eastAsia"/>
-        </w:rPr>
-        <w:t xml:space="preserve"> </w:t>
-      </w:r>
-      <w:r>
-        <w:t xml:space="preserve">   我们可以看到，由于接收方需要区分情况1和3，因此需要序号x和x + 1。但是不需要一个编号为x + 2的分组。在情况1中，分组可以再次被编号x，由于分组x和x + 1被确认，两端都不会产生歧义。在情况2和3中，新的分组是x + 1而不是x + 2。如果仅仅需要x和x + 1，我们可以令x = 0且x + 1 = 1。这意味着序号是0、1、0、1、0，等等。这称为模2运算。</w:t>
-      </w:r>
-    </w:p>
-    <w:p>
-      <w:pPr>
-        <w:spacing w:line="360" w:lineRule="auto"/>
-      </w:pPr>
-      <w:r>
-        <w:t>确认号</w:t>
-      </w:r>
-    </w:p>
-    <w:p>
-      <w:pPr>
-        <w:spacing w:line="360" w:lineRule="auto"/>
-      </w:pPr>
-      <w:r>
-        <w:rPr>
-          <w:rFonts w:hint="eastAsia"/>
-        </w:rPr>
-        <w:t xml:space="preserve"> </w:t>
-      </w:r>
-      <w:r>
-        <w:t xml:space="preserve">   由于序号必须适合于数据分组和确认，因此我们使用这种惯例：确认号总声明接收方预期接收的下一个分组（next packet expected）序号。例如，如果0号分组已经安全完整到达，接收方发送一个确认号为1的ACK（意味着1号分组是预期接收的下一个分组）。如果1号分组已经安全完整到达，接收方发送一个确认号为0的ACK（意味着0号分组是预期接收的下一个分组）。</w:t>
-      </w:r>
-    </w:p>
-    <w:p>
-      <w:pPr>
-        <w:pStyle w:val="a5"/>
-      </w:pPr>
-      <w:r>
-        <w:t>3 回退N帧协议</w:t>
-      </w:r>
-    </w:p>
-    <w:p>
-      <w:pPr>
-        <w:spacing w:line="360" w:lineRule="auto"/>
-      </w:pPr>
-      <w:r>
-        <w:rPr>
-          <w:rFonts w:ascii="微软雅黑" w:hAnsi="微软雅黑" w:hint="eastAsia"/>
-          <w:color w:val="333333"/>
-          <w:shd w:val="clear" w:color="auto" w:fill="FFFFFF"/>
-        </w:rPr>
-        <w:t xml:space="preserve"> </w:t>
-      </w:r>
-      <w:r>
-        <w:rPr>
-          <w:rFonts w:ascii="微软雅黑" w:hAnsi="微软雅黑"/>
-          <w:color w:val="333333"/>
-          <w:shd w:val="clear" w:color="auto" w:fill="FFFFFF"/>
-        </w:rPr>
-        <w:t xml:space="preserve">   </w:t>
-      </w:r>
-      <w:r>
-        <w:rPr>
-          <w:rFonts w:ascii="微软雅黑" w:hAnsi="微软雅黑"/>
-          <w:color w:val="333333"/>
-          <w:shd w:val="clear" w:color="auto" w:fill="FFFFFF"/>
-        </w:rPr>
-        <w:t>为了提高传输效率，当发送端等待确认时，必须传输多个分组。换言之，当发送端等待确认时，我们需要让不止一个分组处于未完成状态，以此确保信道忙碌。</w:t>
-      </w:r>
-      <w:r>
-        <w:rPr>
-          <w:rFonts w:ascii="微软雅黑" w:hAnsi="微软雅黑" w:hint="eastAsia"/>
-          <w:color w:val="333333"/>
-          <w:shd w:val="clear" w:color="auto" w:fill="FFFFFF"/>
-        </w:rPr>
-        <w:t>为此有两种协议。</w:t>
-      </w:r>
-      <w:r>
-        <w:rPr>
-          <w:rFonts w:ascii="微软雅黑" w:hAnsi="微软雅黑"/>
-          <w:color w:val="333333"/>
-          <w:shd w:val="clear" w:color="auto" w:fill="FFFFFF"/>
-        </w:rPr>
-        <w:t>第一个协议称为回退</w:t>
-      </w:r>
-      <w:r>
-        <w:rPr>
-          <w:rFonts w:ascii="微软雅黑" w:hAnsi="微软雅黑"/>
-          <w:color w:val="333333"/>
-          <w:shd w:val="clear" w:color="auto" w:fill="FFFFFF"/>
-        </w:rPr>
-        <w:t>N</w:t>
-      </w:r>
-      <w:r>
-        <w:rPr>
-          <w:rFonts w:ascii="微软雅黑" w:hAnsi="微软雅黑"/>
-          <w:color w:val="333333"/>
-          <w:shd w:val="clear" w:color="auto" w:fill="FFFFFF"/>
-        </w:rPr>
-        <w:t>帧协议（</w:t>
-      </w:r>
-      <w:r>
-        <w:rPr>
-          <w:rFonts w:ascii="微软雅黑" w:hAnsi="微软雅黑"/>
-          <w:color w:val="333333"/>
-          <w:shd w:val="clear" w:color="auto" w:fill="FFFFFF"/>
-        </w:rPr>
-        <w:t>Go-Back-N</w:t>
-      </w:r>
-      <w:r>
-        <w:rPr>
-          <w:rFonts w:ascii="微软雅黑" w:hAnsi="微软雅黑"/>
-          <w:color w:val="333333"/>
-          <w:shd w:val="clear" w:color="auto" w:fill="FFFFFF"/>
-        </w:rPr>
-        <w:t>，</w:t>
-      </w:r>
-      <w:r>
-        <w:rPr>
-          <w:rFonts w:ascii="微软雅黑" w:hAnsi="微软雅黑"/>
-          <w:color w:val="333333"/>
-          <w:shd w:val="clear" w:color="auto" w:fill="FFFFFF"/>
-        </w:rPr>
-        <w:t>GBN</w:t>
-      </w:r>
-      <w:r>
-        <w:rPr>
-          <w:rFonts w:ascii="微软雅黑" w:hAnsi="微软雅黑"/>
-          <w:color w:val="333333"/>
-          <w:shd w:val="clear" w:color="auto" w:fill="FFFFFF"/>
-        </w:rPr>
-        <w:t>）。回退</w:t>
-      </w:r>
-      <w:r>
-        <w:rPr>
-          <w:rFonts w:ascii="微软雅黑" w:hAnsi="微软雅黑"/>
-          <w:color w:val="333333"/>
-          <w:shd w:val="clear" w:color="auto" w:fill="FFFFFF"/>
-        </w:rPr>
-        <w:t>N</w:t>
-      </w:r>
-      <w:r>
-        <w:rPr>
-          <w:rFonts w:ascii="微软雅黑" w:hAnsi="微软雅黑"/>
-          <w:color w:val="333333"/>
-          <w:shd w:val="clear" w:color="auto" w:fill="FFFFFF"/>
-        </w:rPr>
-        <w:t>帧的关键是我们在接收到确认之前，可以发送多个分组，但是接收</w:t>
-      </w:r>
-      <w:proofErr w:type="gramStart"/>
-      <w:r>
-        <w:rPr>
-          <w:rFonts w:ascii="微软雅黑" w:hAnsi="微软雅黑"/>
-          <w:color w:val="333333"/>
-          <w:shd w:val="clear" w:color="auto" w:fill="FFFFFF"/>
-        </w:rPr>
-        <w:t>端只能</w:t>
-      </w:r>
-      <w:proofErr w:type="gramEnd"/>
-      <w:r>
-        <w:rPr>
-          <w:rFonts w:ascii="微软雅黑" w:hAnsi="微软雅黑"/>
-          <w:color w:val="333333"/>
-          <w:shd w:val="clear" w:color="auto" w:fill="FFFFFF"/>
-        </w:rPr>
-        <w:t>缓冲一个分组。我们保存被发送分组的副本直到确认到达。注意，很多数据分组以及确认可以同时处于信道中。</w:t>
-      </w:r>
-    </w:p>
-    <w:p>
-      <w:pPr>
-        <w:spacing w:line="360" w:lineRule="auto"/>
-        <w:rPr>
-          <w:rStyle w:val="a4"/>
-        </w:rPr>
-      </w:pPr>
-      <w:r>
-        <w:rPr>
-          <w:rStyle w:val="a4"/>
-        </w:rPr>
-        <w:t>序号</w:t>
-      </w:r>
-    </w:p>
-    <w:p>
-      <w:pPr>
-        <w:spacing w:line="360" w:lineRule="auto"/>
-      </w:pPr>
-      <w:r>
-        <w:rPr>
-          <w:rFonts w:hint="eastAsia"/>
-        </w:rPr>
-        <w:t xml:space="preserve"> </w:t>
-      </w:r>
-      <w:r>
-        <w:t xml:space="preserve">   </w:t>
-      </w:r>
-      <w:r>
-        <w:t>如前所述，序号是模2m的，这里m是序号字段的大小，单位是比特（位）。</w:t>
-      </w:r>
-    </w:p>
-    <w:p>
-      <w:pPr>
-        <w:spacing w:line="360" w:lineRule="auto"/>
-        <w:rPr>
-          <w:rStyle w:val="a4"/>
-        </w:rPr>
-      </w:pPr>
-      <w:r>
-        <w:rPr>
-          <w:rStyle w:val="a4"/>
-        </w:rPr>
-        <w:t>确认号</w:t>
-      </w:r>
-    </w:p>
-    <w:p>
-      <w:pPr>
-        <w:spacing w:line="360" w:lineRule="auto"/>
-      </w:pPr>
-      <w:r>
-        <w:rPr>
-          <w:rFonts w:hint="eastAsia"/>
-        </w:rPr>
-        <w:t xml:space="preserve"> </w:t>
-      </w:r>
-      <w:r>
-        <w:t xml:space="preserve">   </w:t>
-      </w:r>
-      <w:r>
-        <w:t>这个协议中的确认号是累积的，并且定义了预期接收的下一个分组序号。例如，如果确认号（</w:t>
-      </w:r>
-      <w:proofErr w:type="spellStart"/>
-      <w:r>
-        <w:t>ackNo</w:t>
-      </w:r>
-      <w:proofErr w:type="spellEnd"/>
-      <w:r>
-        <w:t>）是7，这意味着序号在6以内的分组都已经安全完整到达，并且接收方等待序号为7的分组。</w:t>
-      </w:r>
-    </w:p>
-    <w:p>
-      <w:pPr>
-        <w:spacing w:line="360" w:lineRule="auto"/>
-      </w:pPr>
-      <w:r>
-        <w:rPr>
-          <w:rFonts w:hint="eastAsia"/>
-        </w:rPr>
-        <w:t xml:space="preserve"> </w:t>
-      </w:r>
-      <w:r>
-        <w:t xml:space="preserve">   </w:t>
-      </w:r>
-      <w:r>
-        <w:t>在回退N</w:t>
-      </w:r>
-      <w:proofErr w:type="gramStart"/>
-      <w:r>
-        <w:t>帧协议</w:t>
-      </w:r>
-      <w:proofErr w:type="gramEnd"/>
-      <w:r>
-        <w:t>中，确认号是累积的并且定义了预期接收的下一个分组序号。</w:t>
-      </w:r>
-    </w:p>
-    <w:p>
-      <w:pPr>
-        <w:spacing w:line="360" w:lineRule="auto"/>
-        <w:rPr>
-          <w:rStyle w:val="a4"/>
-        </w:rPr>
-      </w:pPr>
-      <w:r>
-        <w:rPr>
-          <w:rStyle w:val="a4"/>
-        </w:rPr>
-        <w:t>发送窗口</w:t>
-      </w:r>
-    </w:p>
-    <w:p>
-      <w:pPr>
-        <w:spacing w:line="360" w:lineRule="auto"/>
-      </w:pPr>
-      <w:r>
-        <w:rPr>
-          <w:rFonts w:hint="eastAsia"/>
-        </w:rPr>
-        <w:t xml:space="preserve"> </w:t>
-      </w:r>
-      <w:r>
-        <w:t xml:space="preserve">   </w:t>
-      </w:r>
-      <w:r>
-        <w:t>发送窗口是一个想象的盒子，它覆盖了处于运送途中的以及可以被发送的数据分组序号。</w:t>
-      </w:r>
-      <w:r>
-        <w:lastRenderedPageBreak/>
-        <w:t>在每个窗口位置，某些序号定义了已经被发送的分组；其他序号定义了可以被发送的分组。窗口最大为2m - 1。</w:t>
-      </w:r>
-      <w:r>
-        <w:rPr>
-          <w:rFonts w:hint="eastAsia"/>
-        </w:rPr>
-        <w:t>协议的窗口大小可以变化。</w:t>
-      </w:r>
-    </w:p>
-    <w:p>
-      <w:pPr>
-        <w:spacing w:line="360" w:lineRule="auto"/>
-        <w:rPr>
-          <w:rFonts w:ascii="微软雅黑" w:hAnsi="微软雅黑" w:hint="eastAsia"/>
-          <w:color w:val="333333"/>
-          <w:shd w:val="clear" w:color="auto" w:fill="FFFFFF"/>
-        </w:rPr>
-      </w:pPr>
-      <w:r>
-        <w:rPr>
-          <w:rFonts w:ascii="微软雅黑" w:hAnsi="微软雅黑" w:hint="eastAsia"/>
-          <w:color w:val="333333"/>
-          <w:shd w:val="clear" w:color="auto" w:fill="FFFFFF"/>
-        </w:rPr>
-        <w:t xml:space="preserve"> </w:t>
-      </w:r>
-      <w:r>
-        <w:rPr>
-          <w:rFonts w:ascii="微软雅黑" w:hAnsi="微软雅黑"/>
-          <w:color w:val="333333"/>
-          <w:shd w:val="clear" w:color="auto" w:fill="FFFFFF"/>
-        </w:rPr>
-        <w:t xml:space="preserve">   </w:t>
-      </w:r>
-      <w:r>
-        <w:rPr>
-          <w:rFonts w:ascii="微软雅黑" w:hAnsi="微软雅黑"/>
-          <w:color w:val="333333"/>
-          <w:shd w:val="clear" w:color="auto" w:fill="FFFFFF"/>
-        </w:rPr>
-        <w:t>在任何时候，发送窗口都可能将序号分成四部分。第一部分，窗口左侧，定义了已经确认的分组的序号。发送方不需要担心这些分组并且不需要保存它们的副本。第二部分，定义了已经被发送的分组的序号，但是这些分组状态未知。发送方需要等待，从而发现这些分组究竟是已经被接收还是丢失。我们把这些分组称为未完成（</w:t>
-      </w:r>
-      <w:r>
-        <w:rPr>
-          <w:rFonts w:ascii="微软雅黑" w:hAnsi="微软雅黑"/>
-          <w:color w:val="333333"/>
-          <w:shd w:val="clear" w:color="auto" w:fill="FFFFFF"/>
-        </w:rPr>
-        <w:t>outstanding</w:t>
-      </w:r>
-      <w:r>
-        <w:rPr>
-          <w:rFonts w:ascii="微软雅黑" w:hAnsi="微软雅黑"/>
-          <w:color w:val="333333"/>
-          <w:shd w:val="clear" w:color="auto" w:fill="FFFFFF"/>
-        </w:rPr>
-        <w:t>）分组。第三部分，定义了可以发送的分组的序号；然而，相应数据还没有从应用层接收到。最后，第四部分，窗口右侧，定义了直到窗口滑动前都不能使用的序号。</w:t>
-      </w:r>
-    </w:p>
-    <w:p>
-      <w:pPr>
-        <w:spacing w:line="360" w:lineRule="auto"/>
-        <w:rPr>
-          <w:rStyle w:val="a4"/>
-          <w:rFonts w:ascii="微软雅黑" w:hAnsi="微软雅黑" w:hint="eastAsia"/>
-          <w:color w:val="333333"/>
-          <w:shd w:val="clear" w:color="auto" w:fill="FFFFFF"/>
-        </w:rPr>
-      </w:pPr>
-      <w:r>
-        <w:rPr>
-          <w:rStyle w:val="a4"/>
-          <w:rFonts w:ascii="微软雅黑" w:hAnsi="微软雅黑"/>
-          <w:color w:val="333333"/>
-          <w:shd w:val="clear" w:color="auto" w:fill="FFFFFF"/>
-        </w:rPr>
-        <w:t>接收窗口</w:t>
-      </w:r>
-    </w:p>
-    <w:p>
-      <w:pPr>
-        <w:spacing w:line="360" w:lineRule="auto"/>
-        <w:rPr>
-          <w:rFonts w:ascii="微软雅黑" w:hAnsi="微软雅黑" w:hint="eastAsia"/>
-          <w:color w:val="333333"/>
-          <w:shd w:val="clear" w:color="auto" w:fill="FFFFFF"/>
-        </w:rPr>
-      </w:pPr>
-      <w:r>
-        <w:rPr>
-          <w:rFonts w:ascii="微软雅黑" w:hAnsi="微软雅黑" w:hint="eastAsia"/>
-          <w:color w:val="333333"/>
-          <w:shd w:val="clear" w:color="auto" w:fill="FFFFFF"/>
-        </w:rPr>
-        <w:t xml:space="preserve"> </w:t>
-      </w:r>
-      <w:r>
-        <w:rPr>
-          <w:rFonts w:ascii="微软雅黑" w:hAnsi="微软雅黑"/>
-          <w:color w:val="333333"/>
-          <w:shd w:val="clear" w:color="auto" w:fill="FFFFFF"/>
-        </w:rPr>
-        <w:t xml:space="preserve">   </w:t>
-      </w:r>
-      <w:r>
-        <w:rPr>
-          <w:rFonts w:ascii="微软雅黑" w:hAnsi="微软雅黑"/>
-          <w:color w:val="333333"/>
-          <w:shd w:val="clear" w:color="auto" w:fill="FFFFFF"/>
-        </w:rPr>
-        <w:t>接收窗口确保正确的数据分组被接收，并且确保正确的确认被发送。在回退</w:t>
-      </w:r>
-      <w:r>
-        <w:rPr>
-          <w:rFonts w:ascii="微软雅黑" w:hAnsi="微软雅黑"/>
-          <w:color w:val="333333"/>
-          <w:shd w:val="clear" w:color="auto" w:fill="FFFFFF"/>
-        </w:rPr>
-        <w:t>N</w:t>
-      </w:r>
-      <w:r>
-        <w:rPr>
-          <w:rFonts w:ascii="微软雅黑" w:hAnsi="微软雅黑"/>
-          <w:color w:val="333333"/>
-          <w:shd w:val="clear" w:color="auto" w:fill="FFFFFF"/>
-        </w:rPr>
-        <w:t>帧中，接收窗口的大小总是</w:t>
-      </w:r>
-      <w:r>
-        <w:rPr>
-          <w:rFonts w:ascii="微软雅黑" w:hAnsi="微软雅黑"/>
-          <w:color w:val="333333"/>
-          <w:shd w:val="clear" w:color="auto" w:fill="FFFFFF"/>
-        </w:rPr>
-        <w:t>1</w:t>
-      </w:r>
-      <w:r>
-        <w:rPr>
-          <w:rFonts w:ascii="微软雅黑" w:hAnsi="微软雅黑"/>
-          <w:color w:val="333333"/>
-          <w:shd w:val="clear" w:color="auto" w:fill="FFFFFF"/>
-        </w:rPr>
-        <w:t>。接收方总是寻找特定分组是否到达。任何失序分组到达都会被丢弃并需要被重发。注意，我们只需要一个变量，即</w:t>
-      </w:r>
-      <w:r>
-        <w:rPr>
-          <w:rFonts w:ascii="微软雅黑" w:hAnsi="微软雅黑"/>
-          <w:color w:val="333333"/>
-          <w:shd w:val="clear" w:color="auto" w:fill="FFFFFF"/>
-        </w:rPr>
-        <w:t>Rn</w:t>
-      </w:r>
-      <w:r>
-        <w:rPr>
-          <w:rFonts w:ascii="微软雅黑" w:hAnsi="微软雅黑"/>
-          <w:color w:val="333333"/>
-          <w:shd w:val="clear" w:color="auto" w:fill="FFFFFF"/>
-        </w:rPr>
-        <w:t>（接收窗口，预期接收的下一个分组），来定义这种抽象窗口。窗口左侧的序号属于已经被接收和确认的分组；窗口右侧的序号定义了不能被接收的分组。任何序号在这两区域中的分组都被丢弃。只有序号符合</w:t>
-      </w:r>
-      <w:r>
-        <w:rPr>
-          <w:rFonts w:ascii="微软雅黑" w:hAnsi="微软雅黑"/>
-          <w:color w:val="333333"/>
-          <w:shd w:val="clear" w:color="auto" w:fill="FFFFFF"/>
-        </w:rPr>
-        <w:t>Rn</w:t>
-      </w:r>
-      <w:r>
-        <w:rPr>
-          <w:rFonts w:ascii="微软雅黑" w:hAnsi="微软雅黑"/>
-          <w:color w:val="333333"/>
-          <w:shd w:val="clear" w:color="auto" w:fill="FFFFFF"/>
-        </w:rPr>
-        <w:t>值的分组才能被接收和确认。接收窗口也滑动，但是一次只滑动一个槽。当正确的分组被接收时，窗口滑动</w:t>
-      </w:r>
-      <w:r>
-        <w:rPr>
-          <w:rFonts w:ascii="微软雅黑" w:hAnsi="微软雅黑"/>
-          <w:color w:val="333333"/>
-          <w:shd w:val="clear" w:color="auto" w:fill="FFFFFF"/>
-        </w:rPr>
-        <w:t>Rn =</w:t>
-      </w:r>
-      <w:r>
-        <w:rPr>
-          <w:rFonts w:ascii="微软雅黑" w:hAnsi="微软雅黑"/>
-          <w:color w:val="333333"/>
-          <w:shd w:val="clear" w:color="auto" w:fill="FFFFFF"/>
-        </w:rPr>
-        <w:t>（</w:t>
-      </w:r>
-      <w:r>
-        <w:rPr>
-          <w:rFonts w:ascii="微软雅黑" w:hAnsi="微软雅黑"/>
-          <w:color w:val="333333"/>
-          <w:shd w:val="clear" w:color="auto" w:fill="FFFFFF"/>
-        </w:rPr>
-        <w:t>Rn + 1</w:t>
-      </w:r>
-      <w:r>
-        <w:rPr>
-          <w:rFonts w:ascii="微软雅黑" w:hAnsi="微软雅黑"/>
-          <w:color w:val="333333"/>
-          <w:shd w:val="clear" w:color="auto" w:fill="FFFFFF"/>
-        </w:rPr>
-        <w:t>）</w:t>
-      </w:r>
-      <w:r>
-        <w:rPr>
-          <w:rFonts w:ascii="微软雅黑" w:hAnsi="微软雅黑"/>
-          <w:color w:val="333333"/>
-          <w:shd w:val="clear" w:color="auto" w:fill="FFFFFF"/>
-        </w:rPr>
-        <w:t>modulo 2m</w:t>
-      </w:r>
-      <w:r>
-        <w:rPr>
-          <w:rFonts w:ascii="微软雅黑" w:hAnsi="微软雅黑"/>
-          <w:color w:val="333333"/>
-          <w:shd w:val="clear" w:color="auto" w:fill="FFFFFF"/>
-        </w:rPr>
-        <w:t>。</w:t>
-      </w:r>
-    </w:p>
-    <w:p>
-      <w:pPr>
-        <w:pStyle w:val="a5"/>
-      </w:pPr>
-      <w:r>
-        <w:t>4 选择性</w:t>
-      </w:r>
-      <w:r>
-        <w:rPr>
-          <w:rFonts w:hint="eastAsia"/>
-        </w:rPr>
-        <w:t>回传</w:t>
-      </w:r>
-      <w:r>
-        <w:t>协议</w:t>
-      </w:r>
-    </w:p>
-    <w:p>
-      <w:pPr>
-        <w:spacing w:line="360" w:lineRule="auto"/>
-        <w:rPr>
-          <w:rFonts w:ascii="微软雅黑" w:hAnsi="微软雅黑" w:hint="eastAsia"/>
-          <w:color w:val="333333"/>
-          <w:shd w:val="clear" w:color="auto" w:fill="FFFFFF"/>
-        </w:rPr>
-      </w:pPr>
-      <w:r>
-        <w:rPr>
-          <w:rFonts w:ascii="微软雅黑" w:hAnsi="微软雅黑" w:hint="eastAsia"/>
-          <w:color w:val="333333"/>
-          <w:shd w:val="clear" w:color="auto" w:fill="FFFFFF"/>
-        </w:rPr>
-        <w:t xml:space="preserve"> </w:t>
-      </w:r>
-      <w:r>
-        <w:rPr>
-          <w:rFonts w:ascii="微软雅黑" w:hAnsi="微软雅黑"/>
-          <w:color w:val="333333"/>
-          <w:shd w:val="clear" w:color="auto" w:fill="FFFFFF"/>
-        </w:rPr>
-        <w:t xml:space="preserve">   </w:t>
-      </w:r>
-      <w:r>
-        <w:rPr>
-          <w:rFonts w:ascii="微软雅黑" w:hAnsi="微软雅黑"/>
-          <w:color w:val="333333"/>
-          <w:shd w:val="clear" w:color="auto" w:fill="FFFFFF"/>
-        </w:rPr>
-        <w:t>回退</w:t>
-      </w:r>
-      <w:r>
-        <w:rPr>
-          <w:rFonts w:ascii="微软雅黑" w:hAnsi="微软雅黑"/>
-          <w:color w:val="333333"/>
-          <w:shd w:val="clear" w:color="auto" w:fill="FFFFFF"/>
-        </w:rPr>
-        <w:t>N</w:t>
-      </w:r>
-      <w:proofErr w:type="gramStart"/>
-      <w:r>
-        <w:rPr>
-          <w:rFonts w:ascii="微软雅黑" w:hAnsi="微软雅黑"/>
-          <w:color w:val="333333"/>
-          <w:shd w:val="clear" w:color="auto" w:fill="FFFFFF"/>
-        </w:rPr>
-        <w:t>帧协议</w:t>
-      </w:r>
-      <w:proofErr w:type="gramEnd"/>
-      <w:r>
-        <w:rPr>
-          <w:rFonts w:ascii="微软雅黑" w:hAnsi="微软雅黑"/>
-          <w:color w:val="333333"/>
-          <w:shd w:val="clear" w:color="auto" w:fill="FFFFFF"/>
-        </w:rPr>
-        <w:t>简化了接收方的进程。接收方只记录一个变量，没有必要缓冲失序分组；它们被简单地丢弃。然而，如果下层网络层丢失很多分组，那么这个协议是低效的。每当一个分组丢失或被破坏，发送方要重新发送所有未完成分组，即使有些失序分组已经被安全完整地接收了。如果网络层由于网络拥塞，丢失了很多分组，那么重发所有这些未完成分组将会使得拥塞更严重，最终更多的分组丢失。这具有雪崩效应，可能导致网络全部瘫痪。另一个协议，称为选择性</w:t>
-      </w:r>
-      <w:r>
-        <w:rPr>
-          <w:rFonts w:ascii="微软雅黑" w:hAnsi="微软雅黑" w:hint="eastAsia"/>
-          <w:color w:val="333333"/>
-          <w:shd w:val="clear" w:color="auto" w:fill="FFFFFF"/>
-        </w:rPr>
-        <w:t>回传</w:t>
-      </w:r>
-      <w:r>
-        <w:rPr>
-          <w:rFonts w:ascii="微软雅黑" w:hAnsi="微软雅黑"/>
-          <w:color w:val="333333"/>
-          <w:shd w:val="clear" w:color="auto" w:fill="FFFFFF"/>
-        </w:rPr>
-        <w:t>协议（</w:t>
-      </w:r>
-      <w:r>
-        <w:rPr>
-          <w:rFonts w:ascii="微软雅黑" w:hAnsi="微软雅黑"/>
-          <w:color w:val="333333"/>
-          <w:shd w:val="clear" w:color="auto" w:fill="FFFFFF"/>
-        </w:rPr>
-        <w:t>Selective-Repeat</w:t>
-      </w:r>
-      <w:r>
-        <w:rPr>
-          <w:rFonts w:ascii="微软雅黑" w:hAnsi="微软雅黑"/>
-          <w:color w:val="333333"/>
-          <w:shd w:val="clear" w:color="auto" w:fill="FFFFFF"/>
-        </w:rPr>
-        <w:t>（</w:t>
-      </w:r>
-      <w:r>
-        <w:rPr>
-          <w:rFonts w:ascii="微软雅黑" w:hAnsi="微软雅黑"/>
-          <w:color w:val="333333"/>
-          <w:shd w:val="clear" w:color="auto" w:fill="FFFFFF"/>
-        </w:rPr>
-        <w:t>SR</w:t>
-      </w:r>
-      <w:r>
-        <w:rPr>
-          <w:rFonts w:ascii="微软雅黑" w:hAnsi="微软雅黑"/>
-          <w:color w:val="333333"/>
-          <w:shd w:val="clear" w:color="auto" w:fill="FFFFFF"/>
-        </w:rPr>
-        <w:t>）</w:t>
-      </w:r>
-      <w:r>
-        <w:rPr>
-          <w:rFonts w:ascii="微软雅黑" w:hAnsi="微软雅黑"/>
-          <w:color w:val="333333"/>
-          <w:shd w:val="clear" w:color="auto" w:fill="FFFFFF"/>
-        </w:rPr>
-        <w:t>protocol</w:t>
-      </w:r>
-      <w:r>
-        <w:rPr>
-          <w:rFonts w:ascii="微软雅黑" w:hAnsi="微软雅黑"/>
-          <w:color w:val="333333"/>
-          <w:shd w:val="clear" w:color="auto" w:fill="FFFFFF"/>
-        </w:rPr>
-        <w:t>），已经被设计出来，正如其名字所示，只是选择性重发分组，即那些确实丢失的分组。</w:t>
-      </w:r>
-    </w:p>
-    <w:p>
-      <w:pPr>
-        <w:spacing w:line="360" w:lineRule="auto"/>
-        <w:rPr>
-          <w:rFonts w:ascii="微软雅黑" w:hAnsi="微软雅黑" w:hint="eastAsia"/>
-          <w:color w:val="333333"/>
-          <w:shd w:val="clear" w:color="auto" w:fill="FFFFFF"/>
-        </w:rPr>
-      </w:pPr>
-      <w:r>
-        <w:rPr>
-          <w:rFonts w:ascii="微软雅黑" w:hAnsi="微软雅黑" w:hint="eastAsia"/>
-          <w:color w:val="333333"/>
-          <w:shd w:val="clear" w:color="auto" w:fill="FFFFFF"/>
-        </w:rPr>
-        <w:t xml:space="preserve"> </w:t>
-      </w:r>
-      <w:r>
-        <w:rPr>
-          <w:rFonts w:ascii="微软雅黑" w:hAnsi="微软雅黑"/>
-          <w:color w:val="333333"/>
-          <w:shd w:val="clear" w:color="auto" w:fill="FFFFFF"/>
-        </w:rPr>
-        <w:t xml:space="preserve">   </w:t>
-      </w:r>
-      <w:r>
-        <w:rPr>
-          <w:rFonts w:ascii="微软雅黑" w:hAnsi="微软雅黑" w:hint="eastAsia"/>
-          <w:color w:val="333333"/>
-          <w:shd w:val="clear" w:color="auto" w:fill="FFFFFF"/>
-        </w:rPr>
-        <w:t>选择性回传协议</w:t>
-      </w:r>
-      <w:r>
-        <w:rPr>
-          <w:rFonts w:ascii="微软雅黑" w:hAnsi="微软雅黑"/>
-          <w:color w:val="333333"/>
-          <w:shd w:val="clear" w:color="auto" w:fill="FFFFFF"/>
-        </w:rPr>
-        <w:t>也使用两个窗口：一个发送窗口和一个接收窗口。然而，这些窗口与回退</w:t>
-      </w:r>
-      <w:r>
-        <w:rPr>
-          <w:rFonts w:ascii="微软雅黑" w:hAnsi="微软雅黑"/>
-          <w:color w:val="333333"/>
-          <w:shd w:val="clear" w:color="auto" w:fill="FFFFFF"/>
-        </w:rPr>
-        <w:t>N</w:t>
-      </w:r>
-      <w:proofErr w:type="gramStart"/>
-      <w:r>
-        <w:rPr>
-          <w:rFonts w:ascii="微软雅黑" w:hAnsi="微软雅黑"/>
-          <w:color w:val="333333"/>
-          <w:shd w:val="clear" w:color="auto" w:fill="FFFFFF"/>
-        </w:rPr>
-        <w:t>帧中的</w:t>
-      </w:r>
-      <w:proofErr w:type="gramEnd"/>
-      <w:r>
-        <w:rPr>
-          <w:rFonts w:ascii="微软雅黑" w:hAnsi="微软雅黑"/>
-          <w:color w:val="333333"/>
-          <w:shd w:val="clear" w:color="auto" w:fill="FFFFFF"/>
-        </w:rPr>
-        <w:t>不同。首先，发送窗口的最大值更小；它是</w:t>
-      </w:r>
-      <w:r>
-        <w:rPr>
-          <w:rFonts w:ascii="微软雅黑" w:hAnsi="微软雅黑"/>
-          <w:color w:val="333333"/>
-          <w:shd w:val="clear" w:color="auto" w:fill="FFFFFF"/>
-        </w:rPr>
-        <w:t>2m -1</w:t>
-      </w:r>
-      <w:r>
-        <w:rPr>
-          <w:rFonts w:ascii="微软雅黑" w:hAnsi="微软雅黑"/>
-          <w:color w:val="333333"/>
-          <w:shd w:val="clear" w:color="auto" w:fill="FFFFFF"/>
-        </w:rPr>
-        <w:t>。</w:t>
-      </w:r>
-    </w:p>
-    <w:p>
-      <w:pPr>
-        <w:spacing w:line="360" w:lineRule="auto"/>
-        <w:rPr>
-          <w:rFonts w:ascii="微软雅黑" w:hAnsi="微软雅黑" w:hint="eastAsia"/>
-          <w:color w:val="333333"/>
-          <w:shd w:val="clear" w:color="auto" w:fill="FFFFFF"/>
-        </w:rPr>
-      </w:pPr>
-      <w:r>
-        <w:rPr>
-          <w:rFonts w:ascii="微软雅黑" w:hAnsi="微软雅黑" w:hint="eastAsia"/>
-          <w:color w:val="333333"/>
-          <w:shd w:val="clear" w:color="auto" w:fill="FFFFFF"/>
-        </w:rPr>
-        <w:lastRenderedPageBreak/>
-        <w:t xml:space="preserve"> </w:t>
-      </w:r>
-      <w:r>
-        <w:rPr>
-          <w:rFonts w:ascii="微软雅黑" w:hAnsi="微软雅黑"/>
-          <w:color w:val="333333"/>
-          <w:shd w:val="clear" w:color="auto" w:fill="FFFFFF"/>
-        </w:rPr>
-        <w:t xml:space="preserve">   </w:t>
-      </w:r>
-      <w:r>
-        <w:rPr>
-          <w:rFonts w:ascii="微软雅黑" w:hAnsi="微软雅黑" w:hint="eastAsia"/>
-          <w:color w:val="333333"/>
-          <w:shd w:val="clear" w:color="auto" w:fill="FFFFFF"/>
-        </w:rPr>
-        <w:t>选择性回传协议</w:t>
-      </w:r>
-      <w:r>
-        <w:rPr>
-          <w:rFonts w:ascii="微软雅黑" w:hAnsi="微软雅黑"/>
-          <w:color w:val="333333"/>
-          <w:shd w:val="clear" w:color="auto" w:fill="FFFFFF"/>
-        </w:rPr>
-        <w:t>接收窗口与回退</w:t>
-      </w:r>
-      <w:r>
-        <w:rPr>
-          <w:rFonts w:ascii="微软雅黑" w:hAnsi="微软雅黑"/>
-          <w:color w:val="333333"/>
-          <w:shd w:val="clear" w:color="auto" w:fill="FFFFFF"/>
-        </w:rPr>
-        <w:t>N</w:t>
-      </w:r>
-      <w:proofErr w:type="gramStart"/>
-      <w:r>
-        <w:rPr>
-          <w:rFonts w:ascii="微软雅黑" w:hAnsi="微软雅黑"/>
-          <w:color w:val="333333"/>
-          <w:shd w:val="clear" w:color="auto" w:fill="FFFFFF"/>
-        </w:rPr>
-        <w:t>帧中的</w:t>
-      </w:r>
-      <w:proofErr w:type="gramEnd"/>
-      <w:r>
-        <w:rPr>
-          <w:rFonts w:ascii="微软雅黑" w:hAnsi="微软雅黑"/>
-          <w:color w:val="333333"/>
-          <w:shd w:val="clear" w:color="auto" w:fill="FFFFFF"/>
-        </w:rPr>
-        <w:t>接收窗口完全不同。接收窗口的大小和发送窗口等大（最大</w:t>
-      </w:r>
-      <w:r>
-        <w:rPr>
-          <w:rFonts w:ascii="微软雅黑" w:hAnsi="微软雅黑"/>
-          <w:color w:val="333333"/>
-          <w:shd w:val="clear" w:color="auto" w:fill="FFFFFF"/>
-        </w:rPr>
-        <w:t>2m - 1</w:t>
-      </w:r>
-      <w:r>
-        <w:rPr>
-          <w:rFonts w:ascii="微软雅黑" w:hAnsi="微软雅黑"/>
-          <w:color w:val="333333"/>
-          <w:shd w:val="clear" w:color="auto" w:fill="FFFFFF"/>
-        </w:rPr>
-        <w:t>）。选择性</w:t>
-      </w:r>
-      <w:r>
-        <w:rPr>
-          <w:rFonts w:ascii="微软雅黑" w:hAnsi="微软雅黑" w:hint="eastAsia"/>
-          <w:color w:val="333333"/>
-          <w:shd w:val="clear" w:color="auto" w:fill="FFFFFF"/>
-        </w:rPr>
-        <w:t>回传</w:t>
-      </w:r>
-      <w:r>
-        <w:rPr>
-          <w:rFonts w:ascii="微软雅黑" w:hAnsi="微软雅黑"/>
-          <w:color w:val="333333"/>
-          <w:shd w:val="clear" w:color="auto" w:fill="FFFFFF"/>
-        </w:rPr>
-        <w:t>协议允许和接收窗口一样多的分组失序到来并被存储，直到有一组连续分组被传递到应用层。因为发送窗口和接收窗口的大小是相同的，在发送窗口的所有分组可以失序到达并被存储，直到它们可以被传递。然而，我们需要强调的是，在可靠协议中，接收方从不向应用层传递失序分组。</w:t>
-      </w:r>
-    </w:p>
-    <w:p>
-      <w:pPr>
-        <w:spacing w:line="360" w:lineRule="auto"/>
-        <w:rPr>
-          <w:rStyle w:val="a4"/>
-          <w:rFonts w:ascii="微软雅黑" w:hAnsi="微软雅黑" w:hint="eastAsia"/>
+          <w:rFonts w:ascii="微软雅黑" w:hAnsi="微软雅黑"/>
           <w:color w:val="333333"/>
           <w:shd w:val="clear" w:color="auto" w:fill="FFFFFF"/>
         </w:rPr>
@@ -1133,6 +329,16 @@
         <w:spacing w:before="0" w:beforeAutospacing="0" w:after="0" w:afterAutospacing="0" w:line="450" w:lineRule="atLeast"/>
         <w:jc w:val="both"/>
         <w:rPr>
+          <w:rFonts w:ascii="微软雅黑" w:eastAsiaTheme="minorEastAsia" w:hAnsi="微软雅黑" w:cstheme="minorBidi"/>
+          <w:color w:val="333333"/>
+          <w:kern w:val="2"/>
+          <w:sz w:val="21"/>
+          <w:szCs w:val="22"/>
+          <w:shd w:val="clear" w:color="auto" w:fill="FFFFFF"/>
+        </w:rPr>
+      </w:pPr>
+      <w:r>
+        <w:rPr>
           <w:rFonts w:ascii="微软雅黑" w:eastAsiaTheme="minorEastAsia" w:hAnsi="微软雅黑" w:cstheme="minorBidi" w:hint="eastAsia"/>
           <w:color w:val="333333"/>
           <w:kern w:val="2"/>
@@ -1140,16 +346,6 @@
           <w:szCs w:val="22"/>
           <w:shd w:val="clear" w:color="auto" w:fill="FFFFFF"/>
         </w:rPr>
-      </w:pPr>
-      <w:r>
-        <w:rPr>
-          <w:rFonts w:ascii="微软雅黑" w:eastAsiaTheme="minorEastAsia" w:hAnsi="微软雅黑" w:cstheme="minorBidi" w:hint="eastAsia"/>
-          <w:color w:val="333333"/>
-          <w:kern w:val="2"/>
-          <w:sz w:val="21"/>
-          <w:szCs w:val="22"/>
-          <w:shd w:val="clear" w:color="auto" w:fill="FFFFFF"/>
-        </w:rPr>
         <w:t xml:space="preserve"> </w:t>
       </w:r>
       <w:r>
@@ -1216,31 +412,7 @@
           <w:szCs w:val="22"/>
           <w:shd w:val="clear" w:color="auto" w:fill="FFFFFF"/>
         </w:rPr>
-        <w:t>帧）将未完成分组</w:t>
-      </w:r>
-      <w:proofErr w:type="gramStart"/>
-      <w:r>
-        <w:rPr>
-          <w:rFonts w:ascii="微软雅黑" w:eastAsiaTheme="minorEastAsia" w:hAnsi="微软雅黑" w:cstheme="minorBidi"/>
-          <w:color w:val="333333"/>
-          <w:kern w:val="2"/>
-          <w:sz w:val="21"/>
-          <w:szCs w:val="22"/>
-          <w:shd w:val="clear" w:color="auto" w:fill="FFFFFF"/>
-        </w:rPr>
-        <w:t>看做</w:t>
-      </w:r>
-      <w:proofErr w:type="gramEnd"/>
-      <w:r>
-        <w:rPr>
-          <w:rFonts w:ascii="微软雅黑" w:eastAsiaTheme="minorEastAsia" w:hAnsi="微软雅黑" w:cstheme="minorBidi"/>
-          <w:color w:val="333333"/>
-          <w:kern w:val="2"/>
-          <w:sz w:val="21"/>
-          <w:szCs w:val="22"/>
-          <w:shd w:val="clear" w:color="auto" w:fill="FFFFFF"/>
-        </w:rPr>
-        <w:t>一个组；</w:t>
+        <w:t>帧）将未完成分组看做一个组；</w:t>
       </w:r>
       <w:r>
         <w:rPr>
@@ -1284,31 +456,7 @@
           <w:szCs w:val="22"/>
           <w:shd w:val="clear" w:color="auto" w:fill="FFFFFF"/>
         </w:rPr>
-        <w:t>的传输</w:t>
-      </w:r>
-      <w:proofErr w:type="gramStart"/>
-      <w:r>
-        <w:rPr>
-          <w:rFonts w:ascii="微软雅黑" w:eastAsiaTheme="minorEastAsia" w:hAnsi="微软雅黑" w:cstheme="minorBidi"/>
-          <w:color w:val="333333"/>
-          <w:kern w:val="2"/>
-          <w:sz w:val="21"/>
-          <w:szCs w:val="22"/>
-          <w:shd w:val="clear" w:color="auto" w:fill="FFFFFF"/>
-        </w:rPr>
-        <w:t>层协议</w:t>
-      </w:r>
-      <w:proofErr w:type="gramEnd"/>
-      <w:r>
-        <w:rPr>
-          <w:rFonts w:ascii="微软雅黑" w:eastAsiaTheme="minorEastAsia" w:hAnsi="微软雅黑" w:cstheme="minorBidi"/>
-          <w:color w:val="333333"/>
-          <w:kern w:val="2"/>
-          <w:sz w:val="21"/>
-          <w:szCs w:val="22"/>
-          <w:shd w:val="clear" w:color="auto" w:fill="FFFFFF"/>
-        </w:rPr>
-        <w:t>只使用一个计时器。出于这个原因，我们只使用一个计时器。</w:t>
+        <w:t>的传输层协议只使用一个计时器。出于这个原因，我们只使用一个计时器。</w:t>
       </w:r>
     </w:p>
     <w:p>
@@ -1316,7 +464,7 @@
         <w:spacing w:line="360" w:lineRule="auto"/>
         <w:rPr>
           <w:rStyle w:val="a4"/>
-          <w:rFonts w:ascii="微软雅黑" w:hAnsi="微软雅黑" w:hint="eastAsia"/>
+          <w:rFonts w:ascii="微软雅黑" w:hAnsi="微软雅黑"/>
           <w:color w:val="333333"/>
           <w:shd w:val="clear" w:color="auto" w:fill="FFFFFF"/>
         </w:rPr>
@@ -1338,6 +486,16 @@
         <w:spacing w:before="0" w:beforeAutospacing="0" w:after="0" w:afterAutospacing="0" w:line="450" w:lineRule="atLeast"/>
         <w:jc w:val="both"/>
         <w:rPr>
+          <w:rFonts w:ascii="微软雅黑" w:eastAsiaTheme="minorEastAsia" w:hAnsi="微软雅黑" w:cstheme="minorBidi"/>
+          <w:color w:val="333333"/>
+          <w:kern w:val="2"/>
+          <w:sz w:val="21"/>
+          <w:szCs w:val="22"/>
+          <w:shd w:val="clear" w:color="auto" w:fill="FFFFFF"/>
+        </w:rPr>
+      </w:pPr>
+      <w:r>
+        <w:rPr>
           <w:rFonts w:ascii="微软雅黑" w:eastAsiaTheme="minorEastAsia" w:hAnsi="微软雅黑" w:cstheme="minorBidi" w:hint="eastAsia"/>
           <w:color w:val="333333"/>
           <w:kern w:val="2"/>
@@ -1345,16 +503,6 @@
           <w:szCs w:val="22"/>
           <w:shd w:val="clear" w:color="auto" w:fill="FFFFFF"/>
         </w:rPr>
-      </w:pPr>
-      <w:r>
-        <w:rPr>
-          <w:rFonts w:ascii="微软雅黑" w:eastAsiaTheme="minorEastAsia" w:hAnsi="微软雅黑" w:cstheme="minorBidi" w:hint="eastAsia"/>
-          <w:color w:val="333333"/>
-          <w:kern w:val="2"/>
-          <w:sz w:val="21"/>
-          <w:szCs w:val="22"/>
-          <w:shd w:val="clear" w:color="auto" w:fill="FFFFFF"/>
-        </w:rPr>
         <w:t xml:space="preserve"> </w:t>
       </w:r>
       <w:r>
@@ -1401,7 +549,6 @@
         </w:rPr>
         <w:t>中</w:t>
       </w:r>
-      <w:proofErr w:type="spellStart"/>
       <w:r>
         <w:rPr>
           <w:rFonts w:ascii="微软雅黑" w:eastAsiaTheme="minorEastAsia" w:hAnsi="微软雅黑" w:cstheme="minorBidi"/>
@@ -1413,7 +560,6 @@
         </w:rPr>
         <w:t>ackNo</w:t>
       </w:r>
-      <w:proofErr w:type="spellEnd"/>
       <w:r>
         <w:rPr>
           <w:rFonts w:ascii="微软雅黑" w:eastAsiaTheme="minorEastAsia" w:hAnsi="微软雅黑" w:cstheme="minorBidi"/>
@@ -1469,7 +615,6 @@
         </w:rPr>
         <w:t>中，</w:t>
       </w:r>
-      <w:proofErr w:type="spellStart"/>
       <w:r>
         <w:rPr>
           <w:rFonts w:ascii="微软雅黑" w:eastAsiaTheme="minorEastAsia" w:hAnsi="微软雅黑" w:cstheme="minorBidi"/>
@@ -1481,7 +626,6 @@
         </w:rPr>
         <w:t>ackNo</w:t>
       </w:r>
-      <w:proofErr w:type="spellEnd"/>
       <w:r>
         <w:rPr>
           <w:rFonts w:ascii="微软雅黑" w:eastAsiaTheme="minorEastAsia" w:hAnsi="微软雅黑" w:cstheme="minorBidi"/>
@@ -1519,6 +663,16 @@
         <w:spacing w:before="0" w:beforeAutospacing="0" w:after="0" w:afterAutospacing="0" w:line="450" w:lineRule="atLeast"/>
         <w:jc w:val="both"/>
         <w:rPr>
+          <w:rFonts w:ascii="微软雅黑" w:eastAsiaTheme="minorEastAsia" w:hAnsi="微软雅黑" w:cstheme="minorBidi"/>
+          <w:color w:val="333333"/>
+          <w:kern w:val="2"/>
+          <w:sz w:val="21"/>
+          <w:szCs w:val="22"/>
+          <w:shd w:val="clear" w:color="auto" w:fill="FFFFFF"/>
+        </w:rPr>
+      </w:pPr>
+      <w:r>
+        <w:rPr>
           <w:rFonts w:ascii="微软雅黑" w:eastAsiaTheme="minorEastAsia" w:hAnsi="微软雅黑" w:cstheme="minorBidi" w:hint="eastAsia"/>
           <w:color w:val="333333"/>
           <w:kern w:val="2"/>
@@ -1526,16 +680,7 @@
           <w:szCs w:val="22"/>
           <w:shd w:val="clear" w:color="auto" w:fill="FFFFFF"/>
         </w:rPr>
-      </w:pPr>
-      <w:r>
-        <w:rPr>
-          <w:rFonts w:ascii="微软雅黑" w:eastAsiaTheme="minorEastAsia" w:hAnsi="微软雅黑" w:cstheme="minorBidi" w:hint="eastAsia"/>
-          <w:color w:val="333333"/>
-          <w:kern w:val="2"/>
-          <w:sz w:val="21"/>
-          <w:szCs w:val="22"/>
-          <w:shd w:val="clear" w:color="auto" w:fill="FFFFFF"/>
-        </w:rPr>
+        <w:lastRenderedPageBreak/>
         <w:t xml:space="preserve"> </w:t>
       </w:r>
       <w:r>
@@ -1690,31 +835,7 @@
           <w:szCs w:val="22"/>
           <w:shd w:val="clear" w:color="auto" w:fill="FFFFFF"/>
         </w:rPr>
-        <w:t>的计时器</w:t>
-      </w:r>
-      <w:proofErr w:type="gramStart"/>
-      <w:r>
-        <w:rPr>
-          <w:rFonts w:ascii="微软雅黑" w:eastAsiaTheme="minorEastAsia" w:hAnsi="微软雅黑" w:cstheme="minorBidi"/>
-          <w:color w:val="333333"/>
-          <w:kern w:val="2"/>
-          <w:sz w:val="21"/>
-          <w:szCs w:val="22"/>
-          <w:shd w:val="clear" w:color="auto" w:fill="FFFFFF"/>
-        </w:rPr>
-        <w:t>超时且</w:t>
-      </w:r>
-      <w:proofErr w:type="gramEnd"/>
-      <w:r>
-        <w:rPr>
-          <w:rFonts w:ascii="微软雅黑" w:eastAsiaTheme="minorEastAsia" w:hAnsi="微软雅黑" w:cstheme="minorBidi"/>
-          <w:color w:val="333333"/>
-          <w:kern w:val="2"/>
-          <w:sz w:val="21"/>
-          <w:szCs w:val="22"/>
-          <w:shd w:val="clear" w:color="auto" w:fill="FFFFFF"/>
-        </w:rPr>
-        <w:t>分组</w:t>
+        <w:t>的计时器超时且分组</w:t>
       </w:r>
       <w:r>
         <w:rPr>
@@ -1736,20 +857,7 @@
           <w:szCs w:val="22"/>
           <w:shd w:val="clear" w:color="auto" w:fill="FFFFFF"/>
         </w:rPr>
-        <w:t>被重发，因此这个重复分组被正确地丢</w:t>
-      </w:r>
-      <w:bookmarkStart w:id="0" w:name="_GoBack"/>
-      <w:bookmarkEnd w:id="0"/>
-      <w:r>
-        <w:rPr>
-          <w:rFonts w:ascii="微软雅黑" w:eastAsiaTheme="minorEastAsia" w:hAnsi="微软雅黑" w:cstheme="minorBidi"/>
-          <w:color w:val="333333"/>
-          <w:kern w:val="2"/>
-          <w:sz w:val="21"/>
-          <w:szCs w:val="22"/>
-          <w:shd w:val="clear" w:color="auto" w:fill="FFFFFF"/>
-        </w:rPr>
-        <w:t>弃（序号</w:t>
+        <w:t>被重发，因此这个重复分组被正确地丢弃（序号</w:t>
       </w:r>
       <w:r>
         <w:rPr>
@@ -1881,31 +989,7 @@
           <w:szCs w:val="22"/>
           <w:shd w:val="clear" w:color="auto" w:fill="FFFFFF"/>
         </w:rPr>
-        <w:t>，并且不把它</w:t>
-      </w:r>
-      <w:proofErr w:type="gramStart"/>
-      <w:r>
-        <w:rPr>
-          <w:rFonts w:ascii="微软雅黑" w:eastAsiaTheme="minorEastAsia" w:hAnsi="微软雅黑" w:cstheme="minorBidi"/>
-          <w:color w:val="333333"/>
-          <w:kern w:val="2"/>
-          <w:sz w:val="21"/>
-          <w:szCs w:val="22"/>
-          <w:shd w:val="clear" w:color="auto" w:fill="FFFFFF"/>
-        </w:rPr>
-        <w:t>看做</w:t>
-      </w:r>
-      <w:proofErr w:type="gramEnd"/>
-      <w:r>
-        <w:rPr>
-          <w:rFonts w:ascii="微软雅黑" w:eastAsiaTheme="minorEastAsia" w:hAnsi="微软雅黑" w:cstheme="minorBidi"/>
-          <w:color w:val="333333"/>
-          <w:kern w:val="2"/>
-          <w:sz w:val="21"/>
-          <w:szCs w:val="22"/>
-          <w:shd w:val="clear" w:color="auto" w:fill="FFFFFF"/>
-        </w:rPr>
-        <w:t>一个重复分组，但是作为下一个循环中的分组。这明显是一个错误。</w:t>
+        <w:t>，并且不把它看做一个重复分组，但是作为下一个循环中的分组。这明显是一个错误。</w:t>
       </w:r>
       <w:r>
         <w:rPr>
@@ -1983,7 +1067,19 @@
         <w:rPr>
           <w:rStyle w:val="a7"/>
         </w:rPr>
-        <w:t>参考http://book.51cto.com/art/201212/375302.htm</w:t>
+        <w:t>参考http://book.51cto.com/art/201212/37530</w:t>
+      </w:r>
+      <w:r>
+        <w:rPr>
+          <w:rStyle w:val="a7"/>
+        </w:rPr>
+        <w:t>8</w:t>
+      </w:r>
+      <w:r>
+        <w:rPr>
+          <w:rStyle w:val="a7"/>
+        </w:rPr>
+        <w:t>.htm</w:t>
       </w:r>
     </w:p>
     <w:sectPr>
@@ -1994,6 +1090,44 @@
     </w:sectPr>
   </w:body>
 </w:document>
+</file>
+
+<file path=word/endnotes.xml><?xml version="1.0" encoding="utf-8"?>
+<w:endnotes xmlns:wpc="http://schemas.microsoft.com/office/word/2010/wordprocessingCanvas" xmlns:cx="http://schemas.microsoft.com/office/drawing/2014/chartex" xmlns:cx1="http://schemas.microsoft.com/office/drawing/2015/9/8/chartex" xmlns:mc="http://schemas.openxmlformats.org/markup-compatibility/2006" xmlns:o="urn:schemas-microsoft-com:office:office" xmlns:r="http://schemas.openxmlformats.org/officeDocument/2006/relationships" xmlns:m="http://schemas.openxmlformats.org/officeDocument/2006/math" xmlns:v="urn:schemas-microsoft-com:vml" xmlns:wp14="http://schemas.microsoft.com/office/word/2010/wordprocessingDrawing" xmlns:wp="http://schemas.openxmlformats.org/drawingml/2006/wordprocessingDrawing" xmlns:w10="urn:schemas-microsoft-com:office:word" xmlns:w="http://schemas.openxmlformats.org/wordprocessingml/2006/main" xmlns:w14="http://schemas.microsoft.com/office/word/2010/wordml" xmlns:w15="http://schemas.microsoft.com/office/word/2012/wordml" xmlns:w16se="http://schemas.microsoft.com/office/word/2015/wordml/symex" xmlns:wpg="http://schemas.microsoft.com/office/word/2010/wordprocessingGroup" xmlns:wpi="http://schemas.microsoft.com/office/word/2010/wordprocessingInk" xmlns:wne="http://schemas.microsoft.com/office/word/2006/wordml" xmlns:wps="http://schemas.microsoft.com/office/word/2010/wordprocessingShape" mc:Ignorable="w14 w15 w16se wp14">
+  <w:endnote w:type="separator" w:id="-1">
+    <w:p>
+      <w:r>
+        <w:separator/>
+      </w:r>
+    </w:p>
+  </w:endnote>
+  <w:endnote w:type="continuationSeparator" w:id="0">
+    <w:p>
+      <w:r>
+        <w:continuationSeparator/>
+      </w:r>
+    </w:p>
+  </w:endnote>
+</w:endnotes>
+</file>
+
+<file path=word/footnotes.xml><?xml version="1.0" encoding="utf-8"?>
+<w:footnotes xmlns:wpc="http://schemas.microsoft.com/office/word/2010/wordprocessingCanvas" xmlns:cx="http://schemas.microsoft.com/office/drawing/2014/chartex" xmlns:cx1="http://schemas.microsoft.com/office/drawing/2015/9/8/chartex" xmlns:mc="http://schemas.openxmlformats.org/markup-compatibility/2006" xmlns:o="urn:schemas-microsoft-com:office:office" xmlns:r="http://schemas.openxmlformats.org/officeDocument/2006/relationships" xmlns:m="http://schemas.openxmlformats.org/officeDocument/2006/math" xmlns:v="urn:schemas-microsoft-com:vml" xmlns:wp14="http://schemas.microsoft.com/office/word/2010/wordprocessingDrawing" xmlns:wp="http://schemas.openxmlformats.org/drawingml/2006/wordprocessingDrawing" xmlns:w10="urn:schemas-microsoft-com:office:word" xmlns:w="http://schemas.openxmlformats.org/wordprocessingml/2006/main" xmlns:w14="http://schemas.microsoft.com/office/word/2010/wordml" xmlns:w15="http://schemas.microsoft.com/office/word/2012/wordml" xmlns:w16se="http://schemas.microsoft.com/office/word/2015/wordml/symex" xmlns:wpg="http://schemas.microsoft.com/office/word/2010/wordprocessingGroup" xmlns:wpi="http://schemas.microsoft.com/office/word/2010/wordprocessingInk" xmlns:wne="http://schemas.microsoft.com/office/word/2006/wordml" xmlns:wps="http://schemas.microsoft.com/office/word/2010/wordprocessingShape" mc:Ignorable="w14 w15 w16se wp14">
+  <w:footnote w:type="separator" w:id="-1">
+    <w:p>
+      <w:r>
+        <w:separator/>
+      </w:r>
+    </w:p>
+  </w:footnote>
+  <w:footnote w:type="continuationSeparator" w:id="0">
+    <w:p>
+      <w:r>
+        <w:continuationSeparator/>
+      </w:r>
+    </w:p>
+  </w:footnote>
+</w:footnotes>
 </file>
 
 <file path=word/styles.xml><?xml version="1.0" encoding="utf-8"?>
@@ -2559,6 +1693,71 @@
       <w:color w:val="4472C4" w:themeColor="accent1"/>
     </w:rPr>
   </w:style>
+  <w:style w:type="paragraph" w:styleId="a8">
+    <w:name w:val="header"/>
+    <w:basedOn w:val="a"/>
+    <w:link w:val="a9"/>
+    <w:uiPriority w:val="99"/>
+    <w:unhideWhenUsed/>
+    <w:rsid w:val="00A55E63"/>
+    <w:pPr>
+      <w:pBdr>
+        <w:bottom w:val="single" w:sz="6" w:space="1" w:color="auto"/>
+      </w:pBdr>
+      <w:tabs>
+        <w:tab w:val="center" w:pos="4153"/>
+        <w:tab w:val="right" w:pos="8306"/>
+      </w:tabs>
+      <w:snapToGrid w:val="0"/>
+      <w:jc w:val="center"/>
+    </w:pPr>
+    <w:rPr>
+      <w:sz w:val="18"/>
+      <w:szCs w:val="18"/>
+    </w:rPr>
+  </w:style>
+  <w:style w:type="character" w:customStyle="1" w:styleId="a9">
+    <w:name w:val="页眉 字符"/>
+    <w:basedOn w:val="a0"/>
+    <w:link w:val="a8"/>
+    <w:uiPriority w:val="99"/>
+    <w:rsid w:val="00A55E63"/>
+    <w:rPr>
+      <w:sz w:val="18"/>
+      <w:szCs w:val="18"/>
+    </w:rPr>
+  </w:style>
+  <w:style w:type="paragraph" w:styleId="aa">
+    <w:name w:val="footer"/>
+    <w:basedOn w:val="a"/>
+    <w:link w:val="ab"/>
+    <w:uiPriority w:val="99"/>
+    <w:unhideWhenUsed/>
+    <w:rsid w:val="00A55E63"/>
+    <w:pPr>
+      <w:tabs>
+        <w:tab w:val="center" w:pos="4153"/>
+        <w:tab w:val="right" w:pos="8306"/>
+      </w:tabs>
+      <w:snapToGrid w:val="0"/>
+      <w:jc w:val="left"/>
+    </w:pPr>
+    <w:rPr>
+      <w:sz w:val="18"/>
+      <w:szCs w:val="18"/>
+    </w:rPr>
+  </w:style>
+  <w:style w:type="character" w:customStyle="1" w:styleId="ab">
+    <w:name w:val="页脚 字符"/>
+    <w:basedOn w:val="a0"/>
+    <w:link w:val="aa"/>
+    <w:uiPriority w:val="99"/>
+    <w:rsid w:val="00A55E63"/>
+    <w:rPr>
+      <w:sz w:val="18"/>
+      <w:szCs w:val="18"/>
+    </w:rPr>
+  </w:style>
 </w:styles>
 </file>
 

</xml_diff>